<commit_message>
historical Skyline tutorials as of Version 1.2
Former-commit-id: 6fcb78f0fd173cc111c0e178d65b32382acbf278
</commit_message>
<xml_diff>
--- a/pwiz_tools/Skyline/Documentation/Tutorials/Skyline Custom Reports.docx
+++ b/pwiz_tools/Skyline/Documentation/Tutorials/Skyline Custom Reports.docx
@@ -296,33 +296,15 @@
         <w:t>To start this tutorial, download the following ZIP file:</w:t>
       </w:r>
     </w:p>
-    <w:bookmarkStart w:id="0" w:name="_GoBack"/>
-    <w:bookmarkEnd w:id="0"/>
-    <w:p>
-      <w:r>
-        <w:fldChar w:fldCharType="begin"/>
-      </w:r>
-      <w:r>
-        <w:instrText xml:space="preserve"> HYPERLINK "</w:instrText>
-      </w:r>
-      <w:r>
-        <w:instrText>https://skyline.gs.washington.edu/tutorials/CustomReports.zip</w:instrText>
-      </w:r>
-      <w:r>
-        <w:instrText xml:space="preserve">" </w:instrText>
-      </w:r>
-      <w:r>
-        <w:fldChar w:fldCharType="separate"/>
-      </w:r>
-      <w:r>
-        <w:rPr>
-          <w:rStyle w:val="Hyperlink"/>
-        </w:rPr>
-        <w:t>https://skyline.gs.washington.edu/tutorials/CustomReports.zip</w:t>
-      </w:r>
-      <w:r>
-        <w:fldChar w:fldCharType="end"/>
-      </w:r>
+    <w:p>
+      <w:hyperlink r:id="rId8" w:history="1">
+        <w:r>
+          <w:rPr>
+            <w:rStyle w:val="Hyperlink"/>
+          </w:rPr>
+          <w:t>https://skyline.gs.washington.edu/tutorials/CustomReports.zip</w:t>
+        </w:r>
+      </w:hyperlink>
       <w:r>
         <w:t xml:space="preserve"> </w:t>
       </w:r>
@@ -1063,7 +1045,7 @@
                     </pic:cNvPicPr>
                   </pic:nvPicPr>
                   <pic:blipFill>
-                    <a:blip r:embed="rId8" cstate="print"/>
+                    <a:blip r:embed="rId9" cstate="print"/>
                     <a:srcRect/>
                     <a:stretch>
                       <a:fillRect/>
@@ -1248,229 +1230,6 @@
                 <pic:pic xmlns:pic="http://schemas.openxmlformats.org/drawingml/2006/picture">
                   <pic:nvPicPr>
                     <pic:cNvPr id="0" name="Picture 4"/>
-                    <pic:cNvPicPr>
-                      <a:picLocks noChangeAspect="1" noChangeArrowheads="1"/>
-                    </pic:cNvPicPr>
-                  </pic:nvPicPr>
-                  <pic:blipFill>
-                    <a:blip r:embed="rId9" cstate="print"/>
-                    <a:srcRect/>
-                    <a:stretch>
-                      <a:fillRect/>
-                    </a:stretch>
-                  </pic:blipFill>
-                  <pic:spPr bwMode="auto">
-                    <a:xfrm>
-                      <a:off x="0" y="0"/>
-                      <a:ext cx="5943600" cy="4114800"/>
-                    </a:xfrm>
-                    <a:prstGeom prst="rect">
-                      <a:avLst/>
-                    </a:prstGeom>
-                    <a:noFill/>
-                    <a:ln w="9525">
-                      <a:noFill/>
-                      <a:miter lim="800000"/>
-                      <a:headEnd/>
-                      <a:tailEnd/>
-                    </a:ln>
-                  </pic:spPr>
-                </pic:pic>
-              </a:graphicData>
-            </a:graphic>
-          </wp:inline>
-        </w:drawing>
-      </w:r>
-    </w:p>
-    <w:p>
-      <w:pPr>
-        <w:pStyle w:val="ListParagraph"/>
-        <w:ind w:left="0"/>
-      </w:pPr>
-    </w:p>
-    <w:p>
-      <w:pPr>
-        <w:pStyle w:val="ListParagraph"/>
-        <w:numPr>
-          <w:ilvl w:val="0"/>
-          <w:numId w:val="2"/>
-        </w:numPr>
-      </w:pPr>
-      <w:r>
-        <w:t xml:space="preserve">Expand the </w:t>
-      </w:r>
-      <w:r>
-        <w:t xml:space="preserve">field </w:t>
-      </w:r>
-      <w:r>
-        <w:t>group</w:t>
-      </w:r>
-      <w:r>
-        <w:t>s</w:t>
-      </w:r>
-      <w:r>
-        <w:t xml:space="preserve"> </w:t>
-      </w:r>
-      <w:r>
-        <w:rPr>
-          <w:b/>
-        </w:rPr>
-        <w:t>Peptides</w:t>
-      </w:r>
-      <w:r>
-        <w:t xml:space="preserve"> and </w:t>
-      </w:r>
-      <w:r>
-        <w:rPr>
-          <w:b/>
-        </w:rPr>
-        <w:t>Results</w:t>
-      </w:r>
-      <w:r>
-        <w:t xml:space="preserve"> by clicking on the </w:t>
-      </w:r>
-      <w:r>
-        <w:rPr>
-          <w:b/>
-        </w:rPr>
-        <w:t>‘+’</w:t>
-      </w:r>
-      <w:r>
-        <w:t xml:space="preserve"> </w:t>
-      </w:r>
-      <w:r>
-        <w:t xml:space="preserve">button to see many more fields that can be exported. </w:t>
-      </w:r>
-      <w:r>
-        <w:t xml:space="preserve"> </w:t>
-      </w:r>
-      <w:r>
-        <w:t>See Window below.</w:t>
-      </w:r>
-    </w:p>
-    <w:p>
-      <w:pPr>
-        <w:pStyle w:val="ListParagraph"/>
-        <w:numPr>
-          <w:ilvl w:val="0"/>
-          <w:numId w:val="2"/>
-        </w:numPr>
-      </w:pPr>
-      <w:r>
-        <w:t xml:space="preserve">From the expanded </w:t>
-      </w:r>
-      <w:r>
-        <w:rPr>
-          <w:b/>
-        </w:rPr>
-        <w:t>Peptides</w:t>
-      </w:r>
-      <w:r>
-        <w:t xml:space="preserve"> </w:t>
-      </w:r>
-      <w:r>
-        <w:t>group</w:t>
-      </w:r>
-      <w:r>
-        <w:t xml:space="preserve"> </w:t>
-      </w:r>
-      <w:r>
-        <w:t xml:space="preserve">select </w:t>
-      </w:r>
-      <w:r>
-        <w:t xml:space="preserve">the </w:t>
-      </w:r>
-      <w:r>
-        <w:rPr>
-          <w:b/>
-        </w:rPr>
-        <w:t>Sequence</w:t>
-      </w:r>
-      <w:r>
-        <w:t xml:space="preserve"> field.</w:t>
-      </w:r>
-    </w:p>
-    <w:p>
-      <w:pPr>
-        <w:pStyle w:val="ListParagraph"/>
-        <w:numPr>
-          <w:ilvl w:val="0"/>
-          <w:numId w:val="2"/>
-        </w:numPr>
-      </w:pPr>
-      <w:r>
-        <w:t>C</w:t>
-      </w:r>
-      <w:r>
-        <w:t>lick</w:t>
-      </w:r>
-      <w:r>
-        <w:t xml:space="preserve"> t</w:t>
-      </w:r>
-      <w:r>
-        <w:t xml:space="preserve">he </w:t>
-      </w:r>
-      <w:r>
-        <w:rPr>
-          <w:b/>
-        </w:rPr>
-        <w:t>Add</w:t>
-      </w:r>
-      <w:r>
-        <w:t xml:space="preserve"> button to </w:t>
-      </w:r>
-      <w:r>
-        <w:t xml:space="preserve">add the </w:t>
-      </w:r>
-      <w:proofErr w:type="spellStart"/>
-      <w:r>
-        <w:rPr>
-          <w:b/>
-        </w:rPr>
-        <w:t>PeptideSequence</w:t>
-      </w:r>
-      <w:proofErr w:type="spellEnd"/>
-      <w:r>
-        <w:t xml:space="preserve"> field to the report template</w:t>
-      </w:r>
-      <w:r>
-        <w:t xml:space="preserve"> column list, shown on the right side of the form</w:t>
-      </w:r>
-      <w:r>
-        <w:t>.</w:t>
-      </w:r>
-    </w:p>
-    <w:p>
-      <w:r>
-        <w:t>The form should now look like:</w:t>
-      </w:r>
-      <w:r>
-        <w:t xml:space="preserve"> </w:t>
-      </w:r>
-    </w:p>
-    <w:p>
-      <w:pPr>
-        <w:pStyle w:val="ListParagraph"/>
-        <w:ind w:left="0"/>
-      </w:pPr>
-      <w:r>
-        <w:rPr>
-          <w:noProof/>
-        </w:rPr>
-        <w:lastRenderedPageBreak/>
-        <w:drawing>
-          <wp:inline distT="0" distB="0" distL="0" distR="0">
-            <wp:extent cx="5943600" cy="4114800"/>
-            <wp:effectExtent l="19050" t="0" r="0" b="0"/>
-            <wp:docPr id="5" name="Picture 5"/>
-            <wp:cNvGraphicFramePr>
-              <a:graphicFrameLocks xmlns:a="http://schemas.openxmlformats.org/drawingml/2006/main" noChangeAspect="1"/>
-            </wp:cNvGraphicFramePr>
-            <a:graphic xmlns:a="http://schemas.openxmlformats.org/drawingml/2006/main">
-              <a:graphicData uri="http://schemas.openxmlformats.org/drawingml/2006/picture">
-                <pic:pic xmlns:pic="http://schemas.openxmlformats.org/drawingml/2006/picture">
-                  <pic:nvPicPr>
-                    <pic:cNvPr id="0" name="Picture 5"/>
                     <pic:cNvPicPr>
                       <a:picLocks noChangeAspect="1" noChangeArrowheads="1"/>
                     </pic:cNvPicPr>
@@ -1507,6 +1266,229 @@
     </w:p>
     <w:p>
       <w:pPr>
+        <w:pStyle w:val="ListParagraph"/>
+        <w:ind w:left="0"/>
+      </w:pPr>
+    </w:p>
+    <w:p>
+      <w:pPr>
+        <w:pStyle w:val="ListParagraph"/>
+        <w:numPr>
+          <w:ilvl w:val="0"/>
+          <w:numId w:val="2"/>
+        </w:numPr>
+      </w:pPr>
+      <w:r>
+        <w:t xml:space="preserve">Expand the </w:t>
+      </w:r>
+      <w:r>
+        <w:t xml:space="preserve">field </w:t>
+      </w:r>
+      <w:r>
+        <w:t>group</w:t>
+      </w:r>
+      <w:r>
+        <w:t>s</w:t>
+      </w:r>
+      <w:r>
+        <w:t xml:space="preserve"> </w:t>
+      </w:r>
+      <w:r>
+        <w:rPr>
+          <w:b/>
+        </w:rPr>
+        <w:t>Peptides</w:t>
+      </w:r>
+      <w:r>
+        <w:t xml:space="preserve"> and </w:t>
+      </w:r>
+      <w:r>
+        <w:rPr>
+          <w:b/>
+        </w:rPr>
+        <w:t>Results</w:t>
+      </w:r>
+      <w:r>
+        <w:t xml:space="preserve"> by clicking on the </w:t>
+      </w:r>
+      <w:r>
+        <w:rPr>
+          <w:b/>
+        </w:rPr>
+        <w:t>‘+’</w:t>
+      </w:r>
+      <w:r>
+        <w:t xml:space="preserve"> </w:t>
+      </w:r>
+      <w:r>
+        <w:t xml:space="preserve">button to see many more fields that can be exported. </w:t>
+      </w:r>
+      <w:r>
+        <w:t xml:space="preserve"> </w:t>
+      </w:r>
+      <w:r>
+        <w:t>See Window below.</w:t>
+      </w:r>
+    </w:p>
+    <w:p>
+      <w:pPr>
+        <w:pStyle w:val="ListParagraph"/>
+        <w:numPr>
+          <w:ilvl w:val="0"/>
+          <w:numId w:val="2"/>
+        </w:numPr>
+      </w:pPr>
+      <w:r>
+        <w:t xml:space="preserve">From the expanded </w:t>
+      </w:r>
+      <w:r>
+        <w:rPr>
+          <w:b/>
+        </w:rPr>
+        <w:t>Peptides</w:t>
+      </w:r>
+      <w:r>
+        <w:t xml:space="preserve"> </w:t>
+      </w:r>
+      <w:r>
+        <w:t>group</w:t>
+      </w:r>
+      <w:r>
+        <w:t xml:space="preserve"> </w:t>
+      </w:r>
+      <w:r>
+        <w:t xml:space="preserve">select </w:t>
+      </w:r>
+      <w:r>
+        <w:t xml:space="preserve">the </w:t>
+      </w:r>
+      <w:r>
+        <w:rPr>
+          <w:b/>
+        </w:rPr>
+        <w:t>Sequence</w:t>
+      </w:r>
+      <w:r>
+        <w:t xml:space="preserve"> field.</w:t>
+      </w:r>
+    </w:p>
+    <w:p>
+      <w:pPr>
+        <w:pStyle w:val="ListParagraph"/>
+        <w:numPr>
+          <w:ilvl w:val="0"/>
+          <w:numId w:val="2"/>
+        </w:numPr>
+      </w:pPr>
+      <w:r>
+        <w:t>C</w:t>
+      </w:r>
+      <w:r>
+        <w:t>lick</w:t>
+      </w:r>
+      <w:r>
+        <w:t xml:space="preserve"> t</w:t>
+      </w:r>
+      <w:r>
+        <w:t xml:space="preserve">he </w:t>
+      </w:r>
+      <w:r>
+        <w:rPr>
+          <w:b/>
+        </w:rPr>
+        <w:t>Add</w:t>
+      </w:r>
+      <w:r>
+        <w:t xml:space="preserve"> button to </w:t>
+      </w:r>
+      <w:r>
+        <w:t xml:space="preserve">add the </w:t>
+      </w:r>
+      <w:proofErr w:type="spellStart"/>
+      <w:r>
+        <w:rPr>
+          <w:b/>
+        </w:rPr>
+        <w:t>PeptideSequence</w:t>
+      </w:r>
+      <w:proofErr w:type="spellEnd"/>
+      <w:r>
+        <w:t xml:space="preserve"> field to the report template</w:t>
+      </w:r>
+      <w:r>
+        <w:t xml:space="preserve"> column list, shown on the right side of the form</w:t>
+      </w:r>
+      <w:r>
+        <w:t>.</w:t>
+      </w:r>
+    </w:p>
+    <w:p>
+      <w:r>
+        <w:t>The form should now look like:</w:t>
+      </w:r>
+      <w:r>
+        <w:t xml:space="preserve"> </w:t>
+      </w:r>
+    </w:p>
+    <w:p>
+      <w:pPr>
+        <w:pStyle w:val="ListParagraph"/>
+        <w:ind w:left="0"/>
+      </w:pPr>
+      <w:r>
+        <w:rPr>
+          <w:noProof/>
+        </w:rPr>
+        <w:lastRenderedPageBreak/>
+        <w:drawing>
+          <wp:inline distT="0" distB="0" distL="0" distR="0">
+            <wp:extent cx="5943600" cy="4114800"/>
+            <wp:effectExtent l="19050" t="0" r="0" b="0"/>
+            <wp:docPr id="5" name="Picture 5"/>
+            <wp:cNvGraphicFramePr>
+              <a:graphicFrameLocks xmlns:a="http://schemas.openxmlformats.org/drawingml/2006/main" noChangeAspect="1"/>
+            </wp:cNvGraphicFramePr>
+            <a:graphic xmlns:a="http://schemas.openxmlformats.org/drawingml/2006/main">
+              <a:graphicData uri="http://schemas.openxmlformats.org/drawingml/2006/picture">
+                <pic:pic xmlns:pic="http://schemas.openxmlformats.org/drawingml/2006/picture">
+                  <pic:nvPicPr>
+                    <pic:cNvPr id="0" name="Picture 5"/>
+                    <pic:cNvPicPr>
+                      <a:picLocks noChangeAspect="1" noChangeArrowheads="1"/>
+                    </pic:cNvPicPr>
+                  </pic:nvPicPr>
+                  <pic:blipFill>
+                    <a:blip r:embed="rId11" cstate="print"/>
+                    <a:srcRect/>
+                    <a:stretch>
+                      <a:fillRect/>
+                    </a:stretch>
+                  </pic:blipFill>
+                  <pic:spPr bwMode="auto">
+                    <a:xfrm>
+                      <a:off x="0" y="0"/>
+                      <a:ext cx="5943600" cy="4114800"/>
+                    </a:xfrm>
+                    <a:prstGeom prst="rect">
+                      <a:avLst/>
+                    </a:prstGeom>
+                    <a:noFill/>
+                    <a:ln w="9525">
+                      <a:noFill/>
+                      <a:miter lim="800000"/>
+                      <a:headEnd/>
+                      <a:tailEnd/>
+                    </a:ln>
+                  </pic:spPr>
+                </pic:pic>
+              </a:graphicData>
+            </a:graphic>
+          </wp:inline>
+        </w:drawing>
+      </w:r>
+    </w:p>
+    <w:p>
+      <w:pPr>
         <w:rPr>
           <w:color w:val="000000"/>
         </w:rPr>
@@ -2491,7 +2473,7 @@
                     </pic:cNvPicPr>
                   </pic:nvPicPr>
                   <pic:blipFill>
-                    <a:blip r:embed="rId11" cstate="print"/>
+                    <a:blip r:embed="rId12" cstate="print"/>
                     <a:srcRect/>
                     <a:stretch>
                       <a:fillRect/>
@@ -2604,7 +2586,7 @@
                     </pic:cNvPicPr>
                   </pic:nvPicPr>
                   <pic:blipFill>
-                    <a:blip r:embed="rId12" cstate="print"/>
+                    <a:blip r:embed="rId13" cstate="print"/>
                     <a:srcRect/>
                     <a:stretch>
                       <a:fillRect/>
@@ -3026,7 +3008,7 @@
                     </pic:cNvPicPr>
                   </pic:nvPicPr>
                   <pic:blipFill>
-                    <a:blip r:embed="rId13" cstate="print"/>
+                    <a:blip r:embed="rId14" cstate="print"/>
                     <a:srcRect/>
                     <a:stretch>
                       <a:fillRect/>
@@ -3177,7 +3159,7 @@
                     </pic:cNvPicPr>
                   </pic:nvPicPr>
                   <pic:blipFill>
-                    <a:blip r:embed="rId14" cstate="print"/>
+                    <a:blip r:embed="rId15" cstate="print"/>
                     <a:srcRect/>
                     <a:stretch>
                       <a:fillRect/>
@@ -3723,7 +3705,7 @@
                     </pic:cNvPicPr>
                   </pic:nvPicPr>
                   <pic:blipFill>
-                    <a:blip r:embed="rId15" cstate="print"/>
+                    <a:blip r:embed="rId16" cstate="print"/>
                     <a:srcRect/>
                     <a:stretch>
                       <a:fillRect/>
@@ -4048,7 +4030,7 @@
                     </pic:cNvPicPr>
                   </pic:nvPicPr>
                   <pic:blipFill>
-                    <a:blip r:embed="rId16" cstate="print"/>
+                    <a:blip r:embed="rId17" cstate="print"/>
                     <a:srcRect/>
                     <a:stretch>
                       <a:fillRect/>
@@ -4246,7 +4228,7 @@
                     </pic:cNvPicPr>
                   </pic:nvPicPr>
                   <pic:blipFill>
-                    <a:blip r:embed="rId17" cstate="print"/>
+                    <a:blip r:embed="rId18" cstate="print"/>
                     <a:srcRect/>
                     <a:stretch>
                       <a:fillRect/>
@@ -4649,7 +4631,7 @@
                     </pic:cNvPicPr>
                   </pic:nvPicPr>
                   <pic:blipFill>
-                    <a:blip r:embed="rId18" cstate="print"/>
+                    <a:blip r:embed="rId19" cstate="print"/>
                     <a:srcRect/>
                     <a:stretch>
                       <a:fillRect/>
@@ -5878,7 +5860,7 @@
                     </pic:cNvPicPr>
                   </pic:nvPicPr>
                   <pic:blipFill>
-                    <a:blip r:embed="rId19" cstate="print"/>
+                    <a:blip r:embed="rId20" cstate="print"/>
                     <a:srcRect/>
                     <a:stretch>
                       <a:fillRect/>
@@ -6193,7 +6175,7 @@
                     </pic:cNvPicPr>
                   </pic:nvPicPr>
                   <pic:blipFill>
-                    <a:blip r:embed="rId20" cstate="print"/>
+                    <a:blip r:embed="rId21" cstate="print"/>
                     <a:srcRect/>
                     <a:stretch>
                       <a:fillRect/>
@@ -6433,416 +6415,6 @@
                 <pic:pic xmlns:pic="http://schemas.openxmlformats.org/drawingml/2006/picture">
                   <pic:nvPicPr>
                     <pic:cNvPr id="0" name="Picture 23"/>
-                    <pic:cNvPicPr>
-                      <a:picLocks noChangeAspect="1" noChangeArrowheads="1"/>
-                    </pic:cNvPicPr>
-                  </pic:nvPicPr>
-                  <pic:blipFill>
-                    <a:blip r:embed="rId21" cstate="print"/>
-                    <a:srcRect/>
-                    <a:stretch>
-                      <a:fillRect/>
-                    </a:stretch>
-                  </pic:blipFill>
-                  <pic:spPr bwMode="auto">
-                    <a:xfrm>
-                      <a:off x="0" y="0"/>
-                      <a:ext cx="3257550" cy="3181350"/>
-                    </a:xfrm>
-                    <a:prstGeom prst="rect">
-                      <a:avLst/>
-                    </a:prstGeom>
-                    <a:noFill/>
-                    <a:ln w="9525">
-                      <a:noFill/>
-                      <a:miter lim="800000"/>
-                      <a:headEnd/>
-                      <a:tailEnd/>
-                    </a:ln>
-                  </pic:spPr>
-                </pic:pic>
-              </a:graphicData>
-            </a:graphic>
-          </wp:inline>
-        </w:drawing>
-      </w:r>
-    </w:p>
-    <w:p>
-      <w:pPr>
-        <w:pStyle w:val="ListParagraph"/>
-        <w:ind w:left="0"/>
-      </w:pPr>
-      <w:r>
-        <w:t>From here, y</w:t>
-      </w:r>
-      <w:r>
-        <w:t xml:space="preserve">ou could now continue to </w:t>
-      </w:r>
-      <w:r>
-        <w:t>export the new ‘Study 7’ report to a CSV file</w:t>
-      </w:r>
-      <w:r>
-        <w:t xml:space="preserve"> by </w:t>
-      </w:r>
-      <w:r>
-        <w:t xml:space="preserve">selecting it and </w:t>
-      </w:r>
-      <w:r>
-        <w:t xml:space="preserve">clicking the </w:t>
-      </w:r>
-      <w:r>
-        <w:rPr>
-          <w:b/>
-        </w:rPr>
-        <w:t>Export</w:t>
-      </w:r>
-      <w:r>
-        <w:t xml:space="preserve"> button, or </w:t>
-      </w:r>
-      <w:r>
-        <w:t xml:space="preserve">click </w:t>
-      </w:r>
-      <w:r>
-        <w:rPr>
-          <w:b/>
-        </w:rPr>
-        <w:t>Share</w:t>
-      </w:r>
-      <w:r>
-        <w:t xml:space="preserve"> button to create file for sharing this new report.  For this tutorial, however, click the </w:t>
-      </w:r>
-      <w:r>
-        <w:rPr>
-          <w:b/>
-        </w:rPr>
-        <w:t>Cancel</w:t>
-      </w:r>
-      <w:r>
-        <w:t xml:space="preserve"> button to return to the ‘Study7_example’ document</w:t>
-      </w:r>
-      <w:r>
-        <w:t>.</w:t>
-      </w:r>
-    </w:p>
-    <w:p>
-      <w:pPr>
-        <w:pStyle w:val="Heading1"/>
-      </w:pPr>
-      <w:r>
-        <w:t xml:space="preserve">Quality Control Summary Reports </w:t>
-      </w:r>
-    </w:p>
-    <w:p>
-      <w:r>
-        <w:t>So far you have created reports based on the values Skyline offers for each imported replicate of the peptides and transitions specified in a document.  Skyline also provides report fields with summary statistics across all imported replicates.  These summary fields are particularly suited to quality control by ensuring that replicate QC runs show good reproducibility and coefficients of variation (CV).  Skyline report templates can be designed with mean values and CV over all replicates for key parameters, such as peak area, FWHM and retention time.</w:t>
-      </w:r>
-    </w:p>
-    <w:p>
-      <w:r>
-        <w:lastRenderedPageBreak/>
-        <w:t xml:space="preserve">This tutorial provides a summary report template that you will import into Skyline, but it also describes how to design such a summary report template in the </w:t>
-      </w:r>
-      <w:r>
-        <w:rPr>
-          <w:b/>
-        </w:rPr>
-        <w:t>Edit Report</w:t>
-      </w:r>
-      <w:r>
-        <w:t xml:space="preserve"> form.</w:t>
-      </w:r>
-    </w:p>
-    <w:p>
-      <w:r>
-        <w:t>To get started, first open a new document by doing the following:</w:t>
-      </w:r>
-    </w:p>
-    <w:p>
-      <w:pPr>
-        <w:numPr>
-          <w:ilvl w:val="0"/>
-          <w:numId w:val="8"/>
-        </w:numPr>
-        <w:spacing w:after="0"/>
-      </w:pPr>
-      <w:r>
-        <w:t xml:space="preserve">On the </w:t>
-      </w:r>
-      <w:r>
-        <w:rPr>
-          <w:b/>
-        </w:rPr>
-        <w:t>File</w:t>
-      </w:r>
-      <w:r>
-        <w:t xml:space="preserve"> menu, click </w:t>
-      </w:r>
-      <w:r>
-        <w:rPr>
-          <w:b/>
-        </w:rPr>
-        <w:t>Open</w:t>
-      </w:r>
-      <w:r>
-        <w:t>.</w:t>
-      </w:r>
-    </w:p>
-    <w:p>
-      <w:pPr>
-        <w:numPr>
-          <w:ilvl w:val="0"/>
-          <w:numId w:val="8"/>
-        </w:numPr>
-        <w:spacing w:after="0"/>
-      </w:pPr>
-      <w:r>
-        <w:t>Navigate to the ‘</w:t>
-      </w:r>
-      <w:proofErr w:type="spellStart"/>
-      <w:r>
-        <w:t>CustomReports</w:t>
-      </w:r>
-      <w:proofErr w:type="spellEnd"/>
-      <w:r>
-        <w:t>’ folder you created for this tutorial.  (may not be necessary)</w:t>
-      </w:r>
-    </w:p>
-    <w:p>
-      <w:pPr>
-        <w:numPr>
-          <w:ilvl w:val="0"/>
-          <w:numId w:val="8"/>
-        </w:numPr>
-        <w:spacing w:after="0"/>
-      </w:pPr>
-      <w:r>
-        <w:t>Select the ‘Study9pilot.sky’ file.</w:t>
-      </w:r>
-    </w:p>
-    <w:p>
-      <w:pPr>
-        <w:numPr>
-          <w:ilvl w:val="0"/>
-          <w:numId w:val="8"/>
-        </w:numPr>
-      </w:pPr>
-      <w:r>
-        <w:t xml:space="preserve">Click the </w:t>
-      </w:r>
-      <w:r>
-        <w:rPr>
-          <w:b/>
-        </w:rPr>
-        <w:t>Open</w:t>
-      </w:r>
-      <w:r>
-        <w:t xml:space="preserve"> button.</w:t>
-      </w:r>
-    </w:p>
-    <w:p>
-      <w:r>
-        <w:t xml:space="preserve">This file contains data acquired by one CPTAC site over 5 LC-MRM-MS runs, injecting 10 </w:t>
-      </w:r>
-      <w:proofErr w:type="spellStart"/>
-      <w:r>
-        <w:t>analyte</w:t>
-      </w:r>
-      <w:proofErr w:type="spellEnd"/>
-      <w:r>
-        <w:t xml:space="preserve"> peptides at a constant concentration of 50 </w:t>
-      </w:r>
-      <w:proofErr w:type="spellStart"/>
-      <w:r>
-        <w:t>fmol</w:t>
-      </w:r>
-      <w:proofErr w:type="spellEnd"/>
-      <w:r>
-        <w:t xml:space="preserve"> over all 5 runs.  Such a dataset could potentially be used to assess reproducibility of replicate injections.  </w:t>
-      </w:r>
-    </w:p>
-    <w:p>
-      <w:r>
-        <w:t xml:space="preserve">To generate a summary report for key quality control metrics follow the steps below: </w:t>
-      </w:r>
-    </w:p>
-    <w:p>
-      <w:pPr>
-        <w:pStyle w:val="ListParagraph"/>
-        <w:numPr>
-          <w:ilvl w:val="0"/>
-          <w:numId w:val="1"/>
-        </w:numPr>
-      </w:pPr>
-      <w:r>
-        <w:t xml:space="preserve">On the </w:t>
-      </w:r>
-      <w:r>
-        <w:rPr>
-          <w:b/>
-        </w:rPr>
-        <w:t>File</w:t>
-      </w:r>
-      <w:r>
-        <w:t xml:space="preserve"> menu, choose </w:t>
-      </w:r>
-      <w:r>
-        <w:rPr>
-          <w:b/>
-        </w:rPr>
-        <w:t>Export</w:t>
-      </w:r>
-      <w:r>
-        <w:t>, and click</w:t>
-      </w:r>
-      <w:r>
-        <w:rPr>
-          <w:b/>
-        </w:rPr>
-        <w:t xml:space="preserve"> Report</w:t>
-      </w:r>
-      <w:r>
-        <w:t>.</w:t>
-      </w:r>
-    </w:p>
-    <w:p>
-      <w:pPr>
-        <w:pStyle w:val="ListParagraph"/>
-        <w:numPr>
-          <w:ilvl w:val="0"/>
-          <w:numId w:val="1"/>
-        </w:numPr>
-      </w:pPr>
-      <w:r>
-        <w:t xml:space="preserve">Click the </w:t>
-      </w:r>
-      <w:r>
-        <w:rPr>
-          <w:b/>
-        </w:rPr>
-        <w:t>Import</w:t>
-      </w:r>
-      <w:r>
-        <w:t xml:space="preserve"> button in the </w:t>
-      </w:r>
-      <w:r>
-        <w:rPr>
-          <w:b/>
-        </w:rPr>
-        <w:t>Export Report</w:t>
-      </w:r>
-      <w:r>
-        <w:t xml:space="preserve"> form.</w:t>
-      </w:r>
-    </w:p>
-    <w:p>
-      <w:pPr>
-        <w:pStyle w:val="ListParagraph"/>
-        <w:numPr>
-          <w:ilvl w:val="0"/>
-          <w:numId w:val="1"/>
-        </w:numPr>
-      </w:pPr>
-      <w:r>
-        <w:t>Select</w:t>
-      </w:r>
-      <w:r>
-        <w:t xml:space="preserve"> the </w:t>
-      </w:r>
-      <w:proofErr w:type="spellStart"/>
-      <w:r>
-        <w:t>Summary_stats.skyr</w:t>
-      </w:r>
-      <w:proofErr w:type="spellEnd"/>
-      <w:r>
-        <w:t xml:space="preserve"> file from the ‘</w:t>
-      </w:r>
-      <w:proofErr w:type="spellStart"/>
-      <w:r>
-        <w:t>CustomReports</w:t>
-      </w:r>
-      <w:proofErr w:type="spellEnd"/>
-      <w:r>
-        <w:t xml:space="preserve">’ folder in the </w:t>
-      </w:r>
-      <w:r>
-        <w:rPr>
-          <w:b/>
-        </w:rPr>
-        <w:t>Open</w:t>
-      </w:r>
-      <w:r>
-        <w:t xml:space="preserve"> form. </w:t>
-      </w:r>
-    </w:p>
-    <w:p>
-      <w:pPr>
-        <w:pStyle w:val="ListParagraph"/>
-        <w:numPr>
-          <w:ilvl w:val="0"/>
-          <w:numId w:val="1"/>
-        </w:numPr>
-      </w:pPr>
-      <w:r>
-        <w:t xml:space="preserve">Click the </w:t>
-      </w:r>
-      <w:r>
-        <w:rPr>
-          <w:b/>
-        </w:rPr>
-        <w:t>Open</w:t>
-      </w:r>
-      <w:r>
-        <w:t xml:space="preserve"> button.</w:t>
-      </w:r>
-    </w:p>
-    <w:p>
-      <w:r>
-        <w:t xml:space="preserve">A new report template named ‘Summary Statistics’ should have been added to the </w:t>
-      </w:r>
-      <w:r>
-        <w:rPr>
-          <w:b/>
-        </w:rPr>
-        <w:t>Report</w:t>
-      </w:r>
-      <w:r>
-        <w:t xml:space="preserve"> list, and the </w:t>
-      </w:r>
-      <w:r>
-        <w:rPr>
-          <w:b/>
-        </w:rPr>
-        <w:t>Export Report</w:t>
-      </w:r>
-      <w:r>
-        <w:t xml:space="preserve"> form should now look like:</w:t>
-      </w:r>
-      <w:r>
-        <w:t xml:space="preserve"> </w:t>
-      </w:r>
-    </w:p>
-    <w:p>
-      <w:pPr>
-        <w:pStyle w:val="ListParagraph"/>
-        <w:ind w:left="0"/>
-      </w:pPr>
-      <w:r>
-        <w:rPr>
-          <w:noProof/>
-        </w:rPr>
-        <w:drawing>
-          <wp:inline distT="0" distB="0" distL="0" distR="0">
-            <wp:extent cx="3257550" cy="3181350"/>
-            <wp:effectExtent l="19050" t="0" r="0" b="0"/>
-            <wp:docPr id="1" name="Picture 4"/>
-            <wp:cNvGraphicFramePr>
-              <a:graphicFrameLocks xmlns:a="http://schemas.openxmlformats.org/drawingml/2006/main" noChangeAspect="1"/>
-            </wp:cNvGraphicFramePr>
-            <a:graphic xmlns:a="http://schemas.openxmlformats.org/drawingml/2006/main">
-              <a:graphicData uri="http://schemas.openxmlformats.org/drawingml/2006/picture">
-                <pic:pic xmlns:pic="http://schemas.openxmlformats.org/drawingml/2006/picture">
-                  <pic:nvPicPr>
-                    <pic:cNvPr id="0" name="Picture 4"/>
                     <pic:cNvPicPr>
                       <a:picLocks noChangeAspect="1" noChangeArrowheads="1"/>
                     </pic:cNvPicPr>
@@ -6878,6 +6450,416 @@
       </w:r>
     </w:p>
     <w:p>
+      <w:pPr>
+        <w:pStyle w:val="ListParagraph"/>
+        <w:ind w:left="0"/>
+      </w:pPr>
+      <w:r>
+        <w:t>From here, y</w:t>
+      </w:r>
+      <w:r>
+        <w:t xml:space="preserve">ou could now continue to </w:t>
+      </w:r>
+      <w:r>
+        <w:t>export the new ‘Study 7’ report to a CSV file</w:t>
+      </w:r>
+      <w:r>
+        <w:t xml:space="preserve"> by </w:t>
+      </w:r>
+      <w:r>
+        <w:t xml:space="preserve">selecting it and </w:t>
+      </w:r>
+      <w:r>
+        <w:t xml:space="preserve">clicking the </w:t>
+      </w:r>
+      <w:r>
+        <w:rPr>
+          <w:b/>
+        </w:rPr>
+        <w:t>Export</w:t>
+      </w:r>
+      <w:r>
+        <w:t xml:space="preserve"> button, or </w:t>
+      </w:r>
+      <w:r>
+        <w:t xml:space="preserve">click </w:t>
+      </w:r>
+      <w:r>
+        <w:rPr>
+          <w:b/>
+        </w:rPr>
+        <w:t>Share</w:t>
+      </w:r>
+      <w:r>
+        <w:t xml:space="preserve"> button to create file for sharing this new report.  For this tutorial, however, click the </w:t>
+      </w:r>
+      <w:r>
+        <w:rPr>
+          <w:b/>
+        </w:rPr>
+        <w:t>Cancel</w:t>
+      </w:r>
+      <w:r>
+        <w:t xml:space="preserve"> button to return to the ‘Study7_example’ document</w:t>
+      </w:r>
+      <w:r>
+        <w:t>.</w:t>
+      </w:r>
+    </w:p>
+    <w:p>
+      <w:pPr>
+        <w:pStyle w:val="Heading1"/>
+      </w:pPr>
+      <w:r>
+        <w:t xml:space="preserve">Quality Control Summary Reports </w:t>
+      </w:r>
+    </w:p>
+    <w:p>
+      <w:r>
+        <w:t>So far you have created reports based on the values Skyline offers for each imported replicate of the peptides and transitions specified in a document.  Skyline also provides report fields with summary statistics across all imported replicates.  These summary fields are particularly suited to quality control by ensuring that replicate QC runs show good reproducibility and coefficients of variation (CV).  Skyline report templates can be designed with mean values and CV over all replicates for key parameters, such as peak area, FWHM and retention time.</w:t>
+      </w:r>
+    </w:p>
+    <w:p>
+      <w:r>
+        <w:lastRenderedPageBreak/>
+        <w:t xml:space="preserve">This tutorial provides a summary report template that you will import into Skyline, but it also describes how to design such a summary report template in the </w:t>
+      </w:r>
+      <w:r>
+        <w:rPr>
+          <w:b/>
+        </w:rPr>
+        <w:t>Edit Report</w:t>
+      </w:r>
+      <w:r>
+        <w:t xml:space="preserve"> form.</w:t>
+      </w:r>
+    </w:p>
+    <w:p>
+      <w:r>
+        <w:t>To get started, first open a new document by doing the following:</w:t>
+      </w:r>
+    </w:p>
+    <w:p>
+      <w:pPr>
+        <w:numPr>
+          <w:ilvl w:val="0"/>
+          <w:numId w:val="8"/>
+        </w:numPr>
+        <w:spacing w:after="0"/>
+      </w:pPr>
+      <w:r>
+        <w:t xml:space="preserve">On the </w:t>
+      </w:r>
+      <w:r>
+        <w:rPr>
+          <w:b/>
+        </w:rPr>
+        <w:t>File</w:t>
+      </w:r>
+      <w:r>
+        <w:t xml:space="preserve"> menu, click </w:t>
+      </w:r>
+      <w:r>
+        <w:rPr>
+          <w:b/>
+        </w:rPr>
+        <w:t>Open</w:t>
+      </w:r>
+      <w:r>
+        <w:t>.</w:t>
+      </w:r>
+    </w:p>
+    <w:p>
+      <w:pPr>
+        <w:numPr>
+          <w:ilvl w:val="0"/>
+          <w:numId w:val="8"/>
+        </w:numPr>
+        <w:spacing w:after="0"/>
+      </w:pPr>
+      <w:r>
+        <w:t>Navigate to the ‘</w:t>
+      </w:r>
+      <w:proofErr w:type="spellStart"/>
+      <w:r>
+        <w:t>CustomReports</w:t>
+      </w:r>
+      <w:proofErr w:type="spellEnd"/>
+      <w:r>
+        <w:t>’ folder you created for this tutorial.  (may not be necessary)</w:t>
+      </w:r>
+    </w:p>
+    <w:p>
+      <w:pPr>
+        <w:numPr>
+          <w:ilvl w:val="0"/>
+          <w:numId w:val="8"/>
+        </w:numPr>
+        <w:spacing w:after="0"/>
+      </w:pPr>
+      <w:r>
+        <w:t>Select the ‘Study9pilot.sky’ file.</w:t>
+      </w:r>
+    </w:p>
+    <w:p>
+      <w:pPr>
+        <w:numPr>
+          <w:ilvl w:val="0"/>
+          <w:numId w:val="8"/>
+        </w:numPr>
+      </w:pPr>
+      <w:r>
+        <w:t xml:space="preserve">Click the </w:t>
+      </w:r>
+      <w:r>
+        <w:rPr>
+          <w:b/>
+        </w:rPr>
+        <w:t>Open</w:t>
+      </w:r>
+      <w:r>
+        <w:t xml:space="preserve"> button.</w:t>
+      </w:r>
+    </w:p>
+    <w:p>
+      <w:r>
+        <w:t xml:space="preserve">This file contains data acquired by one CPTAC site over 5 LC-MRM-MS runs, injecting 10 </w:t>
+      </w:r>
+      <w:proofErr w:type="spellStart"/>
+      <w:r>
+        <w:t>analyte</w:t>
+      </w:r>
+      <w:proofErr w:type="spellEnd"/>
+      <w:r>
+        <w:t xml:space="preserve"> peptides at a constant concentration of 50 </w:t>
+      </w:r>
+      <w:proofErr w:type="spellStart"/>
+      <w:r>
+        <w:t>fmol</w:t>
+      </w:r>
+      <w:proofErr w:type="spellEnd"/>
+      <w:r>
+        <w:t xml:space="preserve"> over all 5 runs.  Such a dataset could potentially be used to assess reproducibility of replicate injections.  </w:t>
+      </w:r>
+    </w:p>
+    <w:p>
+      <w:r>
+        <w:t xml:space="preserve">To generate a summary report for key quality control metrics follow the steps below: </w:t>
+      </w:r>
+    </w:p>
+    <w:p>
+      <w:pPr>
+        <w:pStyle w:val="ListParagraph"/>
+        <w:numPr>
+          <w:ilvl w:val="0"/>
+          <w:numId w:val="1"/>
+        </w:numPr>
+      </w:pPr>
+      <w:r>
+        <w:t xml:space="preserve">On the </w:t>
+      </w:r>
+      <w:r>
+        <w:rPr>
+          <w:b/>
+        </w:rPr>
+        <w:t>File</w:t>
+      </w:r>
+      <w:r>
+        <w:t xml:space="preserve"> menu, choose </w:t>
+      </w:r>
+      <w:r>
+        <w:rPr>
+          <w:b/>
+        </w:rPr>
+        <w:t>Export</w:t>
+      </w:r>
+      <w:r>
+        <w:t>, and click</w:t>
+      </w:r>
+      <w:r>
+        <w:rPr>
+          <w:b/>
+        </w:rPr>
+        <w:t xml:space="preserve"> Report</w:t>
+      </w:r>
+      <w:r>
+        <w:t>.</w:t>
+      </w:r>
+    </w:p>
+    <w:p>
+      <w:pPr>
+        <w:pStyle w:val="ListParagraph"/>
+        <w:numPr>
+          <w:ilvl w:val="0"/>
+          <w:numId w:val="1"/>
+        </w:numPr>
+      </w:pPr>
+      <w:r>
+        <w:t xml:space="preserve">Click the </w:t>
+      </w:r>
+      <w:r>
+        <w:rPr>
+          <w:b/>
+        </w:rPr>
+        <w:t>Import</w:t>
+      </w:r>
+      <w:r>
+        <w:t xml:space="preserve"> button in the </w:t>
+      </w:r>
+      <w:r>
+        <w:rPr>
+          <w:b/>
+        </w:rPr>
+        <w:t>Export Report</w:t>
+      </w:r>
+      <w:r>
+        <w:t xml:space="preserve"> form.</w:t>
+      </w:r>
+    </w:p>
+    <w:p>
+      <w:pPr>
+        <w:pStyle w:val="ListParagraph"/>
+        <w:numPr>
+          <w:ilvl w:val="0"/>
+          <w:numId w:val="1"/>
+        </w:numPr>
+      </w:pPr>
+      <w:r>
+        <w:t>Select</w:t>
+      </w:r>
+      <w:r>
+        <w:t xml:space="preserve"> the </w:t>
+      </w:r>
+      <w:proofErr w:type="spellStart"/>
+      <w:r>
+        <w:t>Summary_stats.skyr</w:t>
+      </w:r>
+      <w:proofErr w:type="spellEnd"/>
+      <w:r>
+        <w:t xml:space="preserve"> file from the ‘</w:t>
+      </w:r>
+      <w:proofErr w:type="spellStart"/>
+      <w:r>
+        <w:t>CustomReports</w:t>
+      </w:r>
+      <w:proofErr w:type="spellEnd"/>
+      <w:r>
+        <w:t xml:space="preserve">’ folder in the </w:t>
+      </w:r>
+      <w:r>
+        <w:rPr>
+          <w:b/>
+        </w:rPr>
+        <w:t>Open</w:t>
+      </w:r>
+      <w:r>
+        <w:t xml:space="preserve"> form. </w:t>
+      </w:r>
+    </w:p>
+    <w:p>
+      <w:pPr>
+        <w:pStyle w:val="ListParagraph"/>
+        <w:numPr>
+          <w:ilvl w:val="0"/>
+          <w:numId w:val="1"/>
+        </w:numPr>
+      </w:pPr>
+      <w:r>
+        <w:t xml:space="preserve">Click the </w:t>
+      </w:r>
+      <w:r>
+        <w:rPr>
+          <w:b/>
+        </w:rPr>
+        <w:t>Open</w:t>
+      </w:r>
+      <w:r>
+        <w:t xml:space="preserve"> button.</w:t>
+      </w:r>
+    </w:p>
+    <w:p>
+      <w:r>
+        <w:t xml:space="preserve">A new report template named ‘Summary Statistics’ should have been added to the </w:t>
+      </w:r>
+      <w:r>
+        <w:rPr>
+          <w:b/>
+        </w:rPr>
+        <w:t>Report</w:t>
+      </w:r>
+      <w:r>
+        <w:t xml:space="preserve"> list, and the </w:t>
+      </w:r>
+      <w:r>
+        <w:rPr>
+          <w:b/>
+        </w:rPr>
+        <w:t>Export Report</w:t>
+      </w:r>
+      <w:r>
+        <w:t xml:space="preserve"> form should now look like:</w:t>
+      </w:r>
+      <w:r>
+        <w:t xml:space="preserve"> </w:t>
+      </w:r>
+    </w:p>
+    <w:p>
+      <w:pPr>
+        <w:pStyle w:val="ListParagraph"/>
+        <w:ind w:left="0"/>
+      </w:pPr>
+      <w:r>
+        <w:rPr>
+          <w:noProof/>
+        </w:rPr>
+        <w:drawing>
+          <wp:inline distT="0" distB="0" distL="0" distR="0">
+            <wp:extent cx="3257550" cy="3181350"/>
+            <wp:effectExtent l="19050" t="0" r="0" b="0"/>
+            <wp:docPr id="1" name="Picture 4"/>
+            <wp:cNvGraphicFramePr>
+              <a:graphicFrameLocks xmlns:a="http://schemas.openxmlformats.org/drawingml/2006/main" noChangeAspect="1"/>
+            </wp:cNvGraphicFramePr>
+            <a:graphic xmlns:a="http://schemas.openxmlformats.org/drawingml/2006/main">
+              <a:graphicData uri="http://schemas.openxmlformats.org/drawingml/2006/picture">
+                <pic:pic xmlns:pic="http://schemas.openxmlformats.org/drawingml/2006/picture">
+                  <pic:nvPicPr>
+                    <pic:cNvPr id="0" name="Picture 4"/>
+                    <pic:cNvPicPr>
+                      <a:picLocks noChangeAspect="1" noChangeArrowheads="1"/>
+                    </pic:cNvPicPr>
+                  </pic:nvPicPr>
+                  <pic:blipFill>
+                    <a:blip r:embed="rId23" cstate="print"/>
+                    <a:srcRect/>
+                    <a:stretch>
+                      <a:fillRect/>
+                    </a:stretch>
+                  </pic:blipFill>
+                  <pic:spPr bwMode="auto">
+                    <a:xfrm>
+                      <a:off x="0" y="0"/>
+                      <a:ext cx="3257550" cy="3181350"/>
+                    </a:xfrm>
+                    <a:prstGeom prst="rect">
+                      <a:avLst/>
+                    </a:prstGeom>
+                    <a:noFill/>
+                    <a:ln w="9525">
+                      <a:noFill/>
+                      <a:miter lim="800000"/>
+                      <a:headEnd/>
+                      <a:tailEnd/>
+                    </a:ln>
+                  </pic:spPr>
+                </pic:pic>
+              </a:graphicData>
+            </a:graphic>
+          </wp:inline>
+        </w:drawing>
+      </w:r>
+    </w:p>
+    <w:p>
       <w:r>
         <w:t>To see the report fields included in the ‘Summary Statistics’ report template, do the following:</w:t>
       </w:r>
@@ -7132,7 +7114,7 @@
                     </pic:cNvPicPr>
                   </pic:nvPicPr>
                   <pic:blipFill>
-                    <a:blip r:embed="rId23" cstate="print"/>
+                    <a:blip r:embed="rId24" cstate="print"/>
                     <a:srcRect/>
                     <a:stretch>
                       <a:fillRect/>
@@ -7244,7 +7226,7 @@
                     </pic:cNvPicPr>
                   </pic:nvPicPr>
                   <pic:blipFill>
-                    <a:blip r:embed="rId24" cstate="print"/>
+                    <a:blip r:embed="rId25" cstate="print"/>
                     <a:srcRect/>
                     <a:stretch>
                       <a:fillRect/>
@@ -7529,7 +7511,7 @@
                     </pic:cNvPicPr>
                   </pic:nvPicPr>
                   <pic:blipFill>
-                    <a:blip r:embed="rId25" cstate="print"/>
+                    <a:blip r:embed="rId26" cstate="print"/>
                     <a:srcRect/>
                     <a:stretch>
                       <a:fillRect/>
@@ -7744,7 +7726,7 @@
                     </pic:cNvPicPr>
                   </pic:nvPicPr>
                   <pic:blipFill>
-                    <a:blip r:embed="rId26" cstate="print"/>
+                    <a:blip r:embed="rId27" cstate="print"/>
                     <a:srcRect/>
                     <a:stretch>
                       <a:fillRect/>
@@ -7916,335 +7898,6 @@
                 <pic:pic xmlns:pic="http://schemas.openxmlformats.org/drawingml/2006/picture">
                   <pic:nvPicPr>
                     <pic:cNvPr id="0" name="Picture 22"/>
-                    <pic:cNvPicPr>
-                      <a:picLocks noChangeAspect="1" noChangeArrowheads="1"/>
-                    </pic:cNvPicPr>
-                  </pic:nvPicPr>
-                  <pic:blipFill>
-                    <a:blip r:embed="rId27" cstate="print"/>
-                    <a:srcRect/>
-                    <a:stretch>
-                      <a:fillRect/>
-                    </a:stretch>
-                  </pic:blipFill>
-                  <pic:spPr bwMode="auto">
-                    <a:xfrm>
-                      <a:off x="0" y="0"/>
-                      <a:ext cx="5943600" cy="3819946"/>
-                    </a:xfrm>
-                    <a:prstGeom prst="rect">
-                      <a:avLst/>
-                    </a:prstGeom>
-                    <a:noFill/>
-                    <a:ln w="9525">
-                      <a:noFill/>
-                      <a:miter lim="800000"/>
-                      <a:headEnd/>
-                      <a:tailEnd/>
-                    </a:ln>
-                  </pic:spPr>
-                </pic:pic>
-              </a:graphicData>
-            </a:graphic>
-          </wp:inline>
-        </w:drawing>
-      </w:r>
-    </w:p>
-    <w:p>
-      <w:r>
-        <w:t xml:space="preserve">Skyline keeps its charts and the </w:t>
-      </w:r>
-      <w:r>
-        <w:rPr>
-          <w:b/>
-        </w:rPr>
-        <w:t>Results Grid</w:t>
-      </w:r>
-      <w:r>
-        <w:t xml:space="preserve"> in synch as you navigate the data.  If you click on one of the other rows in the </w:t>
-      </w:r>
-      <w:r>
-        <w:rPr>
-          <w:b/>
-        </w:rPr>
-        <w:t>Results Grid</w:t>
-      </w:r>
-      <w:r>
-        <w:t xml:space="preserve">, Skyline changes the active chromatogram replicate tab.  It also changes which bar </w:t>
-      </w:r>
-      <w:r>
-        <w:t xml:space="preserve">in the </w:t>
-      </w:r>
-      <w:r>
-        <w:rPr>
-          <w:b/>
-        </w:rPr>
-        <w:t>Peak Areas</w:t>
-      </w:r>
-      <w:r>
-        <w:t xml:space="preserve"> graph has the selection rectangle around it, as well as the selection in the </w:t>
-      </w:r>
-      <w:r>
-        <w:rPr>
-          <w:b/>
-        </w:rPr>
-        <w:t>Replicates</w:t>
-      </w:r>
-      <w:r>
-        <w:t xml:space="preserve"> list above the peptide tree view.  Now click on a different chromatogram chart tab, bar in the </w:t>
-      </w:r>
-      <w:r>
-        <w:rPr>
-          <w:b/>
-        </w:rPr>
-        <w:t>Peak Areas</w:t>
-      </w:r>
-      <w:r>
-        <w:t xml:space="preserve"> chart, or change the selection in the </w:t>
-      </w:r>
-      <w:r>
-        <w:rPr>
-          <w:b/>
-        </w:rPr>
-        <w:t>Replicates</w:t>
-      </w:r>
-      <w:r>
-        <w:t xml:space="preserve"> list.  The other views will update, including the selected row in the </w:t>
-      </w:r>
-      <w:r>
-        <w:rPr>
-          <w:b/>
-        </w:rPr>
-        <w:t>Results Grid</w:t>
-      </w:r>
-      <w:r>
-        <w:t>.</w:t>
-      </w:r>
-      <w:r>
-        <w:t xml:space="preserve"> </w:t>
-      </w:r>
-    </w:p>
-    <w:p>
-      <w:r>
-        <w:t xml:space="preserve">The first column to the right of the </w:t>
-      </w:r>
-      <w:r>
-        <w:rPr>
-          <w:b/>
-        </w:rPr>
-        <w:t>Replicate Name</w:t>
-      </w:r>
-      <w:r>
-        <w:t xml:space="preserve"> column in the </w:t>
-      </w:r>
-      <w:r>
-        <w:rPr>
-          <w:b/>
-        </w:rPr>
-        <w:t>Results Grid</w:t>
-      </w:r>
-      <w:r>
-        <w:t xml:space="preserve"> is the </w:t>
-      </w:r>
-      <w:r>
-        <w:rPr>
-          <w:b/>
-        </w:rPr>
-        <w:t>Precursor Replicate Note</w:t>
-      </w:r>
-      <w:r>
-        <w:t xml:space="preserve">.  This column allows you to associate a free text note with the </w:t>
-      </w:r>
-      <w:proofErr w:type="spellStart"/>
-      <w:r>
-        <w:rPr>
-          <w:b/>
-        </w:rPr>
-        <w:t>PrcursorResults</w:t>
-      </w:r>
-      <w:proofErr w:type="spellEnd"/>
-      <w:r>
-        <w:t xml:space="preserve"> field group for the selected precursor and replicate.  Try typing ‘Low signal’ in the </w:t>
-      </w:r>
-      <w:r>
-        <w:t xml:space="preserve">first row with replicate name </w:t>
-      </w:r>
-      <w:r>
-        <w:t>‘Rep1’ for the currently selected peptide.</w:t>
-      </w:r>
-      <w:r>
-        <w:t xml:space="preserve"> </w:t>
-      </w:r>
-    </w:p>
-    <w:p>
-      <w:r>
-        <w:t xml:space="preserve">All of the other columns in the current </w:t>
-      </w:r>
-      <w:r>
-        <w:rPr>
-          <w:b/>
-        </w:rPr>
-        <w:t>Results Grid</w:t>
-      </w:r>
-      <w:r>
-        <w:t xml:space="preserve"> display are calculated by Skyline and cannot be edited, but you can change </w:t>
-      </w:r>
-      <w:r>
-        <w:t>which columns get displayed and in what</w:t>
-      </w:r>
-      <w:r>
-        <w:t xml:space="preserve"> order.</w:t>
-      </w:r>
-      <w:r>
-        <w:t xml:space="preserve">  S</w:t>
-      </w:r>
-      <w:r>
-        <w:t xml:space="preserve">everal of the columns are scrolled out of view in the image above.  </w:t>
-      </w:r>
-      <w:r>
-        <w:t>To reduce the number of precursor results columns being displayed, do the following:</w:t>
-      </w:r>
-    </w:p>
-    <w:p>
-      <w:pPr>
-        <w:pStyle w:val="ListParagraph"/>
-        <w:numPr>
-          <w:ilvl w:val="0"/>
-          <w:numId w:val="13"/>
-        </w:numPr>
-      </w:pPr>
-      <w:r>
-        <w:t xml:space="preserve">Right-click on the column headings, and click </w:t>
-      </w:r>
-      <w:r>
-        <w:rPr>
-          <w:b/>
-        </w:rPr>
-        <w:t>Choose Columns</w:t>
-      </w:r>
-      <w:r>
-        <w:t>.</w:t>
-      </w:r>
-    </w:p>
-    <w:p>
-      <w:pPr>
-        <w:pStyle w:val="ListParagraph"/>
-        <w:numPr>
-          <w:ilvl w:val="0"/>
-          <w:numId w:val="13"/>
-        </w:numPr>
-      </w:pPr>
-      <w:r>
-        <w:t xml:space="preserve">Uncheck the columns </w:t>
-      </w:r>
-      <w:r>
-        <w:rPr>
-          <w:b/>
-        </w:rPr>
-        <w:t>Min Start Time</w:t>
-      </w:r>
-      <w:r>
-        <w:t xml:space="preserve">, </w:t>
-      </w:r>
-      <w:r>
-        <w:rPr>
-          <w:b/>
-        </w:rPr>
-        <w:t>Max End Time</w:t>
-      </w:r>
-      <w:r>
-        <w:t xml:space="preserve"> and </w:t>
-      </w:r>
-      <w:r>
-        <w:rPr>
-          <w:b/>
-        </w:rPr>
-        <w:t>Library Dot Product</w:t>
-      </w:r>
-      <w:r>
-        <w:t>.</w:t>
-      </w:r>
-    </w:p>
-    <w:p>
-      <w:pPr>
-        <w:pStyle w:val="ListParagraph"/>
-        <w:numPr>
-          <w:ilvl w:val="0"/>
-          <w:numId w:val="13"/>
-        </w:numPr>
-      </w:pPr>
-      <w:r>
-        <w:t xml:space="preserve">Click the </w:t>
-      </w:r>
-      <w:r>
-        <w:rPr>
-          <w:b/>
-        </w:rPr>
-        <w:t>OK</w:t>
-      </w:r>
-      <w:r>
-        <w:t xml:space="preserve"> button.</w:t>
-      </w:r>
-    </w:p>
-    <w:p>
-      <w:r>
-        <w:t>To adjust the column order, do the following:</w:t>
-      </w:r>
-    </w:p>
-    <w:p>
-      <w:pPr>
-        <w:pStyle w:val="ListParagraph"/>
-        <w:numPr>
-          <w:ilvl w:val="0"/>
-          <w:numId w:val="14"/>
-        </w:numPr>
-      </w:pPr>
-      <w:r>
-        <w:lastRenderedPageBreak/>
-        <w:t xml:space="preserve">Click the </w:t>
-      </w:r>
-      <w:r>
-        <w:rPr>
-          <w:b/>
-        </w:rPr>
-        <w:t>Total Area</w:t>
-      </w:r>
-      <w:r>
-        <w:t xml:space="preserve"> column header and drag it to the left edge of the </w:t>
-      </w:r>
-      <w:r>
-        <w:rPr>
-          <w:b/>
-        </w:rPr>
-        <w:t>Precursor Replicate Note</w:t>
-      </w:r>
-      <w:r>
-        <w:t xml:space="preserve"> column.</w:t>
-      </w:r>
-    </w:p>
-    <w:p>
-      <w:r>
-        <w:t>Skyline should now look something like:</w:t>
-      </w:r>
-    </w:p>
-    <w:p>
-      <w:r>
-        <w:rPr>
-          <w:noProof/>
-        </w:rPr>
-        <w:drawing>
-          <wp:inline distT="0" distB="0" distL="0" distR="0">
-            <wp:extent cx="5943600" cy="3819946"/>
-            <wp:effectExtent l="19050" t="0" r="0" b="0"/>
-            <wp:docPr id="28" name="Picture 28"/>
-            <wp:cNvGraphicFramePr>
-              <a:graphicFrameLocks xmlns:a="http://schemas.openxmlformats.org/drawingml/2006/main" noChangeAspect="1"/>
-            </wp:cNvGraphicFramePr>
-            <a:graphic xmlns:a="http://schemas.openxmlformats.org/drawingml/2006/main">
-              <a:graphicData uri="http://schemas.openxmlformats.org/drawingml/2006/picture">
-                <pic:pic xmlns:pic="http://schemas.openxmlformats.org/drawingml/2006/picture">
-                  <pic:nvPicPr>
-                    <pic:cNvPr id="0" name="Picture 28"/>
                     <pic:cNvPicPr>
                       <a:picLocks noChangeAspect="1" noChangeArrowheads="1"/>
                     </pic:cNvPicPr>
@@ -8281,6 +7934,335 @@
     </w:p>
     <w:p>
       <w:r>
+        <w:t xml:space="preserve">Skyline keeps its charts and the </w:t>
+      </w:r>
+      <w:r>
+        <w:rPr>
+          <w:b/>
+        </w:rPr>
+        <w:t>Results Grid</w:t>
+      </w:r>
+      <w:r>
+        <w:t xml:space="preserve"> in synch as you navigate the data.  If you click on one of the other rows in the </w:t>
+      </w:r>
+      <w:r>
+        <w:rPr>
+          <w:b/>
+        </w:rPr>
+        <w:t>Results Grid</w:t>
+      </w:r>
+      <w:r>
+        <w:t xml:space="preserve">, Skyline changes the active chromatogram replicate tab.  It also changes which bar </w:t>
+      </w:r>
+      <w:r>
+        <w:t xml:space="preserve">in the </w:t>
+      </w:r>
+      <w:r>
+        <w:rPr>
+          <w:b/>
+        </w:rPr>
+        <w:t>Peak Areas</w:t>
+      </w:r>
+      <w:r>
+        <w:t xml:space="preserve"> graph has the selection rectangle around it, as well as the selection in the </w:t>
+      </w:r>
+      <w:r>
+        <w:rPr>
+          <w:b/>
+        </w:rPr>
+        <w:t>Replicates</w:t>
+      </w:r>
+      <w:r>
+        <w:t xml:space="preserve"> list above the peptide tree view.  Now click on a different chromatogram chart tab, bar in the </w:t>
+      </w:r>
+      <w:r>
+        <w:rPr>
+          <w:b/>
+        </w:rPr>
+        <w:t>Peak Areas</w:t>
+      </w:r>
+      <w:r>
+        <w:t xml:space="preserve"> chart, or change the selection in the </w:t>
+      </w:r>
+      <w:r>
+        <w:rPr>
+          <w:b/>
+        </w:rPr>
+        <w:t>Replicates</w:t>
+      </w:r>
+      <w:r>
+        <w:t xml:space="preserve"> list.  The other views will update, including the selected row in the </w:t>
+      </w:r>
+      <w:r>
+        <w:rPr>
+          <w:b/>
+        </w:rPr>
+        <w:t>Results Grid</w:t>
+      </w:r>
+      <w:r>
+        <w:t>.</w:t>
+      </w:r>
+      <w:r>
+        <w:t xml:space="preserve"> </w:t>
+      </w:r>
+    </w:p>
+    <w:p>
+      <w:r>
+        <w:t xml:space="preserve">The first column to the right of the </w:t>
+      </w:r>
+      <w:r>
+        <w:rPr>
+          <w:b/>
+        </w:rPr>
+        <w:t>Replicate Name</w:t>
+      </w:r>
+      <w:r>
+        <w:t xml:space="preserve"> column in the </w:t>
+      </w:r>
+      <w:r>
+        <w:rPr>
+          <w:b/>
+        </w:rPr>
+        <w:t>Results Grid</w:t>
+      </w:r>
+      <w:r>
+        <w:t xml:space="preserve"> is the </w:t>
+      </w:r>
+      <w:r>
+        <w:rPr>
+          <w:b/>
+        </w:rPr>
+        <w:t>Precursor Replicate Note</w:t>
+      </w:r>
+      <w:r>
+        <w:t xml:space="preserve">.  This column allows you to associate a free text note with the </w:t>
+      </w:r>
+      <w:proofErr w:type="spellStart"/>
+      <w:r>
+        <w:rPr>
+          <w:b/>
+        </w:rPr>
+        <w:t>PrcursorResults</w:t>
+      </w:r>
+      <w:proofErr w:type="spellEnd"/>
+      <w:r>
+        <w:t xml:space="preserve"> field group for the selected precursor and replicate.  Try typing ‘Low signal’ in the </w:t>
+      </w:r>
+      <w:r>
+        <w:t xml:space="preserve">first row with replicate name </w:t>
+      </w:r>
+      <w:r>
+        <w:t>‘Rep1’ for the currently selected peptide.</w:t>
+      </w:r>
+      <w:r>
+        <w:t xml:space="preserve"> </w:t>
+      </w:r>
+    </w:p>
+    <w:p>
+      <w:r>
+        <w:t xml:space="preserve">All of the other columns in the current </w:t>
+      </w:r>
+      <w:r>
+        <w:rPr>
+          <w:b/>
+        </w:rPr>
+        <w:t>Results Grid</w:t>
+      </w:r>
+      <w:r>
+        <w:t xml:space="preserve"> display are calculated by Skyline and cannot be edited, but you can change </w:t>
+      </w:r>
+      <w:r>
+        <w:t>which columns get displayed and in what</w:t>
+      </w:r>
+      <w:r>
+        <w:t xml:space="preserve"> order.</w:t>
+      </w:r>
+      <w:r>
+        <w:t xml:space="preserve">  S</w:t>
+      </w:r>
+      <w:r>
+        <w:t xml:space="preserve">everal of the columns are scrolled out of view in the image above.  </w:t>
+      </w:r>
+      <w:r>
+        <w:t>To reduce the number of precursor results columns being displayed, do the following:</w:t>
+      </w:r>
+    </w:p>
+    <w:p>
+      <w:pPr>
+        <w:pStyle w:val="ListParagraph"/>
+        <w:numPr>
+          <w:ilvl w:val="0"/>
+          <w:numId w:val="13"/>
+        </w:numPr>
+      </w:pPr>
+      <w:r>
+        <w:t xml:space="preserve">Right-click on the column headings, and click </w:t>
+      </w:r>
+      <w:r>
+        <w:rPr>
+          <w:b/>
+        </w:rPr>
+        <w:t>Choose Columns</w:t>
+      </w:r>
+      <w:r>
+        <w:t>.</w:t>
+      </w:r>
+    </w:p>
+    <w:p>
+      <w:pPr>
+        <w:pStyle w:val="ListParagraph"/>
+        <w:numPr>
+          <w:ilvl w:val="0"/>
+          <w:numId w:val="13"/>
+        </w:numPr>
+      </w:pPr>
+      <w:r>
+        <w:t xml:space="preserve">Uncheck the columns </w:t>
+      </w:r>
+      <w:r>
+        <w:rPr>
+          <w:b/>
+        </w:rPr>
+        <w:t>Min Start Time</w:t>
+      </w:r>
+      <w:r>
+        <w:t xml:space="preserve">, </w:t>
+      </w:r>
+      <w:r>
+        <w:rPr>
+          <w:b/>
+        </w:rPr>
+        <w:t>Max End Time</w:t>
+      </w:r>
+      <w:r>
+        <w:t xml:space="preserve"> and </w:t>
+      </w:r>
+      <w:r>
+        <w:rPr>
+          <w:b/>
+        </w:rPr>
+        <w:t>Library Dot Product</w:t>
+      </w:r>
+      <w:r>
+        <w:t>.</w:t>
+      </w:r>
+    </w:p>
+    <w:p>
+      <w:pPr>
+        <w:pStyle w:val="ListParagraph"/>
+        <w:numPr>
+          <w:ilvl w:val="0"/>
+          <w:numId w:val="13"/>
+        </w:numPr>
+      </w:pPr>
+      <w:r>
+        <w:t xml:space="preserve">Click the </w:t>
+      </w:r>
+      <w:r>
+        <w:rPr>
+          <w:b/>
+        </w:rPr>
+        <w:t>OK</w:t>
+      </w:r>
+      <w:r>
+        <w:t xml:space="preserve"> button.</w:t>
+      </w:r>
+    </w:p>
+    <w:p>
+      <w:r>
+        <w:t>To adjust the column order, do the following:</w:t>
+      </w:r>
+    </w:p>
+    <w:p>
+      <w:pPr>
+        <w:pStyle w:val="ListParagraph"/>
+        <w:numPr>
+          <w:ilvl w:val="0"/>
+          <w:numId w:val="14"/>
+        </w:numPr>
+      </w:pPr>
+      <w:r>
+        <w:lastRenderedPageBreak/>
+        <w:t xml:space="preserve">Click the </w:t>
+      </w:r>
+      <w:r>
+        <w:rPr>
+          <w:b/>
+        </w:rPr>
+        <w:t>Total Area</w:t>
+      </w:r>
+      <w:r>
+        <w:t xml:space="preserve"> column header and drag it to the left edge of the </w:t>
+      </w:r>
+      <w:r>
+        <w:rPr>
+          <w:b/>
+        </w:rPr>
+        <w:t>Precursor Replicate Note</w:t>
+      </w:r>
+      <w:r>
+        <w:t xml:space="preserve"> column.</w:t>
+      </w:r>
+    </w:p>
+    <w:p>
+      <w:r>
+        <w:t>Skyline should now look something like:</w:t>
+      </w:r>
+    </w:p>
+    <w:p>
+      <w:r>
+        <w:rPr>
+          <w:noProof/>
+        </w:rPr>
+        <w:drawing>
+          <wp:inline distT="0" distB="0" distL="0" distR="0">
+            <wp:extent cx="5943600" cy="3819946"/>
+            <wp:effectExtent l="19050" t="0" r="0" b="0"/>
+            <wp:docPr id="28" name="Picture 28"/>
+            <wp:cNvGraphicFramePr>
+              <a:graphicFrameLocks xmlns:a="http://schemas.openxmlformats.org/drawingml/2006/main" noChangeAspect="1"/>
+            </wp:cNvGraphicFramePr>
+            <a:graphic xmlns:a="http://schemas.openxmlformats.org/drawingml/2006/main">
+              <a:graphicData uri="http://schemas.openxmlformats.org/drawingml/2006/picture">
+                <pic:pic xmlns:pic="http://schemas.openxmlformats.org/drawingml/2006/picture">
+                  <pic:nvPicPr>
+                    <pic:cNvPr id="0" name="Picture 28"/>
+                    <pic:cNvPicPr>
+                      <a:picLocks noChangeAspect="1" noChangeArrowheads="1"/>
+                    </pic:cNvPicPr>
+                  </pic:nvPicPr>
+                  <pic:blipFill>
+                    <a:blip r:embed="rId29" cstate="print"/>
+                    <a:srcRect/>
+                    <a:stretch>
+                      <a:fillRect/>
+                    </a:stretch>
+                  </pic:blipFill>
+                  <pic:spPr bwMode="auto">
+                    <a:xfrm>
+                      <a:off x="0" y="0"/>
+                      <a:ext cx="5943600" cy="3819946"/>
+                    </a:xfrm>
+                    <a:prstGeom prst="rect">
+                      <a:avLst/>
+                    </a:prstGeom>
+                    <a:noFill/>
+                    <a:ln w="9525">
+                      <a:noFill/>
+                      <a:miter lim="800000"/>
+                      <a:headEnd/>
+                      <a:tailEnd/>
+                    </a:ln>
+                  </pic:spPr>
+                </pic:pic>
+              </a:graphicData>
+            </a:graphic>
+          </wp:inline>
+        </w:drawing>
+      </w:r>
+    </w:p>
+    <w:p>
+      <w:r>
         <w:t>You can now review the results for other precursors by doing the following:</w:t>
       </w:r>
     </w:p>
@@ -8608,7 +8590,7 @@
                     </pic:cNvPicPr>
                   </pic:nvPicPr>
                   <pic:blipFill>
-                    <a:blip r:embed="rId29" cstate="print"/>
+                    <a:blip r:embed="rId30" cstate="print"/>
                     <a:srcRect/>
                     <a:stretch>
                       <a:fillRect/>
@@ -8758,7 +8740,7 @@
                     </pic:cNvPicPr>
                   </pic:nvPicPr>
                   <pic:blipFill>
-                    <a:blip r:embed="rId30" cstate="print"/>
+                    <a:blip r:embed="rId31" cstate="print"/>
                     <a:srcRect/>
                     <a:stretch>
                       <a:fillRect/>
@@ -8872,7 +8854,7 @@
                     </pic:cNvPicPr>
                   </pic:nvPicPr>
                   <pic:blipFill>
-                    <a:blip r:embed="rId31" cstate="print"/>
+                    <a:blip r:embed="rId32" cstate="print"/>
                     <a:srcRect/>
                     <a:stretch>
                       <a:fillRect/>
@@ -9868,7 +9850,7 @@
           <w:numId w:val="2"/>
         </w:numPr>
       </w:pPr>
-      <w:bookmarkStart w:id="1" w:name="OLE_LINK3"/>
+      <w:bookmarkStart w:id="0" w:name="OLE_LINK3"/>
       <w:r>
         <w:rPr>
           <w:b/>
@@ -9907,7 +9889,7 @@
       <w:r>
         <w:t xml:space="preserve"> </w:t>
       </w:r>
-      <w:bookmarkEnd w:id="1"/>
+      <w:bookmarkEnd w:id="0"/>
       <w:r>
         <w:t>– The charge associated with the precursor ion.</w:t>
       </w:r>
@@ -10848,6 +10830,33 @@
           <w:numId w:val="21"/>
         </w:numPr>
       </w:pPr>
+      <w:r>
+        <w:rPr>
+          <w:b/>
+        </w:rPr>
+        <w:t>Identified</w:t>
+      </w:r>
+      <w:r>
+        <w:t xml:space="preserve"> – True if a MS/MS peptide identification exists for the result file at a time between the peak integration boundaries. </w:t>
+      </w:r>
+      <w:r>
+        <w:t xml:space="preserve"> </w:t>
+      </w:r>
+      <w:r>
+        <w:rPr>
+          <w:i/>
+        </w:rPr>
+        <w:t>(new in v1.2)</w:t>
+      </w:r>
+    </w:p>
+    <w:p>
+      <w:pPr>
+        <w:pStyle w:val="ListParagraph"/>
+        <w:numPr>
+          <w:ilvl w:val="0"/>
+          <w:numId w:val="21"/>
+        </w:numPr>
+      </w:pPr>
       <w:proofErr w:type="spellStart"/>
       <w:r>
         <w:rPr>
@@ -10867,7 +10876,7 @@
       <w:r>
         <w:t xml:space="preserve"> article </w:t>
       </w:r>
-      <w:hyperlink r:id="rId32" w:history="1">
+      <w:hyperlink r:id="rId33" w:history="1">
         <w:r>
           <w:rPr>
             <w:rStyle w:val="Hyperlink"/>
@@ -10895,6 +10904,41 @@
         <w:rPr>
           <w:b/>
         </w:rPr>
+        <w:t>IsotopeDotProduct</w:t>
+      </w:r>
+      <w:proofErr w:type="spellEnd"/>
+      <w:r>
+        <w:t xml:space="preserve"> – The dot-product calculation described above, but between the individual precursor (M, M+1, M+2, etc.) peak areas of the precursor and the intensities of the predicted isotope distribution, or #N/A if the</w:t>
+      </w:r>
+      <w:r>
+        <w:t xml:space="preserve"> transition is not a precursor isotope, or the chromatogram was not extracted from high resolution MS1 data</w:t>
+      </w:r>
+      <w:r>
+        <w:t>.</w:t>
+      </w:r>
+      <w:r>
+        <w:t xml:space="preserve">  </w:t>
+      </w:r>
+      <w:r>
+        <w:rPr>
+          <w:i/>
+        </w:rPr>
+        <w:t>(new in v1.2)</w:t>
+      </w:r>
+    </w:p>
+    <w:p>
+      <w:pPr>
+        <w:pStyle w:val="ListParagraph"/>
+        <w:numPr>
+          <w:ilvl w:val="0"/>
+          <w:numId w:val="21"/>
+        </w:numPr>
+      </w:pPr>
+      <w:proofErr w:type="spellStart"/>
+      <w:r>
+        <w:rPr>
+          <w:b/>
+        </w:rPr>
         <w:t>UserSetTotal</w:t>
       </w:r>
       <w:proofErr w:type="spellEnd"/>
@@ -11201,6 +11245,7 @@
         <w:rPr>
           <w:b/>
         </w:rPr>
+        <w:lastRenderedPageBreak/>
         <w:t>RangeBestRetentionTime</w:t>
       </w:r>
       <w:proofErr w:type="spellEnd"/>
@@ -11356,7 +11401,6 @@
         <w:rPr>
           <w:b/>
         </w:rPr>
-        <w:lastRenderedPageBreak/>
         <w:t>CvBestRetentionTime</w:t>
       </w:r>
       <w:proofErr w:type="spellEnd"/>
@@ -11749,16 +11793,16 @@
       <w:r>
         <w:t xml:space="preserve"> </w:t>
       </w:r>
-      <w:bookmarkStart w:id="2" w:name="OLE_LINK4"/>
-      <w:bookmarkStart w:id="3" w:name="OLE_LINK5"/>
+      <w:bookmarkStart w:id="1" w:name="OLE_LINK4"/>
+      <w:bookmarkStart w:id="2" w:name="OLE_LINK5"/>
       <w:r>
         <w:t>Standard d</w:t>
       </w:r>
       <w:r>
         <w:t>eviation</w:t>
       </w:r>
+      <w:bookmarkEnd w:id="1"/>
       <w:bookmarkEnd w:id="2"/>
-      <w:bookmarkEnd w:id="3"/>
       <w:r>
         <w:t xml:space="preserve"> of the precursor </w:t>
       </w:r>
@@ -12567,377 +12611,574 @@
         <w:rPr>
           <w:b/>
         </w:rPr>
+        <w:t>StartTime</w:t>
+      </w:r>
+      <w:proofErr w:type="spellEnd"/>
+      <w:r>
+        <w:t xml:space="preserve"> </w:t>
+      </w:r>
+      <w:r>
+        <w:t>–</w:t>
+      </w:r>
+      <w:r>
+        <w:t xml:space="preserve"> Retention time at the starting </w:t>
+      </w:r>
+      <w:r>
+        <w:t xml:space="preserve">integration boundary for the </w:t>
+      </w:r>
+      <w:r>
+        <w:t>transition peak</w:t>
+      </w:r>
+      <w:r>
+        <w:t>.</w:t>
+      </w:r>
+    </w:p>
+    <w:p>
+      <w:pPr>
+        <w:pStyle w:val="ListParagraph"/>
+        <w:numPr>
+          <w:ilvl w:val="0"/>
+          <w:numId w:val="22"/>
+        </w:numPr>
+      </w:pPr>
+      <w:proofErr w:type="spellStart"/>
+      <w:r>
+        <w:rPr>
+          <w:b/>
+        </w:rPr>
+        <w:t>EndTime</w:t>
+      </w:r>
+      <w:proofErr w:type="spellEnd"/>
+      <w:r>
+        <w:t xml:space="preserve"> </w:t>
+      </w:r>
+      <w:r>
+        <w:t>–</w:t>
+      </w:r>
+      <w:r>
+        <w:t xml:space="preserve"> Retention</w:t>
+      </w:r>
+      <w:r>
+        <w:t xml:space="preserve"> </w:t>
+      </w:r>
+      <w:r>
+        <w:t>time at the ending integration boundary</w:t>
+      </w:r>
+      <w:r>
+        <w:t xml:space="preserve"> for the transition peak</w:t>
+      </w:r>
+      <w:r>
+        <w:t>.</w:t>
+      </w:r>
+      <w:r>
+        <w:rPr>
+          <w:b/>
+        </w:rPr>
+        <w:tab/>
+      </w:r>
+    </w:p>
+    <w:p>
+      <w:pPr>
+        <w:pStyle w:val="ListParagraph"/>
+        <w:numPr>
+          <w:ilvl w:val="0"/>
+          <w:numId w:val="22"/>
+        </w:numPr>
+      </w:pPr>
+      <w:r>
+        <w:rPr>
+          <w:b/>
+        </w:rPr>
+        <w:t>Area</w:t>
+      </w:r>
+      <w:r>
+        <w:t xml:space="preserve"> </w:t>
+      </w:r>
+      <w:r>
+        <w:t>–</w:t>
+      </w:r>
+      <w:r>
+        <w:t xml:space="preserve"> Area</w:t>
+      </w:r>
+      <w:r>
+        <w:t xml:space="preserve"> </w:t>
+      </w:r>
+      <w:r>
+        <w:t>under the curve (AUC), minus background, for the transition peak.</w:t>
+      </w:r>
+    </w:p>
+    <w:p>
+      <w:pPr>
+        <w:pStyle w:val="ListParagraph"/>
+        <w:numPr>
+          <w:ilvl w:val="0"/>
+          <w:numId w:val="22"/>
+        </w:numPr>
+      </w:pPr>
+      <w:r>
+        <w:rPr>
+          <w:b/>
+        </w:rPr>
+        <w:t>Background</w:t>
+      </w:r>
+      <w:r>
+        <w:t xml:space="preserve"> </w:t>
+      </w:r>
+      <w:r>
+        <w:t>–</w:t>
+      </w:r>
+      <w:r>
+        <w:t xml:space="preserve"> </w:t>
+      </w:r>
+      <w:r>
+        <w:t>The area of the rectangle formed by the integration boundaries, and the baseline and a line perpendicular to minimum intersection intensity between the integration boundaries and the chromatogram for the transition peak.</w:t>
+      </w:r>
+    </w:p>
+    <w:p>
+      <w:pPr>
+        <w:pStyle w:val="ListParagraph"/>
+        <w:numPr>
+          <w:ilvl w:val="0"/>
+          <w:numId w:val="22"/>
+        </w:numPr>
+      </w:pPr>
+      <w:proofErr w:type="spellStart"/>
+      <w:r>
+        <w:rPr>
+          <w:b/>
+        </w:rPr>
+        <w:t>AreaRatio</w:t>
+      </w:r>
+      <w:proofErr w:type="spellEnd"/>
+      <w:r>
+        <w:t xml:space="preserve"> </w:t>
+      </w:r>
+      <w:r>
+        <w:t>–</w:t>
+      </w:r>
+      <w:r>
+        <w:t xml:space="preserve"> </w:t>
+      </w:r>
+      <w:r>
+        <w:t xml:space="preserve">The ratio of the </w:t>
+      </w:r>
+      <w:r>
+        <w:rPr>
+          <w:b/>
+        </w:rPr>
+        <w:t>Area</w:t>
+      </w:r>
+      <w:r>
+        <w:t xml:space="preserve"> of this transition to its corresponding transition in the first internal standard label type, before version 0.7 this was always light/heavy, and appeared on the heavy transitions.</w:t>
+      </w:r>
+    </w:p>
+    <w:p>
+      <w:pPr>
+        <w:pStyle w:val="ListParagraph"/>
+        <w:numPr>
+          <w:ilvl w:val="0"/>
+          <w:numId w:val="22"/>
+        </w:numPr>
+      </w:pPr>
+      <w:proofErr w:type="spellStart"/>
+      <w:r>
+        <w:rPr>
+          <w:b/>
+        </w:rPr>
+        <w:t>AreaNormalized</w:t>
+      </w:r>
+      <w:proofErr w:type="spellEnd"/>
+      <w:r>
+        <w:t xml:space="preserve"> - </w:t>
+      </w:r>
+      <w:r>
+        <w:t xml:space="preserve">The </w:t>
+      </w:r>
+      <w:r>
+        <w:rPr>
+          <w:b/>
+        </w:rPr>
+        <w:t xml:space="preserve">Area </w:t>
+      </w:r>
+      <w:r>
+        <w:t xml:space="preserve">normalized to the sum of the </w:t>
+      </w:r>
+      <w:r>
+        <w:rPr>
+          <w:b/>
+        </w:rPr>
+        <w:t>Area</w:t>
+      </w:r>
+      <w:r>
+        <w:t xml:space="preserve"> values for all transitions in the document.</w:t>
+      </w:r>
+    </w:p>
+    <w:p>
+      <w:pPr>
+        <w:pStyle w:val="ListParagraph"/>
+        <w:numPr>
+          <w:ilvl w:val="0"/>
+          <w:numId w:val="22"/>
+        </w:numPr>
+      </w:pPr>
+      <w:r>
+        <w:rPr>
+          <w:b/>
+        </w:rPr>
+        <w:t>Height</w:t>
+      </w:r>
+      <w:r>
+        <w:t xml:space="preserve"> </w:t>
+      </w:r>
+      <w:r>
+        <w:t>–</w:t>
+      </w:r>
+      <w:r>
+        <w:t xml:space="preserve"> </w:t>
+      </w:r>
+      <w:r>
+        <w:t xml:space="preserve">The </w:t>
+      </w:r>
+      <w:r>
+        <w:t xml:space="preserve">maximum intensity </w:t>
+      </w:r>
+      <w:r>
+        <w:t>of the points between the transition peak integration boundaries</w:t>
+      </w:r>
+      <w:r>
+        <w:t>.</w:t>
+      </w:r>
+    </w:p>
+    <w:p>
+      <w:pPr>
+        <w:pStyle w:val="ListParagraph"/>
+        <w:numPr>
+          <w:ilvl w:val="0"/>
+          <w:numId w:val="22"/>
+        </w:numPr>
+      </w:pPr>
+      <w:r>
+        <w:rPr>
+          <w:b/>
+        </w:rPr>
+        <w:t>Truncated</w:t>
+      </w:r>
+      <w:r>
+        <w:t>–</w:t>
+      </w:r>
+      <w:r>
+        <w:t xml:space="preserve"> </w:t>
+      </w:r>
+      <w:r>
+        <w:t>True if the integrated a peak has a boundary at either end of the acquisition time range, where intensity at the end is greater than 1% of the entire peak height higher than the other extent.  Or #N/A if the data was imported with a version older than 1.1.</w:t>
+      </w:r>
+    </w:p>
+    <w:p>
+      <w:pPr>
+        <w:pStyle w:val="ListParagraph"/>
+        <w:numPr>
+          <w:ilvl w:val="0"/>
+          <w:numId w:val="22"/>
+        </w:numPr>
+      </w:pPr>
+      <w:proofErr w:type="spellStart"/>
+      <w:r>
+        <w:rPr>
+          <w:b/>
+        </w:rPr>
+        <w:t>PeakRank</w:t>
+      </w:r>
+      <w:proofErr w:type="spellEnd"/>
+      <w:r>
+        <w:t xml:space="preserve"> – </w:t>
+      </w:r>
+      <w:r>
+        <w:t xml:space="preserve">The rank based on </w:t>
+      </w:r>
+      <w:r>
+        <w:rPr>
+          <w:b/>
+        </w:rPr>
+        <w:t>Area</w:t>
+      </w:r>
+      <w:r>
+        <w:t xml:space="preserve"> of this transition among all other transitions of the same precursor.</w:t>
+      </w:r>
+    </w:p>
+    <w:p>
+      <w:pPr>
+        <w:pStyle w:val="ListParagraph"/>
+        <w:numPr>
+          <w:ilvl w:val="0"/>
+          <w:numId w:val="22"/>
+        </w:numPr>
+      </w:pPr>
+      <w:proofErr w:type="spellStart"/>
+      <w:r>
+        <w:rPr>
+          <w:b/>
+        </w:rPr>
+        <w:t>UserSetPeak</w:t>
+      </w:r>
+      <w:proofErr w:type="spellEnd"/>
+      <w:r>
+        <w:t xml:space="preserve"> </w:t>
+      </w:r>
+      <w:r>
+        <w:t>–</w:t>
+      </w:r>
+      <w:r>
+        <w:t xml:space="preserve"> </w:t>
+      </w:r>
+      <w:r>
+        <w:t>True if the default choice of peak or its boundaries was manually altered.</w:t>
+      </w:r>
+      <w:r>
+        <w:rPr>
+          <w:b/>
+        </w:rPr>
+        <w:tab/>
+      </w:r>
+    </w:p>
+    <w:p>
+      <w:pPr>
+        <w:pStyle w:val="ListParagraph"/>
+        <w:numPr>
+          <w:ilvl w:val="0"/>
+          <w:numId w:val="22"/>
+        </w:numPr>
+      </w:pPr>
+      <w:proofErr w:type="spellStart"/>
+      <w:r>
+        <w:rPr>
+          <w:b/>
+        </w:rPr>
+        <w:t>TransitionReplicateNote</w:t>
+      </w:r>
+      <w:proofErr w:type="spellEnd"/>
+      <w:r>
+        <w:t xml:space="preserve"> - </w:t>
+      </w:r>
+      <w:r>
+        <w:t>A free text note associated with a result set of the transition using the Results Grid.</w:t>
+      </w:r>
+    </w:p>
+    <w:p>
+      <w:pPr>
+        <w:pStyle w:val="ListParagraph"/>
+        <w:numPr>
+          <w:ilvl w:val="0"/>
+          <w:numId w:val="22"/>
+        </w:numPr>
+      </w:pPr>
+      <w:proofErr w:type="spellStart"/>
+      <w:r>
+        <w:rPr>
+          <w:b/>
+        </w:rPr>
+        <w:t>LibraryRank</w:t>
+      </w:r>
+      <w:proofErr w:type="spellEnd"/>
+      <w:r>
+        <w:t xml:space="preserve"> – The rank based on </w:t>
+      </w:r>
+      <w:proofErr w:type="spellStart"/>
+      <w:r>
+        <w:rPr>
+          <w:b/>
+        </w:rPr>
+        <w:t>LibraryIntensity</w:t>
+      </w:r>
+      <w:proofErr w:type="spellEnd"/>
+      <w:r>
+        <w:t xml:space="preserve"> of this transition among all transitions allowed by the transition </w:t>
+      </w:r>
+      <w:r>
+        <w:rPr>
+          <w:b/>
+        </w:rPr>
+        <w:t>Filter</w:t>
+      </w:r>
+      <w:r>
+        <w:t xml:space="preserve"> settings, shown in the user interface as “(rank #)”.</w:t>
+      </w:r>
+    </w:p>
+    <w:p>
+      <w:pPr>
+        <w:pStyle w:val="ListParagraph"/>
+        <w:numPr>
+          <w:ilvl w:val="0"/>
+          <w:numId w:val="22"/>
+        </w:numPr>
+      </w:pPr>
+      <w:proofErr w:type="spellStart"/>
+      <w:r>
+        <w:rPr>
+          <w:b/>
+        </w:rPr>
+        <w:t>LibraryIntensity</w:t>
+      </w:r>
+      <w:proofErr w:type="spellEnd"/>
+      <w:r>
+        <w:t xml:space="preserve"> – The</w:t>
+      </w:r>
+      <w:r>
+        <w:t xml:space="preserve"> MS/MS peak intensity corresponding to the transition product ion in the matching library spectrum.</w:t>
+      </w:r>
+    </w:p>
+    <w:p>
+      <w:pPr>
+        <w:pStyle w:val="ListParagraph"/>
+        <w:numPr>
+          <w:ilvl w:val="0"/>
+          <w:numId w:val="22"/>
+        </w:numPr>
+      </w:pPr>
+      <w:proofErr w:type="spellStart"/>
+      <w:r>
+        <w:rPr>
+          <w:b/>
+        </w:rPr>
+        <w:t>IsotopeDistIndex</w:t>
+      </w:r>
+      <w:proofErr w:type="spellEnd"/>
+      <w:r>
+        <w:rPr>
+          <w:b/>
+        </w:rPr>
+        <w:t xml:space="preserve"> </w:t>
+      </w:r>
+      <w:r>
+        <w:t>–</w:t>
+      </w:r>
+      <w:r>
+        <w:t xml:space="preserve"> Zero for the </w:t>
+      </w:r>
+      <w:proofErr w:type="spellStart"/>
+      <w:r>
+        <w:t>monoisotopic</w:t>
+      </w:r>
+      <w:proofErr w:type="spellEnd"/>
+      <w:r>
+        <w:t xml:space="preserve"> peak, 1 for M+1, 2 for M+2, etc.  </w:t>
+      </w:r>
+      <w:r>
+        <w:rPr>
+          <w:i/>
+        </w:rPr>
+        <w:t>(new in v1.2)</w:t>
+      </w:r>
+    </w:p>
+    <w:p>
+      <w:pPr>
+        <w:pStyle w:val="ListParagraph"/>
+        <w:numPr>
+          <w:ilvl w:val="0"/>
+          <w:numId w:val="22"/>
+        </w:numPr>
+      </w:pPr>
+      <w:proofErr w:type="spellStart"/>
+      <w:r>
+        <w:rPr>
+          <w:b/>
+        </w:rPr>
+        <w:t>IsotopeDistRank</w:t>
+      </w:r>
+      <w:proofErr w:type="spellEnd"/>
+      <w:r>
+        <w:t xml:space="preserve"> –</w:t>
+      </w:r>
+      <w:r>
+        <w:t xml:space="preserve"> The rank based on the </w:t>
+      </w:r>
+      <w:proofErr w:type="spellStart"/>
+      <w:r>
+        <w:rPr>
+          <w:b/>
+        </w:rPr>
+        <w:t>IsotopeDistProportion</w:t>
+      </w:r>
+      <w:proofErr w:type="spellEnd"/>
+      <w:r>
+        <w:t xml:space="preserve"> among all isotope peaks for the predicted isotope distribution, shown in the user interface as “(</w:t>
+      </w:r>
+      <w:proofErr w:type="spellStart"/>
+      <w:r>
+        <w:t>irank</w:t>
+      </w:r>
+      <w:proofErr w:type="spellEnd"/>
+      <w:r>
+        <w:t xml:space="preserve"> #)”.  Currently only available for precursor transitions filtered from high resolution MS1 scans.</w:t>
+      </w:r>
+      <w:r>
+        <w:t xml:space="preserve">  </w:t>
+      </w:r>
+      <w:r>
+        <w:rPr>
+          <w:i/>
+        </w:rPr>
+        <w:t>(new in v1.2)</w:t>
+      </w:r>
+    </w:p>
+    <w:p>
+      <w:pPr>
+        <w:pStyle w:val="ListParagraph"/>
+        <w:numPr>
+          <w:ilvl w:val="0"/>
+          <w:numId w:val="22"/>
+        </w:numPr>
+      </w:pPr>
+      <w:proofErr w:type="spellStart"/>
+      <w:r>
+        <w:rPr>
+          <w:b/>
+        </w:rPr>
+        <w:t>IsotopeDistProportion</w:t>
+      </w:r>
+      <w:proofErr w:type="spellEnd"/>
+      <w:r>
+        <w:t xml:space="preserve"> – </w:t>
+      </w:r>
+      <w:r>
+        <w:t>The proportion of the entire isotope distribution predicted for this isotope peak.</w:t>
+      </w:r>
+      <w:r>
+        <w:t xml:space="preserve">  </w:t>
+      </w:r>
+      <w:r>
+        <w:t>Currently only available for precursor transitions filtered from high resolution MS1 scans.</w:t>
+      </w:r>
+      <w:r>
+        <w:t xml:space="preserve">  </w:t>
+      </w:r>
+      <w:r>
+        <w:rPr>
+          <w:i/>
+        </w:rPr>
+        <w:t>(new in v1.2)</w:t>
+      </w:r>
+    </w:p>
+    <w:p>
+      <w:pPr>
+        <w:pStyle w:val="ListParagraph"/>
+      </w:pPr>
+      <w:bookmarkStart w:id="3" w:name="_GoBack"/>
+      <w:bookmarkEnd w:id="3"/>
+    </w:p>
+    <w:p>
+      <w:pPr>
+        <w:pStyle w:val="ListParagraph"/>
+        <w:numPr>
+          <w:ilvl w:val="0"/>
+          <w:numId w:val="2"/>
+        </w:numPr>
+      </w:pPr>
+      <w:proofErr w:type="spellStart"/>
+      <w:r>
+        <w:rPr>
+          <w:b/>
+        </w:rPr>
         <w:lastRenderedPageBreak/>
-        <w:t>StartTime</w:t>
-      </w:r>
-      <w:proofErr w:type="spellEnd"/>
-      <w:r>
-        <w:t xml:space="preserve"> </w:t>
-      </w:r>
-      <w:r>
-        <w:t>–</w:t>
-      </w:r>
-      <w:r>
-        <w:t xml:space="preserve"> Retention time at the starting </w:t>
-      </w:r>
-      <w:r>
-        <w:t xml:space="preserve">integration boundary for the </w:t>
-      </w:r>
-      <w:r>
-        <w:t>transition peak</w:t>
-      </w:r>
-      <w:r>
-        <w:t>.</w:t>
-      </w:r>
-    </w:p>
-    <w:p>
-      <w:pPr>
-        <w:pStyle w:val="ListParagraph"/>
-        <w:numPr>
-          <w:ilvl w:val="0"/>
-          <w:numId w:val="22"/>
-        </w:numPr>
-      </w:pPr>
-      <w:proofErr w:type="spellStart"/>
-      <w:r>
-        <w:rPr>
-          <w:b/>
-        </w:rPr>
-        <w:t>EndTime</w:t>
-      </w:r>
-      <w:proofErr w:type="spellEnd"/>
-      <w:r>
-        <w:t xml:space="preserve"> </w:t>
-      </w:r>
-      <w:r>
-        <w:t>–</w:t>
-      </w:r>
-      <w:r>
-        <w:t xml:space="preserve"> Retention</w:t>
-      </w:r>
-      <w:r>
-        <w:t xml:space="preserve"> </w:t>
-      </w:r>
-      <w:r>
-        <w:t>time at the ending integration boundary</w:t>
-      </w:r>
-      <w:r>
-        <w:t xml:space="preserve"> for the transition peak</w:t>
-      </w:r>
-      <w:r>
-        <w:t>.</w:t>
-      </w:r>
-      <w:r>
-        <w:rPr>
-          <w:b/>
-        </w:rPr>
-        <w:tab/>
-      </w:r>
-    </w:p>
-    <w:p>
-      <w:pPr>
-        <w:pStyle w:val="ListParagraph"/>
-        <w:numPr>
-          <w:ilvl w:val="0"/>
-          <w:numId w:val="22"/>
-        </w:numPr>
-      </w:pPr>
-      <w:r>
-        <w:rPr>
-          <w:b/>
-        </w:rPr>
-        <w:t>Area</w:t>
-      </w:r>
-      <w:r>
-        <w:t xml:space="preserve"> </w:t>
-      </w:r>
-      <w:r>
-        <w:t>–</w:t>
-      </w:r>
-      <w:r>
-        <w:t xml:space="preserve"> Area</w:t>
-      </w:r>
-      <w:r>
-        <w:t xml:space="preserve"> </w:t>
-      </w:r>
-      <w:r>
-        <w:t>under the curve (AUC), minus background, for the transition peak.</w:t>
-      </w:r>
-    </w:p>
-    <w:p>
-      <w:pPr>
-        <w:pStyle w:val="ListParagraph"/>
-        <w:numPr>
-          <w:ilvl w:val="0"/>
-          <w:numId w:val="22"/>
-        </w:numPr>
-      </w:pPr>
-      <w:r>
-        <w:rPr>
-          <w:b/>
-        </w:rPr>
-        <w:t>Background</w:t>
-      </w:r>
-      <w:r>
-        <w:t xml:space="preserve"> </w:t>
-      </w:r>
-      <w:r>
-        <w:t>–</w:t>
-      </w:r>
-      <w:r>
-        <w:t xml:space="preserve"> </w:t>
-      </w:r>
-      <w:r>
-        <w:t>The area of the rectangle formed by the integration boundaries, and the baseline and a line perpendicular to minimum intersection intensity between the integration boundaries and the chromatogram for the transition peak.</w:t>
-      </w:r>
-    </w:p>
-    <w:p>
-      <w:pPr>
-        <w:pStyle w:val="ListParagraph"/>
-        <w:numPr>
-          <w:ilvl w:val="0"/>
-          <w:numId w:val="22"/>
-        </w:numPr>
-      </w:pPr>
-      <w:proofErr w:type="spellStart"/>
-      <w:r>
-        <w:rPr>
-          <w:b/>
-        </w:rPr>
-        <w:t>AreaRatio</w:t>
-      </w:r>
-      <w:proofErr w:type="spellEnd"/>
-      <w:r>
-        <w:t xml:space="preserve"> </w:t>
-      </w:r>
-      <w:r>
-        <w:t>–</w:t>
-      </w:r>
-      <w:r>
-        <w:t xml:space="preserve"> </w:t>
-      </w:r>
-      <w:r>
-        <w:t xml:space="preserve">The ratio of the </w:t>
-      </w:r>
-      <w:r>
-        <w:rPr>
-          <w:b/>
-        </w:rPr>
-        <w:t>Area</w:t>
-      </w:r>
-      <w:r>
-        <w:t xml:space="preserve"> of this transition to its corresponding transition in the first internal standard label type, before version 0.7 this was always light/heavy, and appeared on the heavy transitions.</w:t>
-      </w:r>
-    </w:p>
-    <w:p>
-      <w:pPr>
-        <w:pStyle w:val="ListParagraph"/>
-        <w:numPr>
-          <w:ilvl w:val="0"/>
-          <w:numId w:val="22"/>
-        </w:numPr>
-      </w:pPr>
-      <w:proofErr w:type="spellStart"/>
-      <w:r>
-        <w:rPr>
-          <w:b/>
-        </w:rPr>
-        <w:t>AreaNormalized</w:t>
-      </w:r>
-      <w:proofErr w:type="spellEnd"/>
-      <w:r>
-        <w:t xml:space="preserve"> - </w:t>
-      </w:r>
-      <w:r>
-        <w:t xml:space="preserve">The </w:t>
-      </w:r>
-      <w:r>
-        <w:rPr>
-          <w:b/>
-        </w:rPr>
-        <w:t xml:space="preserve">Area </w:t>
-      </w:r>
-      <w:r>
-        <w:t xml:space="preserve">normalized to the sum of the </w:t>
-      </w:r>
-      <w:r>
-        <w:rPr>
-          <w:b/>
-        </w:rPr>
-        <w:t>Area</w:t>
-      </w:r>
-      <w:r>
-        <w:t xml:space="preserve"> values for all transitions in the document.</w:t>
-      </w:r>
-    </w:p>
-    <w:p>
-      <w:pPr>
-        <w:pStyle w:val="ListParagraph"/>
-        <w:numPr>
-          <w:ilvl w:val="0"/>
-          <w:numId w:val="22"/>
-        </w:numPr>
-      </w:pPr>
-      <w:r>
-        <w:rPr>
-          <w:b/>
-        </w:rPr>
-        <w:t>Height</w:t>
-      </w:r>
-      <w:r>
-        <w:t xml:space="preserve"> </w:t>
-      </w:r>
-      <w:r>
-        <w:t>–</w:t>
-      </w:r>
-      <w:r>
-        <w:t xml:space="preserve"> </w:t>
-      </w:r>
-      <w:r>
-        <w:t xml:space="preserve">The </w:t>
-      </w:r>
-      <w:r>
-        <w:t xml:space="preserve">maximum intensity </w:t>
-      </w:r>
-      <w:r>
-        <w:t>of the points between the transition peak integration boundaries</w:t>
-      </w:r>
-      <w:r>
-        <w:t>.</w:t>
-      </w:r>
-    </w:p>
-    <w:p>
-      <w:pPr>
-        <w:pStyle w:val="ListParagraph"/>
-        <w:numPr>
-          <w:ilvl w:val="0"/>
-          <w:numId w:val="22"/>
-        </w:numPr>
-      </w:pPr>
-      <w:r>
-        <w:rPr>
-          <w:b/>
-        </w:rPr>
-        <w:t>Truncated</w:t>
-      </w:r>
-      <w:r>
-        <w:t>–</w:t>
-      </w:r>
-      <w:r>
-        <w:t xml:space="preserve"> </w:t>
-      </w:r>
-      <w:r>
-        <w:t>True if the integrated a peak has a boundary at either end of the acquisition time range, where intensity at the end is greater than 1% of the entire peak height higher than the other extent.  Or #N/A if the data was imported with a version older than 1.1.</w:t>
-      </w:r>
-    </w:p>
-    <w:p>
-      <w:pPr>
-        <w:pStyle w:val="ListParagraph"/>
-        <w:numPr>
-          <w:ilvl w:val="0"/>
-          <w:numId w:val="22"/>
-        </w:numPr>
-      </w:pPr>
-      <w:proofErr w:type="spellStart"/>
-      <w:r>
-        <w:rPr>
-          <w:b/>
-        </w:rPr>
-        <w:t>PeakRank</w:t>
-      </w:r>
-      <w:proofErr w:type="spellEnd"/>
-      <w:r>
-        <w:t xml:space="preserve"> – </w:t>
-      </w:r>
-      <w:r>
-        <w:t xml:space="preserve">The rank based on </w:t>
-      </w:r>
-      <w:r>
-        <w:rPr>
-          <w:b/>
-        </w:rPr>
-        <w:t>Area</w:t>
-      </w:r>
-      <w:r>
-        <w:t xml:space="preserve"> of this transition among all other transitions of the same precursor.</w:t>
-      </w:r>
-    </w:p>
-    <w:p>
-      <w:pPr>
-        <w:pStyle w:val="ListParagraph"/>
-        <w:numPr>
-          <w:ilvl w:val="0"/>
-          <w:numId w:val="22"/>
-        </w:numPr>
-      </w:pPr>
-      <w:proofErr w:type="spellStart"/>
-      <w:r>
-        <w:rPr>
-          <w:b/>
-        </w:rPr>
-        <w:t>UserSetPeak</w:t>
-      </w:r>
-      <w:proofErr w:type="spellEnd"/>
-      <w:r>
-        <w:t xml:space="preserve"> </w:t>
-      </w:r>
-      <w:r>
-        <w:t>–</w:t>
-      </w:r>
-      <w:r>
-        <w:t xml:space="preserve"> </w:t>
-      </w:r>
-      <w:r>
-        <w:t>True if the default choice of peak or its boundaries was manually altered.</w:t>
-      </w:r>
-      <w:r>
-        <w:rPr>
-          <w:b/>
-        </w:rPr>
-        <w:tab/>
-      </w:r>
-    </w:p>
-    <w:p>
-      <w:pPr>
-        <w:pStyle w:val="ListParagraph"/>
-        <w:numPr>
-          <w:ilvl w:val="0"/>
-          <w:numId w:val="22"/>
-        </w:numPr>
-      </w:pPr>
-      <w:proofErr w:type="spellStart"/>
-      <w:r>
-        <w:rPr>
-          <w:b/>
-        </w:rPr>
-        <w:t>TransitionReplicateNote</w:t>
-      </w:r>
-      <w:proofErr w:type="spellEnd"/>
-      <w:r>
-        <w:t xml:space="preserve"> - </w:t>
-      </w:r>
-      <w:r>
-        <w:t>A free text note associated with a result set of the transition using the Results Grid.</w:t>
-      </w:r>
-    </w:p>
-    <w:p>
-      <w:pPr>
-        <w:pStyle w:val="ListParagraph"/>
-      </w:pPr>
-    </w:p>
-    <w:p>
-      <w:pPr>
-        <w:pStyle w:val="ListParagraph"/>
-        <w:numPr>
-          <w:ilvl w:val="0"/>
-          <w:numId w:val="2"/>
-        </w:numPr>
-      </w:pPr>
-      <w:proofErr w:type="spellStart"/>
-      <w:r>
-        <w:rPr>
-          <w:b/>
-        </w:rPr>
         <w:t>TransitionResultsSummary</w:t>
       </w:r>
       <w:proofErr w:type="spellEnd"/>
@@ -13690,7 +13931,6 @@
         <w:rPr>
           <w:b/>
         </w:rPr>
-        <w:lastRenderedPageBreak/>
         <w:t>StdevAreaNormalized</w:t>
       </w:r>
       <w:proofErr w:type="spellEnd"/>
@@ -13768,7 +14008,7 @@
       </w:r>
     </w:p>
     <w:sectPr>
-      <w:footerReference w:type="default" r:id="rId33"/>
+      <w:footerReference w:type="default" r:id="rId34"/>
       <w:pgSz w:w="12240" w:h="15840"/>
       <w:pgMar w:top="1440" w:right="1440" w:bottom="1440" w:left="1440" w:header="720" w:footer="720" w:gutter="0"/>
       <w:cols w:space="720"/>
@@ -13813,7 +14053,6 @@
         <w:docPartUnique/>
       </w:docPartObj>
     </w:sdtPr>
-    <w:sdtEndPr/>
     <w:sdtContent>
       <w:p>
         <w:pPr>
@@ -13833,7 +14072,7 @@
           <w:rPr>
             <w:noProof/>
           </w:rPr>
-          <w:t>33</w:t>
+          <w:t>32</w:t>
         </w:r>
         <w:r>
           <w:rPr>

</xml_diff>

<commit_message>
Skyline (20.2): Update URLs in tutorial tests and remove Title attributes (usually incorrect) from tutorial documents
</commit_message>
<xml_diff>
--- a/pwiz_tools/Skyline/Documentation/Tutorials/Skyline Custom Reports.docx
+++ b/pwiz_tools/Skyline/Documentation/Tutorials/Skyline Custom Reports.docx
@@ -6,6 +6,8 @@
       <w:pPr>
         <w:pStyle w:val="Title"/>
       </w:pPr>
+      <w:bookmarkStart w:id="0" w:name="_GoBack"/>
+      <w:bookmarkEnd w:id="0"/>
       <w:r>
         <w:t>Skyline Custom Reports</w:t>
       </w:r>
@@ -1525,8 +1527,6 @@
           </wp:inline>
         </w:drawing>
       </w:r>
-      <w:bookmarkStart w:id="0" w:name="_GoBack"/>
-      <w:bookmarkEnd w:id="0"/>
     </w:p>
     <w:p>
       <w:pPr>
@@ -11521,7 +11521,7 @@
           <w:rPr>
             <w:noProof/>
           </w:rPr>
-          <w:t>23</w:t>
+          <w:t>2</w:t>
         </w:r>
         <w:r>
           <w:rPr>
@@ -16388,7 +16388,7 @@
 </file>
 
 <file path=customXml/itemProps1.xml><?xml version="1.0" encoding="utf-8"?>
-<ds:datastoreItem xmlns:ds="http://schemas.openxmlformats.org/officeDocument/2006/customXml" ds:itemID="{3FA14DED-4AD0-4C4E-8539-E28F6F36F74C}">
+<ds:datastoreItem xmlns:ds="http://schemas.openxmlformats.org/officeDocument/2006/customXml" ds:itemID="{9B756F25-0AB3-44D7-87F7-A2B48145EDA4}">
   <ds:schemaRefs>
     <ds:schemaRef ds:uri="http://schemas.openxmlformats.org/officeDocument/2006/bibliography"/>
   </ds:schemaRefs>

</xml_diff>

<commit_message>
Skyline (20.2): Work on updating tutorials to version 20.2
</commit_message>
<xml_diff>
--- a/pwiz_tools/Skyline/Documentation/Tutorials/Skyline Custom Reports.docx
+++ b/pwiz_tools/Skyline/Documentation/Tutorials/Skyline Custom Reports.docx
@@ -1,13 +1,11 @@
 
 <file path=word/document.xml><?xml version="1.0" encoding="utf-8"?>
-<w:document xmlns:wpc="http://schemas.microsoft.com/office/word/2010/wordprocessingCanvas" xmlns:mc="http://schemas.openxmlformats.org/markup-compatibility/2006" xmlns:o="urn:schemas-microsoft-com:office:office" xmlns:r="http://schemas.openxmlformats.org/officeDocument/2006/relationships" xmlns:m="http://schemas.openxmlformats.org/officeDocument/2006/math" xmlns:v="urn:schemas-microsoft-com:vml" xmlns:wp14="http://schemas.microsoft.com/office/word/2010/wordprocessingDrawing" xmlns:wp="http://schemas.openxmlformats.org/drawingml/2006/wordprocessingDrawing" xmlns:w10="urn:schemas-microsoft-com:office:word" xmlns:w="http://schemas.openxmlformats.org/wordprocessingml/2006/main" xmlns:w14="http://schemas.microsoft.com/office/word/2010/wordml" xmlns:w15="http://schemas.microsoft.com/office/word/2012/wordml" xmlns:wpg="http://schemas.microsoft.com/office/word/2010/wordprocessingGroup" xmlns:wpi="http://schemas.microsoft.com/office/word/2010/wordprocessingInk" xmlns:wne="http://schemas.microsoft.com/office/word/2006/wordml" xmlns:wps="http://schemas.microsoft.com/office/word/2010/wordprocessingShape" mc:Ignorable="w14 w15 wp14">
+<w:document xmlns:wpc="http://schemas.microsoft.com/office/word/2010/wordprocessingCanvas" xmlns:cx="http://schemas.microsoft.com/office/drawing/2014/chartex" xmlns:cx1="http://schemas.microsoft.com/office/drawing/2015/9/8/chartex" xmlns:cx2="http://schemas.microsoft.com/office/drawing/2015/10/21/chartex" xmlns:cx3="http://schemas.microsoft.com/office/drawing/2016/5/9/chartex" xmlns:cx4="http://schemas.microsoft.com/office/drawing/2016/5/10/chartex" xmlns:cx5="http://schemas.microsoft.com/office/drawing/2016/5/11/chartex" xmlns:cx6="http://schemas.microsoft.com/office/drawing/2016/5/12/chartex" xmlns:cx7="http://schemas.microsoft.com/office/drawing/2016/5/13/chartex" xmlns:cx8="http://schemas.microsoft.com/office/drawing/2016/5/14/chartex" xmlns:mc="http://schemas.openxmlformats.org/markup-compatibility/2006" xmlns:aink="http://schemas.microsoft.com/office/drawing/2016/ink" xmlns:am3d="http://schemas.microsoft.com/office/drawing/2017/model3d" xmlns:o="urn:schemas-microsoft-com:office:office" xmlns:r="http://schemas.openxmlformats.org/officeDocument/2006/relationships" xmlns:m="http://schemas.openxmlformats.org/officeDocument/2006/math" xmlns:v="urn:schemas-microsoft-com:vml" xmlns:wp14="http://schemas.microsoft.com/office/word/2010/wordprocessingDrawing" xmlns:wp="http://schemas.openxmlformats.org/drawingml/2006/wordprocessingDrawing" xmlns:w10="urn:schemas-microsoft-com:office:word" xmlns:w="http://schemas.openxmlformats.org/wordprocessingml/2006/main" xmlns:w14="http://schemas.microsoft.com/office/word/2010/wordml" xmlns:w15="http://schemas.microsoft.com/office/word/2012/wordml" xmlns:w16cex="http://schemas.microsoft.com/office/word/2018/wordml/cex" xmlns:w16cid="http://schemas.microsoft.com/office/word/2016/wordml/cid" xmlns:w16="http://schemas.microsoft.com/office/word/2018/wordml" xmlns:w16sdtdh="http://schemas.microsoft.com/office/word/2020/wordml/sdtdatahash" xmlns:w16se="http://schemas.microsoft.com/office/word/2015/wordml/symex" xmlns:wpg="http://schemas.microsoft.com/office/word/2010/wordprocessingGroup" xmlns:wpi="http://schemas.microsoft.com/office/word/2010/wordprocessingInk" xmlns:wne="http://schemas.microsoft.com/office/word/2006/wordml" xmlns:wps="http://schemas.microsoft.com/office/word/2010/wordprocessingShape" mc:Ignorable="w14 w15 w16se w16cid w16 w16cex w16sdtdh wp14">
   <w:body>
     <w:p>
       <w:pPr>
         <w:pStyle w:val="Title"/>
       </w:pPr>
-      <w:bookmarkStart w:id="0" w:name="_GoBack"/>
-      <w:bookmarkEnd w:id="0"/>
       <w:r>
         <w:t>Skyline Custom Reports</w:t>
       </w:r>
@@ -518,21 +516,7 @@
         <w:rPr>
           <w:color w:val="000000"/>
         </w:rPr>
-        <w:t xml:space="preserve">T. </w:t>
-      </w:r>
-      <w:proofErr w:type="spellStart"/>
-      <w:r>
-        <w:rPr>
-          <w:color w:val="000000"/>
-        </w:rPr>
-        <w:t>Addona</w:t>
-      </w:r>
-      <w:proofErr w:type="spellEnd"/>
-      <w:r>
-        <w:rPr>
-          <w:color w:val="000000"/>
-        </w:rPr>
-        <w:t xml:space="preserve"> et al “Multi-site assessment of the precision and reproducibility of multiple reaction monitoring–based measurements of proteins in plasma”, </w:t>
+        <w:t xml:space="preserve">T. Addona et al “Multi-site assessment of the precision and reproducibility of multiple reaction monitoring–based measurements of proteins in plasma”, </w:t>
       </w:r>
       <w:r>
         <w:rPr>
@@ -570,246 +554,161 @@
         <w:rPr>
           <w:color w:val="000000"/>
         </w:rPr>
-        <w:t xml:space="preserve">  This particular study describes a calibration curve at different concentrations of </w:t>
-      </w:r>
-      <w:proofErr w:type="spellStart"/>
+        <w:t xml:space="preserve">  This particular study describes a calibration curve at different concentrations of analyte</w:t>
+      </w:r>
       <w:r>
         <w:rPr>
           <w:color w:val="000000"/>
         </w:rPr>
-        <w:t>analyte</w:t>
-      </w:r>
-      <w:proofErr w:type="spellEnd"/>
+        <w:t xml:space="preserve"> peptides</w:t>
+      </w:r>
       <w:r>
         <w:rPr>
           <w:color w:val="000000"/>
         </w:rPr>
+        <w:t xml:space="preserve"> and a constant spike in level of </w:t>
+      </w:r>
+      <w:r>
+        <w:rPr>
+          <w:color w:val="000000"/>
+        </w:rPr>
+        <w:t xml:space="preserve">their </w:t>
+      </w:r>
+      <w:r>
+        <w:rPr>
+          <w:color w:val="000000"/>
+        </w:rPr>
+        <w:t xml:space="preserve">corresponding </w:t>
+      </w:r>
+      <w:r>
+        <w:rPr>
+          <w:color w:val="000000"/>
+        </w:rPr>
+        <w:t xml:space="preserve">isotope labeled internal </w:t>
+      </w:r>
+      <w:r>
+        <w:rPr>
+          <w:color w:val="000000"/>
+        </w:rPr>
+        <w:t>standard</w:t>
+      </w:r>
+      <w:r>
+        <w:rPr>
+          <w:color w:val="000000"/>
+        </w:rPr>
+        <w:t>s</w:t>
+      </w:r>
+      <w:r>
+        <w:rPr>
+          <w:color w:val="000000"/>
+        </w:rPr>
+        <w:t>.</w:t>
+      </w:r>
+      <w:r>
+        <w:t xml:space="preserve"> </w:t>
+      </w:r>
+    </w:p>
+    <w:p>
+      <w:r>
+        <w:t>The Skyline file displays</w:t>
+      </w:r>
+      <w:r>
+        <w:t xml:space="preserve"> data from </w:t>
+      </w:r>
+      <w:r>
+        <w:t xml:space="preserve">a subset of </w:t>
+      </w:r>
+      <w:r>
+        <w:t>CPTAC S</w:t>
+      </w:r>
+      <w:r>
+        <w:t>tudy 7.2 data (in the paper referred to as “Study II”)</w:t>
+      </w:r>
+      <w:r>
+        <w:t xml:space="preserve"> acquired at one CPTAC site</w:t>
+      </w:r>
+      <w:r>
+        <w:t xml:space="preserve">.  The Skyline file </w:t>
+      </w:r>
+      <w:r>
+        <w:t>shows data for</w:t>
+      </w:r>
+      <w:r>
+        <w:t xml:space="preserve"> 10 different peptide</w:t>
+      </w:r>
+      <w:r>
+        <w:t xml:space="preserve"> sequence</w:t>
+      </w:r>
+      <w:r>
+        <w:t>s monitored by LC-MRM-MS with</w:t>
+      </w:r>
+      <w:r>
+        <w:t xml:space="preserve"> </w:t>
+      </w:r>
+      <w:r>
+        <w:t xml:space="preserve">concentrations for the analyte proteins (see light peptides) ranging from concentrations at </w:t>
+      </w:r>
+      <w:r>
+        <w:t>500 fmol to</w:t>
+      </w:r>
+      <w:r>
+        <w:t xml:space="preserve"> </w:t>
+      </w:r>
+      <w:r>
+        <w:t xml:space="preserve">2.92 fmol (replicates J: 500 fmol; </w:t>
+      </w:r>
+      <w:r>
+        <w:t>I</w:t>
+      </w:r>
+      <w:r>
+        <w:t>:</w:t>
+      </w:r>
+      <w:r>
+        <w:t xml:space="preserve"> 275</w:t>
+      </w:r>
+      <w:r>
+        <w:t xml:space="preserve"> fmol</w:t>
+      </w:r>
+      <w:r>
+        <w:t>; H: 151 fmol; G: 83 fmol; F: 46</w:t>
+      </w:r>
+      <w:r>
+        <w:t xml:space="preserve"> fmol; E: 25 fmol; and D: 8.55 fmol </w:t>
+      </w:r>
+      <w:r>
+        <w:t>– lower concentration points although acquired are not included in this tutorial</w:t>
+      </w:r>
+      <w:r>
+        <w:t>)</w:t>
+      </w:r>
+      <w:r>
+        <w:t xml:space="preserve">.  </w:t>
+      </w:r>
+      <w:r>
+        <w:t>H</w:t>
+      </w:r>
+      <w:r>
+        <w:t>eavy</w:t>
+      </w:r>
+      <w:r>
+        <w:t xml:space="preserve"> internal standard</w:t>
+      </w:r>
+      <w:r>
+        <w:t xml:space="preserve"> </w:t>
+      </w:r>
+      <w:r>
+        <w:t>(</w:t>
+      </w:r>
+      <w:r>
+        <w:t>IS</w:t>
+      </w:r>
+      <w:r>
+        <w:t>)</w:t>
+      </w:r>
+      <w:r>
         <w:t xml:space="preserve"> peptides</w:t>
       </w:r>
       <w:r>
-        <w:rPr>
-          <w:color w:val="000000"/>
-        </w:rPr>
-        <w:t xml:space="preserve"> and a constant spike in level of </w:t>
-      </w:r>
-      <w:r>
-        <w:rPr>
-          <w:color w:val="000000"/>
-        </w:rPr>
-        <w:t xml:space="preserve">their </w:t>
-      </w:r>
-      <w:r>
-        <w:rPr>
-          <w:color w:val="000000"/>
-        </w:rPr>
-        <w:t xml:space="preserve">corresponding </w:t>
-      </w:r>
-      <w:r>
-        <w:rPr>
-          <w:color w:val="000000"/>
-        </w:rPr>
-        <w:t xml:space="preserve">isotope labeled internal </w:t>
-      </w:r>
-      <w:r>
-        <w:rPr>
-          <w:color w:val="000000"/>
-        </w:rPr>
-        <w:t>standard</w:t>
-      </w:r>
-      <w:r>
-        <w:rPr>
-          <w:color w:val="000000"/>
-        </w:rPr>
-        <w:t>s</w:t>
-      </w:r>
-      <w:r>
-        <w:rPr>
-          <w:color w:val="000000"/>
-        </w:rPr>
-        <w:t>.</w:t>
-      </w:r>
-      <w:r>
-        <w:t xml:space="preserve"> </w:t>
-      </w:r>
-    </w:p>
-    <w:p>
-      <w:r>
-        <w:t>The Skyline file displays</w:t>
-      </w:r>
-      <w:r>
-        <w:t xml:space="preserve"> data from </w:t>
-      </w:r>
-      <w:r>
-        <w:t xml:space="preserve">a subset of </w:t>
-      </w:r>
-      <w:r>
-        <w:t>CPTAC S</w:t>
-      </w:r>
-      <w:r>
-        <w:t>tudy 7.2 data (in the paper referred to as “Study II”)</w:t>
-      </w:r>
-      <w:r>
-        <w:t xml:space="preserve"> acquired at one CPTAC site</w:t>
-      </w:r>
-      <w:r>
-        <w:t xml:space="preserve">.  The Skyline file </w:t>
-      </w:r>
-      <w:r>
-        <w:t>shows data for</w:t>
-      </w:r>
-      <w:r>
-        <w:t xml:space="preserve"> 10 different peptide</w:t>
-      </w:r>
-      <w:r>
-        <w:t xml:space="preserve"> sequence</w:t>
-      </w:r>
-      <w:r>
-        <w:t>s monitored by LC-MRM-MS with</w:t>
-      </w:r>
-      <w:r>
-        <w:t xml:space="preserve"> </w:t>
-      </w:r>
-      <w:r>
-        <w:t xml:space="preserve">concentrations for the </w:t>
-      </w:r>
-      <w:proofErr w:type="spellStart"/>
-      <w:r>
-        <w:t>analyte</w:t>
-      </w:r>
-      <w:proofErr w:type="spellEnd"/>
-      <w:r>
-        <w:t xml:space="preserve"> proteins (see light peptides) ranging from concentrations at </w:t>
-      </w:r>
-      <w:r>
-        <w:t xml:space="preserve">500 </w:t>
-      </w:r>
-      <w:proofErr w:type="spellStart"/>
-      <w:r>
-        <w:t>fmol</w:t>
-      </w:r>
-      <w:proofErr w:type="spellEnd"/>
-      <w:r>
-        <w:t xml:space="preserve"> to</w:t>
-      </w:r>
-      <w:r>
-        <w:t xml:space="preserve"> </w:t>
-      </w:r>
-      <w:r>
-        <w:t xml:space="preserve">2.92 </w:t>
-      </w:r>
-      <w:proofErr w:type="spellStart"/>
-      <w:r>
-        <w:t>fmol</w:t>
-      </w:r>
-      <w:proofErr w:type="spellEnd"/>
-      <w:r>
-        <w:t xml:space="preserve"> (replicates J: 500 </w:t>
-      </w:r>
-      <w:proofErr w:type="spellStart"/>
-      <w:r>
-        <w:t>fmol</w:t>
-      </w:r>
-      <w:proofErr w:type="spellEnd"/>
-      <w:r>
-        <w:t xml:space="preserve">; </w:t>
-      </w:r>
-      <w:r>
-        <w:t>I</w:t>
-      </w:r>
-      <w:r>
-        <w:t>:</w:t>
-      </w:r>
-      <w:r>
-        <w:t xml:space="preserve"> 275</w:t>
-      </w:r>
-      <w:r>
-        <w:t xml:space="preserve"> </w:t>
-      </w:r>
-      <w:proofErr w:type="spellStart"/>
-      <w:r>
-        <w:t>fmol</w:t>
-      </w:r>
-      <w:proofErr w:type="spellEnd"/>
-      <w:r>
-        <w:t xml:space="preserve">; H: 151 </w:t>
-      </w:r>
-      <w:proofErr w:type="spellStart"/>
-      <w:r>
-        <w:t>fmol</w:t>
-      </w:r>
-      <w:proofErr w:type="spellEnd"/>
-      <w:r>
-        <w:t xml:space="preserve">; G: 83 </w:t>
-      </w:r>
-      <w:proofErr w:type="spellStart"/>
-      <w:r>
-        <w:t>fmol</w:t>
-      </w:r>
-      <w:proofErr w:type="spellEnd"/>
-      <w:r>
-        <w:t>; F: 46</w:t>
-      </w:r>
-      <w:r>
-        <w:t xml:space="preserve"> </w:t>
-      </w:r>
-      <w:proofErr w:type="spellStart"/>
-      <w:r>
-        <w:t>fmol</w:t>
-      </w:r>
-      <w:proofErr w:type="spellEnd"/>
-      <w:r>
-        <w:t xml:space="preserve">; E: 25 </w:t>
-      </w:r>
-      <w:proofErr w:type="spellStart"/>
-      <w:r>
-        <w:t>fmol</w:t>
-      </w:r>
-      <w:proofErr w:type="spellEnd"/>
-      <w:r>
-        <w:t xml:space="preserve">; and D: 8.55 </w:t>
-      </w:r>
-      <w:proofErr w:type="spellStart"/>
-      <w:r>
-        <w:t>fmol</w:t>
-      </w:r>
-      <w:proofErr w:type="spellEnd"/>
-      <w:r>
-        <w:t xml:space="preserve"> </w:t>
-      </w:r>
-      <w:r>
-        <w:t>– lower concentration points although acquired are not included in this tutorial</w:t>
-      </w:r>
-      <w:r>
-        <w:t>)</w:t>
-      </w:r>
-      <w:r>
-        <w:t xml:space="preserve">.  </w:t>
-      </w:r>
-      <w:r>
-        <w:t>H</w:t>
-      </w:r>
-      <w:r>
-        <w:t>eavy</w:t>
-      </w:r>
-      <w:r>
-        <w:t xml:space="preserve"> internal standard</w:t>
-      </w:r>
-      <w:r>
-        <w:t xml:space="preserve"> </w:t>
-      </w:r>
-      <w:r>
-        <w:t>(</w:t>
-      </w:r>
-      <w:r>
-        <w:t>IS</w:t>
-      </w:r>
-      <w:r>
-        <w:t>)</w:t>
-      </w:r>
-      <w:r>
-        <w:t xml:space="preserve"> peptides</w:t>
-      </w:r>
-      <w:r>
         <w:t xml:space="preserve"> are </w:t>
       </w:r>
       <w:r>
@@ -822,15 +721,7 @@
         <w:t xml:space="preserve">a concentration of </w:t>
       </w:r>
       <w:r>
-        <w:t xml:space="preserve">50 </w:t>
-      </w:r>
-      <w:proofErr w:type="spellStart"/>
-      <w:r>
-        <w:t>fmol</w:t>
-      </w:r>
-      <w:proofErr w:type="spellEnd"/>
-      <w:r>
-        <w:t>.</w:t>
+        <w:t>50 fmol.</w:t>
       </w:r>
     </w:p>
     <w:p>
@@ -969,23 +860,7 @@
         <w:t xml:space="preserve"> a bar graph of</w:t>
       </w:r>
       <w:r>
-        <w:t xml:space="preserve"> peak area for each replicate.  The blue bars represent the heavy labeled version of this peptide (always spiked in at 50 </w:t>
-      </w:r>
-      <w:proofErr w:type="spellStart"/>
-      <w:r>
-        <w:t>fmol</w:t>
-      </w:r>
-      <w:proofErr w:type="spellEnd"/>
-      <w:r>
-        <w:t xml:space="preserve">), and the red bars represent the light </w:t>
-      </w:r>
-      <w:proofErr w:type="spellStart"/>
-      <w:r>
-        <w:t>analyte</w:t>
-      </w:r>
-      <w:proofErr w:type="spellEnd"/>
-      <w:r>
-        <w:t xml:space="preserve"> </w:t>
+        <w:t xml:space="preserve"> peak area for each replicate.  The blue bars represent the heavy labeled version of this peptide (always spiked in at 50 fmol), and the red bars represent the light analyte </w:t>
       </w:r>
       <w:r>
         <w:t xml:space="preserve">at varying concentrations </w:t>
@@ -1242,7 +1117,13 @@
         <w:rPr>
           <w:b/>
         </w:rPr>
-        <w:t xml:space="preserve">Edit Reports </w:t>
+        <w:t>Manage</w:t>
+      </w:r>
+      <w:r>
+        <w:rPr>
+          <w:b/>
+        </w:rPr>
+        <w:t xml:space="preserve"> Reports </w:t>
       </w:r>
       <w:r>
         <w:t xml:space="preserve">form, </w:t>
@@ -2104,23 +1985,7 @@
           <w:b/>
           <w:color w:val="000000"/>
         </w:rPr>
-        <w:t xml:space="preserve">Retention Time, </w:t>
-      </w:r>
-      <w:proofErr w:type="spellStart"/>
-      <w:r>
-        <w:rPr>
-          <w:b/>
-          <w:color w:val="000000"/>
-        </w:rPr>
-        <w:t>Fwhm</w:t>
-      </w:r>
-      <w:proofErr w:type="spellEnd"/>
-      <w:r>
-        <w:rPr>
-          <w:b/>
-          <w:color w:val="000000"/>
-        </w:rPr>
-        <w:t>, Start</w:t>
+        <w:t>Retention Time, Fwhm, Start</w:t>
       </w:r>
       <w:r>
         <w:rPr>
@@ -2431,14 +2296,12 @@
       <w:r>
         <w:t xml:space="preserve">precursor </w:t>
       </w:r>
-      <w:proofErr w:type="spellStart"/>
       <w:r>
         <w:rPr>
           <w:b/>
         </w:rPr>
         <w:t>Precursor</w:t>
       </w:r>
-      <w:proofErr w:type="spellEnd"/>
       <w:r>
         <w:rPr>
           <w:b/>
@@ -2505,14 +2368,12 @@
       <w:r>
         <w:t xml:space="preserve"> the </w:t>
       </w:r>
-      <w:proofErr w:type="spellStart"/>
       <w:r>
         <w:rPr>
           <w:b/>
         </w:rPr>
         <w:t>RetentionTime</w:t>
       </w:r>
-      <w:proofErr w:type="spellEnd"/>
       <w:r>
         <w:t xml:space="preserve"> value of the transition with the highest maximum intensity for the particular precursor</w:t>
       </w:r>
@@ -3104,15 +2965,7 @@
         <w:t xml:space="preserve">taken from samples </w:t>
       </w:r>
       <w:r>
-        <w:t xml:space="preserve">at the same light </w:t>
-      </w:r>
-      <w:proofErr w:type="spellStart"/>
-      <w:r>
-        <w:t>analyte</w:t>
-      </w:r>
-      <w:proofErr w:type="spellEnd"/>
-      <w:r>
-        <w:t xml:space="preserve"> concentration</w:t>
+        <w:t>at the same light analyte concentration</w:t>
       </w:r>
       <w:r>
         <w:t>.  Therefor</w:t>
@@ -3160,15 +3013,7 @@
         <w:t xml:space="preserve">a </w:t>
       </w:r>
       <w:r>
-        <w:t xml:space="preserve">different light </w:t>
-      </w:r>
-      <w:proofErr w:type="spellStart"/>
-      <w:r>
-        <w:t>analyte</w:t>
-      </w:r>
-      <w:proofErr w:type="spellEnd"/>
-      <w:r>
-        <w:t xml:space="preserve"> concentration</w:t>
+        <w:t>different light analyte concentration</w:t>
       </w:r>
       <w:r>
         <w:t>.  Each concentration was acquired in technical quadruplicate, indicated by numbers 01 through 04. The</w:t>
@@ -3180,15 +3025,7 @@
         <w:t xml:space="preserve">were held </w:t>
       </w:r>
       <w:r>
-        <w:t xml:space="preserve">constant at 50 </w:t>
-      </w:r>
-      <w:proofErr w:type="spellStart"/>
-      <w:r>
-        <w:t>fmol</w:t>
-      </w:r>
-      <w:proofErr w:type="spellEnd"/>
-      <w:r>
-        <w:t xml:space="preserve"> </w:t>
+        <w:t xml:space="preserve">constant at 50 fmol </w:t>
       </w:r>
       <w:r>
         <w:t>in all samples</w:t>
@@ -3781,15 +3618,7 @@
         <w:t xml:space="preserve">File </w:t>
       </w:r>
       <w:r>
-        <w:t xml:space="preserve">Explorer window, showing the </w:t>
-      </w:r>
-      <w:proofErr w:type="spellStart"/>
-      <w:r>
-        <w:t>CustomReports</w:t>
-      </w:r>
-      <w:proofErr w:type="spellEnd"/>
-      <w:r>
-        <w:t xml:space="preserve"> folder you created for this tutorial, you will see the Overview</w:t>
+        <w:t>Explorer window, showing the CustomReports folder you created for this tutorial, you will see the Overview</w:t>
       </w:r>
       <w:r>
         <w:t>_Study7</w:t>
@@ -3968,6 +3797,7 @@
           <w:numId w:val="1"/>
         </w:numPr>
       </w:pPr>
+      <w:bookmarkStart w:id="0" w:name="_Hlk72668715"/>
       <w:r>
         <w:t xml:space="preserve">Click the </w:t>
       </w:r>
@@ -3975,7 +3805,7 @@
         <w:rPr>
           <w:b/>
         </w:rPr>
-        <w:t>Share</w:t>
+        <w:t>Edit list</w:t>
       </w:r>
       <w:r>
         <w:t xml:space="preserve"> button</w:t>
@@ -3996,6 +3826,7 @@
         <w:t>.</w:t>
       </w:r>
     </w:p>
+    <w:bookmarkEnd w:id="0"/>
     <w:p>
       <w:pPr>
         <w:keepNext/>
@@ -4192,25 +4023,21 @@
       <w:r>
         <w:t>“</w:t>
       </w:r>
-      <w:proofErr w:type="spellStart"/>
       <w:r>
         <w:t>Overview</w:t>
       </w:r>
       <w:r>
         <w:t>.skyr</w:t>
       </w:r>
-      <w:proofErr w:type="spellEnd"/>
       <w:r>
         <w:t>”</w:t>
       </w:r>
       <w:r>
         <w:t xml:space="preserve"> in the </w:t>
       </w:r>
-      <w:proofErr w:type="spellStart"/>
       <w:r>
         <w:t>CustomReports</w:t>
       </w:r>
-      <w:proofErr w:type="spellEnd"/>
       <w:r>
         <w:t xml:space="preserve"> folder created for this tutorial.</w:t>
       </w:r>
@@ -4245,11 +4072,9 @@
       <w:r>
         <w:t>“</w:t>
       </w:r>
-      <w:proofErr w:type="spellStart"/>
       <w:r>
         <w:t>Overview.skyr</w:t>
       </w:r>
-      <w:proofErr w:type="spellEnd"/>
       <w:r>
         <w:t>”</w:t>
       </w:r>
@@ -4647,15 +4472,7 @@
         </w:numPr>
       </w:pPr>
       <w:r>
-        <w:t>Select the ‘</w:t>
-      </w:r>
-      <w:proofErr w:type="spellStart"/>
-      <w:r>
-        <w:t>Overview.skyr</w:t>
-      </w:r>
-      <w:proofErr w:type="spellEnd"/>
-      <w:r>
-        <w:t xml:space="preserve">’ file you created earlier in the </w:t>
+        <w:t xml:space="preserve">Select the ‘Overview.skyr’ file you created earlier in the </w:t>
       </w:r>
       <w:r>
         <w:rPr>
@@ -4664,15 +4481,7 @@
         <w:t>Open</w:t>
       </w:r>
       <w:r>
-        <w:t xml:space="preserve"> form (which should still be showing the contents of the ‘</w:t>
-      </w:r>
-      <w:proofErr w:type="spellStart"/>
-      <w:r>
-        <w:t>CustomReports</w:t>
-      </w:r>
-      <w:proofErr w:type="spellEnd"/>
-      <w:r>
-        <w:t>’ folder for this tutorial).</w:t>
+        <w:t xml:space="preserve"> form (which should still be showing the contents of the ‘CustomReports’ folder for this tutorial).</w:t>
       </w:r>
     </w:p>
     <w:p>
@@ -4966,7 +4775,7 @@
         <w:rPr>
           <w:b/>
         </w:rPr>
-        <w:t>Report</w:t>
+        <w:t>View</w:t>
       </w:r>
       <w:r>
         <w:rPr>
@@ -5696,14 +5505,12 @@
       <w:r>
         <w:t xml:space="preserve">as </w:t>
       </w:r>
-      <w:proofErr w:type="spellStart"/>
       <w:r>
         <w:rPr>
           <w:b/>
         </w:rPr>
         <w:t>PrecursorCharge</w:t>
       </w:r>
-      <w:proofErr w:type="spellEnd"/>
       <w:r>
         <w:t>)</w:t>
       </w:r>
@@ -5716,14 +5523,12 @@
           <w:numId w:val="2"/>
         </w:numPr>
       </w:pPr>
-      <w:proofErr w:type="spellStart"/>
       <w:r>
         <w:rPr>
           <w:b/>
         </w:rPr>
         <w:t>Mz</w:t>
       </w:r>
-      <w:proofErr w:type="spellEnd"/>
       <w:r>
         <w:t xml:space="preserve"> </w:t>
       </w:r>
@@ -5739,14 +5544,12 @@
       <w:r>
         <w:t xml:space="preserve">as </w:t>
       </w:r>
-      <w:proofErr w:type="spellStart"/>
       <w:r>
         <w:rPr>
           <w:b/>
         </w:rPr>
         <w:t>PrecursorMz</w:t>
       </w:r>
-      <w:proofErr w:type="spellEnd"/>
       <w:r>
         <w:t>)</w:t>
       </w:r>
@@ -5852,14 +5655,12 @@
         </w:rPr>
         <w:t xml:space="preserve"> </w:t>
       </w:r>
-      <w:proofErr w:type="spellStart"/>
       <w:r>
         <w:rPr>
           <w:b/>
         </w:rPr>
         <w:t>Mz</w:t>
       </w:r>
-      <w:proofErr w:type="spellEnd"/>
     </w:p>
     <w:p>
       <w:pPr>
@@ -5897,35 +5698,7 @@
         <w:rPr>
           <w:lang w:val="fr-CH"/>
         </w:rPr>
-        <w:t xml:space="preserve"> – the fragment ion </w:t>
-      </w:r>
-      <w:proofErr w:type="spellStart"/>
-      <w:r>
-        <w:rPr>
-          <w:lang w:val="fr-CH"/>
-        </w:rPr>
-        <w:t>name</w:t>
-      </w:r>
-      <w:proofErr w:type="spellEnd"/>
-      <w:r>
-        <w:rPr>
-          <w:lang w:val="fr-CH"/>
-        </w:rPr>
-        <w:t xml:space="preserve"> (</w:t>
-      </w:r>
-      <w:proofErr w:type="spellStart"/>
-      <w:r>
-        <w:rPr>
-          <w:lang w:val="fr-CH"/>
-        </w:rPr>
-        <w:t>e.g</w:t>
-      </w:r>
-      <w:proofErr w:type="spellEnd"/>
-      <w:r>
-        <w:rPr>
-          <w:lang w:val="fr-CH"/>
-        </w:rPr>
-        <w:t>. y8, y10, b7, etc.)</w:t>
+        <w:t xml:space="preserve"> – the fragment ion name (e.g. y8, y10, b7, etc.)</w:t>
       </w:r>
     </w:p>
     <w:p>
@@ -6005,19 +5778,11 @@
       <w:r>
         <w:t xml:space="preserve"> </w:t>
       </w:r>
-      <w:proofErr w:type="spellStart"/>
-      <w:r>
-        <w:rPr>
-          <w:b/>
-        </w:rPr>
-        <w:t>Precursor</w:t>
-      </w:r>
-      <w:proofErr w:type="spellEnd"/>
-      <w:r>
-        <w:rPr>
-          <w:b/>
-        </w:rPr>
-        <w:t xml:space="preserve"> </w:t>
+      <w:r>
+        <w:rPr>
+          <w:b/>
+        </w:rPr>
+        <w:t xml:space="preserve">Precursor </w:t>
       </w:r>
       <w:r>
         <w:rPr>
@@ -6049,14 +5814,12 @@
         </w:rPr>
         <w:t xml:space="preserve"> </w:t>
       </w:r>
-      <w:proofErr w:type="spellStart"/>
       <w:r>
         <w:rPr>
           <w:b/>
         </w:rPr>
         <w:t>Fhwm</w:t>
       </w:r>
-      <w:proofErr w:type="spellEnd"/>
       <w:r>
         <w:t xml:space="preserve"> </w:t>
       </w:r>
@@ -6118,7 +5881,11 @@
         <w:t>Time</w:t>
       </w:r>
       <w:r>
-        <w:t xml:space="preserve"> - e</w:t>
+        <w:t xml:space="preserve"> - </w:t>
+      </w:r>
+      <w:bookmarkStart w:id="1" w:name="_Hlk72669666"/>
+      <w:r>
+        <w:t>e</w:t>
       </w:r>
       <w:r>
         <w:t>lution time start at the baseline of a peak</w:t>
@@ -6129,6 +5896,7 @@
       <w:r>
         <w:t xml:space="preserve"> which will be the same for all transitions (Q1/Q3) from the same precursor</w:t>
       </w:r>
+      <w:bookmarkEnd w:id="1"/>
     </w:p>
     <w:p>
       <w:pPr>
@@ -6172,10 +5940,20 @@
         <w:t xml:space="preserve"> </w:t>
       </w:r>
       <w:r>
-        <w:t>- e</w:t>
-      </w:r>
-      <w:r>
-        <w:t>lution time start at the baseline of a peak</w:t>
+        <w:t xml:space="preserve">- </w:t>
+      </w:r>
+      <w:bookmarkStart w:id="2" w:name="_Hlk72669784"/>
+      <w:r>
+        <w:t>e</w:t>
+      </w:r>
+      <w:r>
+        <w:t xml:space="preserve">lution time </w:t>
+      </w:r>
+      <w:r>
+        <w:t>end</w:t>
+      </w:r>
+      <w:r>
+        <w:t xml:space="preserve"> at the baseline of a peak</w:t>
       </w:r>
       <w:r>
         <w:t>,</w:t>
@@ -6183,6 +5961,7 @@
       <w:r>
         <w:t xml:space="preserve"> which will be the same for all transitions (Q1/Q3) from the same precursor</w:t>
       </w:r>
+      <w:bookmarkEnd w:id="2"/>
     </w:p>
     <w:p>
       <w:pPr>
@@ -6306,14 +6085,12 @@
           <w:numId w:val="2"/>
         </w:numPr>
       </w:pPr>
-      <w:proofErr w:type="spellStart"/>
       <w:r>
         <w:rPr>
           <w:b/>
         </w:rPr>
         <w:t>Fwhm</w:t>
       </w:r>
-      <w:proofErr w:type="spellEnd"/>
       <w:r>
         <w:t xml:space="preserve"> –</w:t>
       </w:r>
@@ -6716,11 +6493,11 @@
         <w:t>You can achieve whatever ordering suits you best, in this way, using the up and down</w:t>
       </w:r>
       <w:r>
-        <w:t xml:space="preserve"> arrow buttons on the far right, and you can remove fields you may have added by mistake with the red ‘X’ button above </w:t>
+        <w:t xml:space="preserve"> arrow buttons on the far right, and you can remove fields you may have added by mistake with the ‘X’ button above the </w:t>
       </w:r>
       <w:r>
         <w:lastRenderedPageBreak/>
-        <w:t>the arrow buttons</w:t>
+        <w:t>arrow buttons</w:t>
       </w:r>
       <w:r>
         <w:t>, or by unchecking them in the list to the left</w:t>
@@ -6790,15 +6567,7 @@
     </w:p>
     <w:p>
       <w:r>
-        <w:t xml:space="preserve">With data like this, where each peptide has both a light </w:t>
-      </w:r>
-      <w:proofErr w:type="spellStart"/>
-      <w:r>
-        <w:t>analyte</w:t>
-      </w:r>
-      <w:proofErr w:type="spellEnd"/>
-      <w:r>
-        <w:t xml:space="preserve"> and a matching heavy isotope labeled internal standard, it may be more convenient to work with the data for these paired precursors all in a single row to allow you to compare matching transition values more easily.</w:t>
+        <w:t>With data like this, where each peptide has both a light analyte and a matching heavy isotope labeled internal standard, it may be more convenient to work with the data for these paired precursors all in a single row to allow you to compare matching transition values more easily.</w:t>
       </w:r>
     </w:p>
     <w:p>
@@ -7050,7 +6819,7 @@
         </w:numPr>
       </w:pPr>
       <w:r>
-        <w:t>Click the red ‘</w:t>
+        <w:t>Click the ‘</w:t>
       </w:r>
       <w:r>
         <w:rPr>
@@ -7059,7 +6828,13 @@
         <w:t>X</w:t>
       </w:r>
       <w:r>
-        <w:t>’ button on the far right edge of the column list.</w:t>
+        <w:t xml:space="preserve">’ button on the </w:t>
+      </w:r>
+      <w:r>
+        <w:t>far-right</w:t>
+      </w:r>
+      <w:r>
+        <w:t xml:space="preserve"> edge of the column list.</w:t>
       </w:r>
     </w:p>
     <w:p>
@@ -7160,7 +6935,13 @@
         <w:rPr>
           <w:b/>
         </w:rPr>
-        <w:t>Edit Reports</w:t>
+        <w:t>Manage</w:t>
+      </w:r>
+      <w:r>
+        <w:rPr>
+          <w:b/>
+        </w:rPr>
+        <w:t xml:space="preserve"> Reports</w:t>
       </w:r>
       <w:r>
         <w:t xml:space="preserve"> form.</w:t>
@@ -7377,15 +7158,7 @@
         <w:spacing w:after="0"/>
       </w:pPr>
       <w:r>
-        <w:t>Navigate to the ‘</w:t>
-      </w:r>
-      <w:proofErr w:type="spellStart"/>
-      <w:r>
-        <w:t>CustomReports</w:t>
-      </w:r>
-      <w:proofErr w:type="spellEnd"/>
-      <w:r>
-        <w:t>’ folder you created for this tutorial.  (</w:t>
+        <w:t>Navigate to the ‘CustomReports’ folder you created for this tutorial.  (</w:t>
       </w:r>
       <w:r>
         <w:t>if</w:t>
@@ -7452,23 +7225,7 @@
         <w:t>22</w:t>
       </w:r>
       <w:r>
-        <w:t xml:space="preserve"> </w:t>
-      </w:r>
-      <w:proofErr w:type="spellStart"/>
-      <w:r>
-        <w:t>analyte</w:t>
-      </w:r>
-      <w:proofErr w:type="spellEnd"/>
-      <w:r>
-        <w:t xml:space="preserve"> peptides at a constant concentration of 50 </w:t>
-      </w:r>
-      <w:proofErr w:type="spellStart"/>
-      <w:r>
-        <w:t>fmol</w:t>
-      </w:r>
-      <w:proofErr w:type="spellEnd"/>
-      <w:r>
-        <w:t xml:space="preserve"> over all 5 runs.  Such a dataset could potentially be used to assess reproducibility of replicate injections.  </w:t>
+        <w:t xml:space="preserve"> analyte peptides at a constant concentration of 50 fmol over all 5 runs.  Such a dataset could potentially be used to assess reproducibility of replicate injections.  </w:t>
       </w:r>
       <w:r>
         <w:t xml:space="preserve">In this part of the tutorial you will begin working with Live Reports, using the report to navigate around the document.  To do this you will use the </w:t>
@@ -7634,21 +7391,11 @@
       <w:r>
         <w:t xml:space="preserve"> the </w:t>
       </w:r>
-      <w:proofErr w:type="spellStart"/>
       <w:r>
         <w:t>Summary_stats.skyr</w:t>
       </w:r>
-      <w:proofErr w:type="spellEnd"/>
-      <w:r>
-        <w:t xml:space="preserve"> file from the ‘</w:t>
-      </w:r>
-      <w:proofErr w:type="spellStart"/>
-      <w:r>
-        <w:t>CustomReports</w:t>
-      </w:r>
-      <w:proofErr w:type="spellEnd"/>
-      <w:r>
-        <w:t xml:space="preserve">’ folder in the </w:t>
+      <w:r>
+        <w:t xml:space="preserve"> file from the ‘CustomReports’ folder in the </w:t>
       </w:r>
       <w:r>
         <w:rPr>
@@ -8529,14 +8276,12 @@
       <w:r>
         <w:t xml:space="preserve">In order to find the </w:t>
       </w:r>
-      <w:proofErr w:type="spellStart"/>
       <w:r>
         <w:rPr>
           <w:b/>
         </w:rPr>
         <w:t>Cv</w:t>
       </w:r>
-      <w:proofErr w:type="spellEnd"/>
       <w:r>
         <w:rPr>
           <w:b/>
@@ -8691,14 +8436,12 @@
       <w:r>
         <w:t xml:space="preserve">.  The </w:t>
       </w:r>
-      <w:proofErr w:type="spellStart"/>
       <w:r>
         <w:rPr>
           <w:b/>
         </w:rPr>
         <w:t>Cv</w:t>
       </w:r>
-      <w:proofErr w:type="spellEnd"/>
       <w:r>
         <w:rPr>
           <w:b/>
@@ -8905,14 +8648,12 @@
       <w:r>
         <w:t xml:space="preserve">Note that even though the </w:t>
       </w:r>
-      <w:proofErr w:type="spellStart"/>
       <w:r>
         <w:rPr>
           <w:b/>
         </w:rPr>
         <w:t>Cv</w:t>
       </w:r>
-      <w:proofErr w:type="spellEnd"/>
       <w:r>
         <w:rPr>
           <w:b/>
@@ -9155,19 +8896,11 @@
         </w:rPr>
         <w:t xml:space="preserve"> </w:t>
       </w:r>
-      <w:proofErr w:type="spellStart"/>
-      <w:r>
-        <w:rPr>
-          <w:b/>
-        </w:rPr>
-        <w:t>Cv</w:t>
-      </w:r>
-      <w:proofErr w:type="spellEnd"/>
-      <w:r>
-        <w:rPr>
-          <w:b/>
-        </w:rPr>
-        <w:t xml:space="preserve"> </w:t>
+      <w:r>
+        <w:rPr>
+          <w:b/>
+        </w:rPr>
+        <w:t xml:space="preserve">Cv </w:t>
       </w:r>
       <w:r>
         <w:rPr>
@@ -9832,7 +9565,6 @@
       <w:r>
         <w:t xml:space="preserve">.  This column allows you to associate a free text note with the </w:t>
       </w:r>
-      <w:proofErr w:type="spellStart"/>
       <w:r>
         <w:rPr>
           <w:b/>
@@ -9851,7 +9583,6 @@
         </w:rPr>
         <w:t>cursorResults</w:t>
       </w:r>
-      <w:proofErr w:type="spellEnd"/>
       <w:r>
         <w:t xml:space="preserve"> field group for the sel</w:t>
       </w:r>
@@ -10042,7 +9773,7 @@
         <w:rPr>
           <w:b/>
         </w:rPr>
-        <w:t>Edit</w:t>
+        <w:t>Customize</w:t>
       </w:r>
       <w:r>
         <w:rPr>
@@ -10068,58 +9799,28 @@
           <w:numId w:val="13"/>
         </w:numPr>
       </w:pPr>
-      <w:r>
-        <w:t xml:space="preserve">On the </w:t>
-      </w:r>
-      <w:r>
-        <w:rPr>
-          <w:b/>
-        </w:rPr>
-        <w:t xml:space="preserve">Customize </w:t>
-      </w:r>
-      <w:r>
-        <w:rPr>
-          <w:b/>
-        </w:rPr>
-        <w:t>Report</w:t>
-      </w:r>
-      <w:r>
-        <w:t xml:space="preserve"> form, </w:t>
-      </w:r>
-      <w:r>
-        <w:t>for</w:t>
-      </w:r>
-      <w:r>
-        <w:t xml:space="preserve"> each of the columns </w:t>
-      </w:r>
-      <w:r>
-        <w:rPr>
-          <w:b/>
-        </w:rPr>
-        <w:t>Min Start Time</w:t>
-      </w:r>
-      <w:r>
-        <w:t xml:space="preserve">, </w:t>
-      </w:r>
-      <w:r>
-        <w:rPr>
-          <w:b/>
-        </w:rPr>
-        <w:t>Max End Time</w:t>
-      </w:r>
-      <w:r>
-        <w:t xml:space="preserve">, and </w:t>
-      </w:r>
-      <w:r>
-        <w:rPr>
-          <w:b/>
-        </w:rPr>
-        <w:t>Library Dot Product</w:t>
-      </w:r>
-      <w:r>
-        <w:t>, click on the column name in the list box, and then click on the X button to the right of the list box.</w:t>
-      </w:r>
-    </w:p>
+      <w:bookmarkStart w:id="3" w:name="_Hlk72671130"/>
+      <w:r>
+        <w:t xml:space="preserve">In the </w:t>
+      </w:r>
+      <w:r>
+        <w:rPr>
+          <w:b/>
+          <w:bCs/>
+        </w:rPr>
+        <w:t>Report Name</w:t>
+      </w:r>
+      <w:r>
+        <w:t xml:space="preserve"> field, enter “</w:t>
+      </w:r>
+      <w:r>
+        <w:t>NewResultsGridView</w:t>
+      </w:r>
+      <w:r>
+        <w:t>”.</w:t>
+      </w:r>
+    </w:p>
+    <w:bookmarkEnd w:id="3"/>
     <w:p>
       <w:pPr>
         <w:pStyle w:val="ListParagraph"/>
@@ -10129,6 +9830,66 @@
         </w:numPr>
       </w:pPr>
       <w:r>
+        <w:t xml:space="preserve">On the </w:t>
+      </w:r>
+      <w:r>
+        <w:rPr>
+          <w:b/>
+        </w:rPr>
+        <w:t xml:space="preserve">Customize </w:t>
+      </w:r>
+      <w:r>
+        <w:rPr>
+          <w:b/>
+        </w:rPr>
+        <w:t>Report</w:t>
+      </w:r>
+      <w:r>
+        <w:t xml:space="preserve"> form, </w:t>
+      </w:r>
+      <w:r>
+        <w:t>for</w:t>
+      </w:r>
+      <w:r>
+        <w:t xml:space="preserve"> each of the columns </w:t>
+      </w:r>
+      <w:r>
+        <w:rPr>
+          <w:b/>
+        </w:rPr>
+        <w:t>Min Start Time</w:t>
+      </w:r>
+      <w:r>
+        <w:t xml:space="preserve">, </w:t>
+      </w:r>
+      <w:r>
+        <w:rPr>
+          <w:b/>
+        </w:rPr>
+        <w:t>Max End Time</w:t>
+      </w:r>
+      <w:r>
+        <w:t xml:space="preserve">, and </w:t>
+      </w:r>
+      <w:r>
+        <w:rPr>
+          <w:b/>
+        </w:rPr>
+        <w:t>Library Dot Product</w:t>
+      </w:r>
+      <w:r>
+        <w:t>, click on the column name in the list box, and then click on the X button to the right of the list box.</w:t>
+      </w:r>
+    </w:p>
+    <w:p>
+      <w:pPr>
+        <w:pStyle w:val="ListParagraph"/>
+        <w:numPr>
+          <w:ilvl w:val="0"/>
+          <w:numId w:val="13"/>
+        </w:numPr>
+      </w:pPr>
+      <w:r>
         <w:t xml:space="preserve">Click the </w:t>
       </w:r>
       <w:r>
@@ -10304,12 +10065,18 @@
     </w:p>
     <w:p>
       <w:r>
-        <w:t>The last two types can be used to collect information in a controlled vocabulary, as you process your data, which can later be exported in a Skyline report and used as input for programmatic statistical analysis.</w:t>
-      </w:r>
-    </w:p>
-    <w:p>
-      <w:r>
         <w:lastRenderedPageBreak/>
+        <w:t>The last two types can be used to collect information in a controlled vocabulary, as you process your data, which can later be exported in a Skyline report and used as input for statistical analysis</w:t>
+      </w:r>
+      <w:r>
+        <w:t xml:space="preserve"> with other tools</w:t>
+      </w:r>
+      <w:r>
+        <w:t>.</w:t>
+      </w:r>
+    </w:p>
+    <w:p>
+      <w:r>
         <w:t xml:space="preserve">To </w:t>
       </w:r>
       <w:r>
@@ -10641,6 +10408,7 @@
         </w:numPr>
       </w:pPr>
       <w:r>
+        <w:lastRenderedPageBreak/>
         <w:t xml:space="preserve">Click the </w:t>
       </w:r>
       <w:r>
@@ -10679,7 +10447,6 @@
         <w:keepNext/>
       </w:pPr>
       <w:r>
-        <w:lastRenderedPageBreak/>
         <w:t xml:space="preserve">The </w:t>
       </w:r>
       <w:r>
@@ -10802,7 +10569,13 @@
         <w:t>appear in</w:t>
       </w:r>
       <w:r>
-        <w:t xml:space="preserve"> the custom view in the </w:t>
+        <w:t xml:space="preserve"> the custom </w:t>
+      </w:r>
+      <w:r>
+        <w:t>report</w:t>
+      </w:r>
+      <w:r>
+        <w:t xml:space="preserve"> in the </w:t>
       </w:r>
       <w:r>
         <w:rPr>
@@ -11298,15 +11071,7 @@
         <w:t xml:space="preserve"> coded</w:t>
       </w:r>
       <w:r>
-        <w:t xml:space="preserve"> in R, </w:t>
-      </w:r>
-      <w:proofErr w:type="spellStart"/>
-      <w:r>
-        <w:t>Matlab</w:t>
-      </w:r>
-      <w:proofErr w:type="spellEnd"/>
-      <w:r>
-        <w:t>, Java or C++.</w:t>
+        <w:t xml:space="preserve"> in R, Matlab, Java or C++.</w:t>
       </w:r>
       <w:r>
         <w:t xml:space="preserve">  You have learned about</w:t>
@@ -11454,20 +11219,8 @@
 </w:document>
 </file>
 
-<file path=word/commentsIds.xml><?xml version="1.0" encoding="utf-8"?>
-<w16cid:commentsIds xmlns:wpc="http://schemas.microsoft.com/office/word/2010/wordprocessingCanvas" xmlns:cx="http://schemas.microsoft.com/office/drawing/2014/chartex" xmlns:cx1="http://schemas.microsoft.com/office/drawing/2015/9/8/chartex" xmlns:cx2="http://schemas.microsoft.com/office/drawing/2015/10/21/chartex" xmlns:cx3="http://schemas.microsoft.com/office/drawing/2016/5/9/chartex" xmlns:cx4="http://schemas.microsoft.com/office/drawing/2016/5/10/chartex" xmlns:cx5="http://schemas.microsoft.com/office/drawing/2016/5/11/chartex" xmlns:cx6="http://schemas.microsoft.com/office/drawing/2016/5/12/chartex" xmlns:cx7="http://schemas.microsoft.com/office/drawing/2016/5/13/chartex" xmlns:cx8="http://schemas.microsoft.com/office/drawing/2016/5/14/chartex" xmlns:mc="http://schemas.openxmlformats.org/markup-compatibility/2006" xmlns:aink="http://schemas.microsoft.com/office/drawing/2016/ink" xmlns:am3d="http://schemas.microsoft.com/office/drawing/2017/model3d" xmlns:o="urn:schemas-microsoft-com:office:office" xmlns:r="http://schemas.openxmlformats.org/officeDocument/2006/relationships" xmlns:m="http://schemas.openxmlformats.org/officeDocument/2006/math" xmlns:v="urn:schemas-microsoft-com:vml" xmlns:wp14="http://schemas.microsoft.com/office/word/2010/wordprocessingDrawing" xmlns:wp="http://schemas.openxmlformats.org/drawingml/2006/wordprocessingDrawing" xmlns:w10="urn:schemas-microsoft-com:office:word" xmlns:w="http://schemas.openxmlformats.org/wordprocessingml/2006/main" xmlns:w14="http://schemas.microsoft.com/office/word/2010/wordml" xmlns:w15="http://schemas.microsoft.com/office/word/2012/wordml" xmlns:w16cid="http://schemas.microsoft.com/office/word/2016/wordml/cid" xmlns:w16se="http://schemas.microsoft.com/office/word/2015/wordml/symex" xmlns:wpg="http://schemas.microsoft.com/office/word/2010/wordprocessingGroup" xmlns:wpi="http://schemas.microsoft.com/office/word/2010/wordprocessingInk" xmlns:wne="http://schemas.microsoft.com/office/word/2006/wordml" xmlns:wps="http://schemas.microsoft.com/office/word/2010/wordprocessingShape" mc:Ignorable="w14 w15 w16se w16cid wp14">
-  <w16cid:commentId w16cid:paraId="1C3B91B3" w16cid:durableId="214B0DD6"/>
-  <w16cid:commentId w16cid:paraId="4E87573D" w16cid:durableId="214B0DF1"/>
-  <w16cid:commentId w16cid:paraId="6C2C65C5" w16cid:durableId="214B0E87"/>
-  <w16cid:commentId w16cid:paraId="7CD86AA7" w16cid:durableId="214B0EB4"/>
-  <w16cid:commentId w16cid:paraId="108BA88A" w16cid:durableId="214B0ED4"/>
-  <w16cid:commentId w16cid:paraId="7C7178CB" w16cid:durableId="215044E7"/>
-  <w16cid:commentId w16cid:paraId="68BBD42B" w16cid:durableId="214B0F19"/>
-</w16cid:commentsIds>
-</file>
-
 <file path=word/endnotes.xml><?xml version="1.0" encoding="utf-8"?>
-<w:endnotes xmlns:wpc="http://schemas.microsoft.com/office/word/2010/wordprocessingCanvas" xmlns:mc="http://schemas.openxmlformats.org/markup-compatibility/2006" xmlns:o="urn:schemas-microsoft-com:office:office" xmlns:r="http://schemas.openxmlformats.org/officeDocument/2006/relationships" xmlns:m="http://schemas.openxmlformats.org/officeDocument/2006/math" xmlns:v="urn:schemas-microsoft-com:vml" xmlns:wp14="http://schemas.microsoft.com/office/word/2010/wordprocessingDrawing" xmlns:wp="http://schemas.openxmlformats.org/drawingml/2006/wordprocessingDrawing" xmlns:w10="urn:schemas-microsoft-com:office:word" xmlns:w="http://schemas.openxmlformats.org/wordprocessingml/2006/main" xmlns:w14="http://schemas.microsoft.com/office/word/2010/wordml" xmlns:w15="http://schemas.microsoft.com/office/word/2012/wordml" xmlns:wpg="http://schemas.microsoft.com/office/word/2010/wordprocessingGroup" xmlns:wpi="http://schemas.microsoft.com/office/word/2010/wordprocessingInk" xmlns:wne="http://schemas.microsoft.com/office/word/2006/wordml" xmlns:wps="http://schemas.microsoft.com/office/word/2010/wordprocessingShape" mc:Ignorable="w14 w15 wp14">
+<w:endnotes xmlns:wpc="http://schemas.microsoft.com/office/word/2010/wordprocessingCanvas" xmlns:cx="http://schemas.microsoft.com/office/drawing/2014/chartex" xmlns:cx1="http://schemas.microsoft.com/office/drawing/2015/9/8/chartex" xmlns:cx2="http://schemas.microsoft.com/office/drawing/2015/10/21/chartex" xmlns:cx3="http://schemas.microsoft.com/office/drawing/2016/5/9/chartex" xmlns:cx4="http://schemas.microsoft.com/office/drawing/2016/5/10/chartex" xmlns:cx5="http://schemas.microsoft.com/office/drawing/2016/5/11/chartex" xmlns:cx6="http://schemas.microsoft.com/office/drawing/2016/5/12/chartex" xmlns:cx7="http://schemas.microsoft.com/office/drawing/2016/5/13/chartex" xmlns:cx8="http://schemas.microsoft.com/office/drawing/2016/5/14/chartex" xmlns:mc="http://schemas.openxmlformats.org/markup-compatibility/2006" xmlns:aink="http://schemas.microsoft.com/office/drawing/2016/ink" xmlns:am3d="http://schemas.microsoft.com/office/drawing/2017/model3d" xmlns:o="urn:schemas-microsoft-com:office:office" xmlns:r="http://schemas.openxmlformats.org/officeDocument/2006/relationships" xmlns:m="http://schemas.openxmlformats.org/officeDocument/2006/math" xmlns:v="urn:schemas-microsoft-com:vml" xmlns:wp14="http://schemas.microsoft.com/office/word/2010/wordprocessingDrawing" xmlns:wp="http://schemas.openxmlformats.org/drawingml/2006/wordprocessingDrawing" xmlns:w10="urn:schemas-microsoft-com:office:word" xmlns:w="http://schemas.openxmlformats.org/wordprocessingml/2006/main" xmlns:w14="http://schemas.microsoft.com/office/word/2010/wordml" xmlns:w15="http://schemas.microsoft.com/office/word/2012/wordml" xmlns:w16cex="http://schemas.microsoft.com/office/word/2018/wordml/cex" xmlns:w16cid="http://schemas.microsoft.com/office/word/2016/wordml/cid" xmlns:w16="http://schemas.microsoft.com/office/word/2018/wordml" xmlns:w16sdtdh="http://schemas.microsoft.com/office/word/2020/wordml/sdtdatahash" xmlns:w16se="http://schemas.microsoft.com/office/word/2015/wordml/symex" xmlns:wpg="http://schemas.microsoft.com/office/word/2010/wordprocessingGroup" xmlns:wpi="http://schemas.microsoft.com/office/word/2010/wordprocessingInk" xmlns:wne="http://schemas.microsoft.com/office/word/2006/wordml" xmlns:wps="http://schemas.microsoft.com/office/word/2010/wordprocessingShape" mc:Ignorable="w14 w15 w16se w16cid w16 w16cex w16sdtdh wp14">
   <w:endnote w:type="separator" w:id="-1">
     <w:p>
       <w:pPr>
@@ -11492,7 +11245,7 @@
 </file>
 
 <file path=word/footer1.xml><?xml version="1.0" encoding="utf-8"?>
-<w:ftr xmlns:wpc="http://schemas.microsoft.com/office/word/2010/wordprocessingCanvas" xmlns:mc="http://schemas.openxmlformats.org/markup-compatibility/2006" xmlns:o="urn:schemas-microsoft-com:office:office" xmlns:r="http://schemas.openxmlformats.org/officeDocument/2006/relationships" xmlns:m="http://schemas.openxmlformats.org/officeDocument/2006/math" xmlns:v="urn:schemas-microsoft-com:vml" xmlns:wp14="http://schemas.microsoft.com/office/word/2010/wordprocessingDrawing" xmlns:wp="http://schemas.openxmlformats.org/drawingml/2006/wordprocessingDrawing" xmlns:w10="urn:schemas-microsoft-com:office:word" xmlns:w="http://schemas.openxmlformats.org/wordprocessingml/2006/main" xmlns:w14="http://schemas.microsoft.com/office/word/2010/wordml" xmlns:w15="http://schemas.microsoft.com/office/word/2012/wordml" xmlns:wpg="http://schemas.microsoft.com/office/word/2010/wordprocessingGroup" xmlns:wpi="http://schemas.microsoft.com/office/word/2010/wordprocessingInk" xmlns:wne="http://schemas.microsoft.com/office/word/2006/wordml" xmlns:wps="http://schemas.microsoft.com/office/word/2010/wordprocessingShape" mc:Ignorable="w14 w15 wp14">
+<w:ftr xmlns:wpc="http://schemas.microsoft.com/office/word/2010/wordprocessingCanvas" xmlns:cx="http://schemas.microsoft.com/office/drawing/2014/chartex" xmlns:cx1="http://schemas.microsoft.com/office/drawing/2015/9/8/chartex" xmlns:cx2="http://schemas.microsoft.com/office/drawing/2015/10/21/chartex" xmlns:cx3="http://schemas.microsoft.com/office/drawing/2016/5/9/chartex" xmlns:cx4="http://schemas.microsoft.com/office/drawing/2016/5/10/chartex" xmlns:cx5="http://schemas.microsoft.com/office/drawing/2016/5/11/chartex" xmlns:cx6="http://schemas.microsoft.com/office/drawing/2016/5/12/chartex" xmlns:cx7="http://schemas.microsoft.com/office/drawing/2016/5/13/chartex" xmlns:cx8="http://schemas.microsoft.com/office/drawing/2016/5/14/chartex" xmlns:mc="http://schemas.openxmlformats.org/markup-compatibility/2006" xmlns:aink="http://schemas.microsoft.com/office/drawing/2016/ink" xmlns:am3d="http://schemas.microsoft.com/office/drawing/2017/model3d" xmlns:o="urn:schemas-microsoft-com:office:office" xmlns:r="http://schemas.openxmlformats.org/officeDocument/2006/relationships" xmlns:m="http://schemas.openxmlformats.org/officeDocument/2006/math" xmlns:v="urn:schemas-microsoft-com:vml" xmlns:wp14="http://schemas.microsoft.com/office/word/2010/wordprocessingDrawing" xmlns:wp="http://schemas.openxmlformats.org/drawingml/2006/wordprocessingDrawing" xmlns:w10="urn:schemas-microsoft-com:office:word" xmlns:w="http://schemas.openxmlformats.org/wordprocessingml/2006/main" xmlns:w14="http://schemas.microsoft.com/office/word/2010/wordml" xmlns:w15="http://schemas.microsoft.com/office/word/2012/wordml" xmlns:w16cex="http://schemas.microsoft.com/office/word/2018/wordml/cex" xmlns:w16cid="http://schemas.microsoft.com/office/word/2016/wordml/cid" xmlns:w16="http://schemas.microsoft.com/office/word/2018/wordml" xmlns:w16sdtdh="http://schemas.microsoft.com/office/word/2020/wordml/sdtdatahash" xmlns:w16se="http://schemas.microsoft.com/office/word/2015/wordml/symex" xmlns:wpg="http://schemas.microsoft.com/office/word/2010/wordprocessingGroup" xmlns:wpi="http://schemas.microsoft.com/office/word/2010/wordprocessingInk" xmlns:wne="http://schemas.microsoft.com/office/word/2006/wordml" xmlns:wps="http://schemas.microsoft.com/office/word/2010/wordprocessingShape" mc:Ignorable="w14 w15 w16se w16cid w16 w16cex w16sdtdh wp14">
   <w:sdt>
     <w:sdtPr>
       <w:id w:val="608523402"/>
@@ -11541,7 +11294,7 @@
 </file>
 
 <file path=word/footnotes.xml><?xml version="1.0" encoding="utf-8"?>
-<w:footnotes xmlns:wpc="http://schemas.microsoft.com/office/word/2010/wordprocessingCanvas" xmlns:mc="http://schemas.openxmlformats.org/markup-compatibility/2006" xmlns:o="urn:schemas-microsoft-com:office:office" xmlns:r="http://schemas.openxmlformats.org/officeDocument/2006/relationships" xmlns:m="http://schemas.openxmlformats.org/officeDocument/2006/math" xmlns:v="urn:schemas-microsoft-com:vml" xmlns:wp14="http://schemas.microsoft.com/office/word/2010/wordprocessingDrawing" xmlns:wp="http://schemas.openxmlformats.org/drawingml/2006/wordprocessingDrawing" xmlns:w10="urn:schemas-microsoft-com:office:word" xmlns:w="http://schemas.openxmlformats.org/wordprocessingml/2006/main" xmlns:w14="http://schemas.microsoft.com/office/word/2010/wordml" xmlns:w15="http://schemas.microsoft.com/office/word/2012/wordml" xmlns:wpg="http://schemas.microsoft.com/office/word/2010/wordprocessingGroup" xmlns:wpi="http://schemas.microsoft.com/office/word/2010/wordprocessingInk" xmlns:wne="http://schemas.microsoft.com/office/word/2006/wordml" xmlns:wps="http://schemas.microsoft.com/office/word/2010/wordprocessingShape" mc:Ignorable="w14 w15 wp14">
+<w:footnotes xmlns:wpc="http://schemas.microsoft.com/office/word/2010/wordprocessingCanvas" xmlns:cx="http://schemas.microsoft.com/office/drawing/2014/chartex" xmlns:cx1="http://schemas.microsoft.com/office/drawing/2015/9/8/chartex" xmlns:cx2="http://schemas.microsoft.com/office/drawing/2015/10/21/chartex" xmlns:cx3="http://schemas.microsoft.com/office/drawing/2016/5/9/chartex" xmlns:cx4="http://schemas.microsoft.com/office/drawing/2016/5/10/chartex" xmlns:cx5="http://schemas.microsoft.com/office/drawing/2016/5/11/chartex" xmlns:cx6="http://schemas.microsoft.com/office/drawing/2016/5/12/chartex" xmlns:cx7="http://schemas.microsoft.com/office/drawing/2016/5/13/chartex" xmlns:cx8="http://schemas.microsoft.com/office/drawing/2016/5/14/chartex" xmlns:mc="http://schemas.openxmlformats.org/markup-compatibility/2006" xmlns:aink="http://schemas.microsoft.com/office/drawing/2016/ink" xmlns:am3d="http://schemas.microsoft.com/office/drawing/2017/model3d" xmlns:o="urn:schemas-microsoft-com:office:office" xmlns:r="http://schemas.openxmlformats.org/officeDocument/2006/relationships" xmlns:m="http://schemas.openxmlformats.org/officeDocument/2006/math" xmlns:v="urn:schemas-microsoft-com:vml" xmlns:wp14="http://schemas.microsoft.com/office/word/2010/wordprocessingDrawing" xmlns:wp="http://schemas.openxmlformats.org/drawingml/2006/wordprocessingDrawing" xmlns:w10="urn:schemas-microsoft-com:office:word" xmlns:w="http://schemas.openxmlformats.org/wordprocessingml/2006/main" xmlns:w14="http://schemas.microsoft.com/office/word/2010/wordml" xmlns:w15="http://schemas.microsoft.com/office/word/2012/wordml" xmlns:w16cex="http://schemas.microsoft.com/office/word/2018/wordml/cex" xmlns:w16cid="http://schemas.microsoft.com/office/word/2016/wordml/cid" xmlns:w16="http://schemas.microsoft.com/office/word/2018/wordml" xmlns:w16sdtdh="http://schemas.microsoft.com/office/word/2020/wordml/sdtdatahash" xmlns:w16se="http://schemas.microsoft.com/office/word/2015/wordml/symex" xmlns:wpg="http://schemas.microsoft.com/office/word/2010/wordprocessingGroup" xmlns:wpi="http://schemas.microsoft.com/office/word/2010/wordprocessingInk" xmlns:wne="http://schemas.microsoft.com/office/word/2006/wordml" xmlns:wps="http://schemas.microsoft.com/office/word/2010/wordprocessingShape" mc:Ignorable="w14 w15 w16se w16cid w16 w16cex w16sdtdh wp14">
   <w:footnote w:type="separator" w:id="-1">
     <w:p>
       <w:pPr>
@@ -11566,7 +11319,7 @@
 </file>
 
 <file path=word/numbering.xml><?xml version="1.0" encoding="utf-8"?>
-<w:numbering xmlns:wpc="http://schemas.microsoft.com/office/word/2010/wordprocessingCanvas" xmlns:mc="http://schemas.openxmlformats.org/markup-compatibility/2006" xmlns:o="urn:schemas-microsoft-com:office:office" xmlns:r="http://schemas.openxmlformats.org/officeDocument/2006/relationships" xmlns:m="http://schemas.openxmlformats.org/officeDocument/2006/math" xmlns:v="urn:schemas-microsoft-com:vml" xmlns:wp14="http://schemas.microsoft.com/office/word/2010/wordprocessingDrawing" xmlns:wp="http://schemas.openxmlformats.org/drawingml/2006/wordprocessingDrawing" xmlns:w10="urn:schemas-microsoft-com:office:word" xmlns:w="http://schemas.openxmlformats.org/wordprocessingml/2006/main" xmlns:w14="http://schemas.microsoft.com/office/word/2010/wordml" xmlns:w15="http://schemas.microsoft.com/office/word/2012/wordml" xmlns:wpg="http://schemas.microsoft.com/office/word/2010/wordprocessingGroup" xmlns:wpi="http://schemas.microsoft.com/office/word/2010/wordprocessingInk" xmlns:wne="http://schemas.microsoft.com/office/word/2006/wordml" xmlns:wps="http://schemas.microsoft.com/office/word/2010/wordprocessingShape" mc:Ignorable="w14 w15 wp14">
+<w:numbering xmlns:wpc="http://schemas.microsoft.com/office/word/2010/wordprocessingCanvas" xmlns:cx="http://schemas.microsoft.com/office/drawing/2014/chartex" xmlns:cx1="http://schemas.microsoft.com/office/drawing/2015/9/8/chartex" xmlns:cx2="http://schemas.microsoft.com/office/drawing/2015/10/21/chartex" xmlns:cx3="http://schemas.microsoft.com/office/drawing/2016/5/9/chartex" xmlns:cx4="http://schemas.microsoft.com/office/drawing/2016/5/10/chartex" xmlns:cx5="http://schemas.microsoft.com/office/drawing/2016/5/11/chartex" xmlns:cx6="http://schemas.microsoft.com/office/drawing/2016/5/12/chartex" xmlns:cx7="http://schemas.microsoft.com/office/drawing/2016/5/13/chartex" xmlns:cx8="http://schemas.microsoft.com/office/drawing/2016/5/14/chartex" xmlns:mc="http://schemas.openxmlformats.org/markup-compatibility/2006" xmlns:aink="http://schemas.microsoft.com/office/drawing/2016/ink" xmlns:am3d="http://schemas.microsoft.com/office/drawing/2017/model3d" xmlns:o="urn:schemas-microsoft-com:office:office" xmlns:r="http://schemas.openxmlformats.org/officeDocument/2006/relationships" xmlns:m="http://schemas.openxmlformats.org/officeDocument/2006/math" xmlns:v="urn:schemas-microsoft-com:vml" xmlns:wp14="http://schemas.microsoft.com/office/word/2010/wordprocessingDrawing" xmlns:wp="http://schemas.openxmlformats.org/drawingml/2006/wordprocessingDrawing" xmlns:w10="urn:schemas-microsoft-com:office:word" xmlns:w="http://schemas.openxmlformats.org/wordprocessingml/2006/main" xmlns:w14="http://schemas.microsoft.com/office/word/2010/wordml" xmlns:w15="http://schemas.microsoft.com/office/word/2012/wordml" xmlns:w16cex="http://schemas.microsoft.com/office/word/2018/wordml/cex" xmlns:w16cid="http://schemas.microsoft.com/office/word/2016/wordml/cid" xmlns:w16="http://schemas.microsoft.com/office/word/2018/wordml" xmlns:w16sdtdh="http://schemas.microsoft.com/office/word/2020/wordml/sdtdatahash" xmlns:w16se="http://schemas.microsoft.com/office/word/2015/wordml/symex" xmlns:wpg="http://schemas.microsoft.com/office/word/2010/wordprocessingGroup" xmlns:wpi="http://schemas.microsoft.com/office/word/2010/wordprocessingInk" xmlns:wne="http://schemas.microsoft.com/office/word/2006/wordml" xmlns:wps="http://schemas.microsoft.com/office/word/2010/wordprocessingShape" mc:Ignorable="w14 w15 w16se w16cid w16 w16cex w16sdtdh wp14">
   <w:abstractNum w:abstractNumId="0" w15:restartNumberingAfterBreak="0">
     <w:nsid w:val="012E76F6"/>
     <w:multiLevelType w:val="hybridMultilevel"/>
@@ -15344,7 +15097,7 @@
 </file>
 
 <file path=word/styles.xml><?xml version="1.0" encoding="utf-8"?>
-<w:styles xmlns:mc="http://schemas.openxmlformats.org/markup-compatibility/2006" xmlns:r="http://schemas.openxmlformats.org/officeDocument/2006/relationships" xmlns:w="http://schemas.openxmlformats.org/wordprocessingml/2006/main" xmlns:w14="http://schemas.microsoft.com/office/word/2010/wordml" xmlns:w15="http://schemas.microsoft.com/office/word/2012/wordml" mc:Ignorable="w14 w15">
+<w:styles xmlns:mc="http://schemas.openxmlformats.org/markup-compatibility/2006" xmlns:r="http://schemas.openxmlformats.org/officeDocument/2006/relationships" xmlns:w="http://schemas.openxmlformats.org/wordprocessingml/2006/main" xmlns:w14="http://schemas.microsoft.com/office/word/2010/wordml" xmlns:w15="http://schemas.microsoft.com/office/word/2012/wordml" xmlns:w16cex="http://schemas.microsoft.com/office/word/2018/wordml/cex" xmlns:w16cid="http://schemas.microsoft.com/office/word/2016/wordml/cid" xmlns:w16="http://schemas.microsoft.com/office/word/2018/wordml" xmlns:w16sdtdh="http://schemas.microsoft.com/office/word/2020/wordml/sdtdatahash" xmlns:w16se="http://schemas.microsoft.com/office/word/2015/wordml/symex" mc:Ignorable="w14 w15 w16se w16cid w16 w16cex w16sdtdh">
   <w:docDefaults>
     <w:rPrDefault>
       <w:rPr>
@@ -15354,7 +15107,7 @@
     </w:rPrDefault>
     <w:pPrDefault/>
   </w:docDefaults>
-  <w:latentStyles w:defLockedState="0" w:defUIPriority="0" w:defSemiHidden="0" w:defUnhideWhenUsed="0" w:defQFormat="0" w:count="371">
+  <w:latentStyles w:defLockedState="0" w:defUIPriority="0" w:defSemiHidden="0" w:defUnhideWhenUsed="0" w:defQFormat="0" w:count="376">
     <w:lsdException w:name="Normal" w:locked="1" w:qFormat="1"/>
     <w:lsdException w:name="heading 1" w:locked="1" w:qFormat="1"/>
     <w:lsdException w:name="heading 2" w:locked="1" w:qFormat="1"/>
@@ -15454,7 +15207,6 @@
     <w:lsdException w:name="HTML Sample" w:semiHidden="1" w:unhideWhenUsed="1"/>
     <w:lsdException w:name="HTML Typewriter" w:semiHidden="1" w:unhideWhenUsed="1"/>
     <w:lsdException w:name="HTML Variable" w:semiHidden="1" w:unhideWhenUsed="1"/>
-    <w:lsdException w:name="Normal Table" w:semiHidden="1" w:unhideWhenUsed="1"/>
     <w:lsdException w:name="annotation subject" w:semiHidden="1" w:unhideWhenUsed="1"/>
     <w:lsdException w:name="No List" w:semiHidden="1" w:unhideWhenUsed="1"/>
     <w:lsdException w:name="Outline List 1" w:semiHidden="1" w:unhideWhenUsed="1"/>
@@ -15497,11 +15249,8 @@
     <w:lsdException w:name="Table Contemporary" w:semiHidden="1" w:unhideWhenUsed="1"/>
     <w:lsdException w:name="Table Elegant" w:semiHidden="1" w:unhideWhenUsed="1"/>
     <w:lsdException w:name="Table Professional" w:semiHidden="1" w:unhideWhenUsed="1"/>
-    <w:lsdException w:name="Table Subtle 1" w:semiHidden="1" w:unhideWhenUsed="1"/>
     <w:lsdException w:name="Table Subtle 2" w:semiHidden="1" w:unhideWhenUsed="1"/>
     <w:lsdException w:name="Table Web 1" w:semiHidden="1" w:unhideWhenUsed="1"/>
-    <w:lsdException w:name="Table Web 2" w:semiHidden="1" w:unhideWhenUsed="1"/>
-    <w:lsdException w:name="Table Web 3" w:semiHidden="1" w:unhideWhenUsed="1"/>
     <w:lsdException w:name="Balloon Text" w:semiHidden="1" w:unhideWhenUsed="1"/>
     <w:lsdException w:name="Table Grid" w:locked="1"/>
     <w:lsdException w:name="Table Theme" w:semiHidden="1" w:unhideWhenUsed="1"/>
@@ -15720,6 +15469,11 @@
     <w:lsdException w:name="List Table 5 Dark Accent 6" w:uiPriority="50"/>
     <w:lsdException w:name="List Table 6 Colorful Accent 6" w:uiPriority="51"/>
     <w:lsdException w:name="List Table 7 Colorful Accent 6" w:uiPriority="52"/>
+    <w:lsdException w:name="Mention" w:semiHidden="1" w:uiPriority="99" w:unhideWhenUsed="1"/>
+    <w:lsdException w:name="Smart Hyperlink" w:semiHidden="1" w:uiPriority="99" w:unhideWhenUsed="1"/>
+    <w:lsdException w:name="Hashtag" w:semiHidden="1" w:uiPriority="99" w:unhideWhenUsed="1"/>
+    <w:lsdException w:name="Unresolved Mention" w:semiHidden="1" w:uiPriority="99" w:unhideWhenUsed="1"/>
+    <w:lsdException w:name="Smart Link" w:semiHidden="1" w:uiPriority="99" w:unhideWhenUsed="1"/>
   </w:latentStyles>
   <w:style w:type="paragraph" w:default="1" w:styleId="Normal">
     <w:name w:val="Normal"/>

</xml_diff>

<commit_message>
Skyline/work/20210823 update tutorials 21 1 (#1734)
Skyline (20.2): Work on updating tutorials to version 20.2
</commit_message>
<xml_diff>
--- a/pwiz_tools/Skyline/Documentation/Tutorials/Skyline Custom Reports.docx
+++ b/pwiz_tools/Skyline/Documentation/Tutorials/Skyline Custom Reports.docx
@@ -1,13 +1,11 @@
 
 <file path=word/document.xml><?xml version="1.0" encoding="utf-8"?>
-<w:document xmlns:wpc="http://schemas.microsoft.com/office/word/2010/wordprocessingCanvas" xmlns:mc="http://schemas.openxmlformats.org/markup-compatibility/2006" xmlns:o="urn:schemas-microsoft-com:office:office" xmlns:r="http://schemas.openxmlformats.org/officeDocument/2006/relationships" xmlns:m="http://schemas.openxmlformats.org/officeDocument/2006/math" xmlns:v="urn:schemas-microsoft-com:vml" xmlns:wp14="http://schemas.microsoft.com/office/word/2010/wordprocessingDrawing" xmlns:wp="http://schemas.openxmlformats.org/drawingml/2006/wordprocessingDrawing" xmlns:w10="urn:schemas-microsoft-com:office:word" xmlns:w="http://schemas.openxmlformats.org/wordprocessingml/2006/main" xmlns:w14="http://schemas.microsoft.com/office/word/2010/wordml" xmlns:w15="http://schemas.microsoft.com/office/word/2012/wordml" xmlns:wpg="http://schemas.microsoft.com/office/word/2010/wordprocessingGroup" xmlns:wpi="http://schemas.microsoft.com/office/word/2010/wordprocessingInk" xmlns:wne="http://schemas.microsoft.com/office/word/2006/wordml" xmlns:wps="http://schemas.microsoft.com/office/word/2010/wordprocessingShape" mc:Ignorable="w14 w15 wp14">
+<w:document xmlns:wpc="http://schemas.microsoft.com/office/word/2010/wordprocessingCanvas" xmlns:cx="http://schemas.microsoft.com/office/drawing/2014/chartex" xmlns:cx1="http://schemas.microsoft.com/office/drawing/2015/9/8/chartex" xmlns:cx2="http://schemas.microsoft.com/office/drawing/2015/10/21/chartex" xmlns:cx3="http://schemas.microsoft.com/office/drawing/2016/5/9/chartex" xmlns:cx4="http://schemas.microsoft.com/office/drawing/2016/5/10/chartex" xmlns:cx5="http://schemas.microsoft.com/office/drawing/2016/5/11/chartex" xmlns:cx6="http://schemas.microsoft.com/office/drawing/2016/5/12/chartex" xmlns:cx7="http://schemas.microsoft.com/office/drawing/2016/5/13/chartex" xmlns:cx8="http://schemas.microsoft.com/office/drawing/2016/5/14/chartex" xmlns:mc="http://schemas.openxmlformats.org/markup-compatibility/2006" xmlns:aink="http://schemas.microsoft.com/office/drawing/2016/ink" xmlns:am3d="http://schemas.microsoft.com/office/drawing/2017/model3d" xmlns:o="urn:schemas-microsoft-com:office:office" xmlns:r="http://schemas.openxmlformats.org/officeDocument/2006/relationships" xmlns:m="http://schemas.openxmlformats.org/officeDocument/2006/math" xmlns:v="urn:schemas-microsoft-com:vml" xmlns:wp14="http://schemas.microsoft.com/office/word/2010/wordprocessingDrawing" xmlns:wp="http://schemas.openxmlformats.org/drawingml/2006/wordprocessingDrawing" xmlns:w10="urn:schemas-microsoft-com:office:word" xmlns:w="http://schemas.openxmlformats.org/wordprocessingml/2006/main" xmlns:w14="http://schemas.microsoft.com/office/word/2010/wordml" xmlns:w15="http://schemas.microsoft.com/office/word/2012/wordml" xmlns:w16cex="http://schemas.microsoft.com/office/word/2018/wordml/cex" xmlns:w16cid="http://schemas.microsoft.com/office/word/2016/wordml/cid" xmlns:w16="http://schemas.microsoft.com/office/word/2018/wordml" xmlns:w16sdtdh="http://schemas.microsoft.com/office/word/2020/wordml/sdtdatahash" xmlns:w16se="http://schemas.microsoft.com/office/word/2015/wordml/symex" xmlns:wpg="http://schemas.microsoft.com/office/word/2010/wordprocessingGroup" xmlns:wpi="http://schemas.microsoft.com/office/word/2010/wordprocessingInk" xmlns:wne="http://schemas.microsoft.com/office/word/2006/wordml" xmlns:wps="http://schemas.microsoft.com/office/word/2010/wordprocessingShape" mc:Ignorable="w14 w15 w16se w16cid w16 w16cex w16sdtdh wp14">
   <w:body>
     <w:p>
       <w:pPr>
         <w:pStyle w:val="Title"/>
       </w:pPr>
-      <w:bookmarkStart w:id="0" w:name="_GoBack"/>
-      <w:bookmarkEnd w:id="0"/>
       <w:r>
         <w:t>Skyline Custom Reports</w:t>
       </w:r>
@@ -518,21 +516,7 @@
         <w:rPr>
           <w:color w:val="000000"/>
         </w:rPr>
-        <w:t xml:space="preserve">T. </w:t>
-      </w:r>
-      <w:proofErr w:type="spellStart"/>
-      <w:r>
-        <w:rPr>
-          <w:color w:val="000000"/>
-        </w:rPr>
-        <w:t>Addona</w:t>
-      </w:r>
-      <w:proofErr w:type="spellEnd"/>
-      <w:r>
-        <w:rPr>
-          <w:color w:val="000000"/>
-        </w:rPr>
-        <w:t xml:space="preserve"> et al “Multi-site assessment of the precision and reproducibility of multiple reaction monitoring–based measurements of proteins in plasma”, </w:t>
+        <w:t xml:space="preserve">T. Addona et al “Multi-site assessment of the precision and reproducibility of multiple reaction monitoring–based measurements of proteins in plasma”, </w:t>
       </w:r>
       <w:r>
         <w:rPr>
@@ -570,246 +554,161 @@
         <w:rPr>
           <w:color w:val="000000"/>
         </w:rPr>
-        <w:t xml:space="preserve">  This particular study describes a calibration curve at different concentrations of </w:t>
-      </w:r>
-      <w:proofErr w:type="spellStart"/>
+        <w:t xml:space="preserve">  This particular study describes a calibration curve at different concentrations of analyte</w:t>
+      </w:r>
       <w:r>
         <w:rPr>
           <w:color w:val="000000"/>
         </w:rPr>
-        <w:t>analyte</w:t>
-      </w:r>
-      <w:proofErr w:type="spellEnd"/>
+        <w:t xml:space="preserve"> peptides</w:t>
+      </w:r>
       <w:r>
         <w:rPr>
           <w:color w:val="000000"/>
         </w:rPr>
+        <w:t xml:space="preserve"> and a constant spike in level of </w:t>
+      </w:r>
+      <w:r>
+        <w:rPr>
+          <w:color w:val="000000"/>
+        </w:rPr>
+        <w:t xml:space="preserve">their </w:t>
+      </w:r>
+      <w:r>
+        <w:rPr>
+          <w:color w:val="000000"/>
+        </w:rPr>
+        <w:t xml:space="preserve">corresponding </w:t>
+      </w:r>
+      <w:r>
+        <w:rPr>
+          <w:color w:val="000000"/>
+        </w:rPr>
+        <w:t xml:space="preserve">isotope labeled internal </w:t>
+      </w:r>
+      <w:r>
+        <w:rPr>
+          <w:color w:val="000000"/>
+        </w:rPr>
+        <w:t>standard</w:t>
+      </w:r>
+      <w:r>
+        <w:rPr>
+          <w:color w:val="000000"/>
+        </w:rPr>
+        <w:t>s</w:t>
+      </w:r>
+      <w:r>
+        <w:rPr>
+          <w:color w:val="000000"/>
+        </w:rPr>
+        <w:t>.</w:t>
+      </w:r>
+      <w:r>
+        <w:t xml:space="preserve"> </w:t>
+      </w:r>
+    </w:p>
+    <w:p>
+      <w:r>
+        <w:t>The Skyline file displays</w:t>
+      </w:r>
+      <w:r>
+        <w:t xml:space="preserve"> data from </w:t>
+      </w:r>
+      <w:r>
+        <w:t xml:space="preserve">a subset of </w:t>
+      </w:r>
+      <w:r>
+        <w:t>CPTAC S</w:t>
+      </w:r>
+      <w:r>
+        <w:t>tudy 7.2 data (in the paper referred to as “Study II”)</w:t>
+      </w:r>
+      <w:r>
+        <w:t xml:space="preserve"> acquired at one CPTAC site</w:t>
+      </w:r>
+      <w:r>
+        <w:t xml:space="preserve">.  The Skyline file </w:t>
+      </w:r>
+      <w:r>
+        <w:t>shows data for</w:t>
+      </w:r>
+      <w:r>
+        <w:t xml:space="preserve"> 10 different peptide</w:t>
+      </w:r>
+      <w:r>
+        <w:t xml:space="preserve"> sequence</w:t>
+      </w:r>
+      <w:r>
+        <w:t>s monitored by LC-MRM-MS with</w:t>
+      </w:r>
+      <w:r>
+        <w:t xml:space="preserve"> </w:t>
+      </w:r>
+      <w:r>
+        <w:t xml:space="preserve">concentrations for the analyte proteins (see light peptides) ranging from concentrations at </w:t>
+      </w:r>
+      <w:r>
+        <w:t>500 fmol to</w:t>
+      </w:r>
+      <w:r>
+        <w:t xml:space="preserve"> </w:t>
+      </w:r>
+      <w:r>
+        <w:t xml:space="preserve">2.92 fmol (replicates J: 500 fmol; </w:t>
+      </w:r>
+      <w:r>
+        <w:t>I</w:t>
+      </w:r>
+      <w:r>
+        <w:t>:</w:t>
+      </w:r>
+      <w:r>
+        <w:t xml:space="preserve"> 275</w:t>
+      </w:r>
+      <w:r>
+        <w:t xml:space="preserve"> fmol</w:t>
+      </w:r>
+      <w:r>
+        <w:t>; H: 151 fmol; G: 83 fmol; F: 46</w:t>
+      </w:r>
+      <w:r>
+        <w:t xml:space="preserve"> fmol; E: 25 fmol; and D: 8.55 fmol </w:t>
+      </w:r>
+      <w:r>
+        <w:t>– lower concentration points although acquired are not included in this tutorial</w:t>
+      </w:r>
+      <w:r>
+        <w:t>)</w:t>
+      </w:r>
+      <w:r>
+        <w:t xml:space="preserve">.  </w:t>
+      </w:r>
+      <w:r>
+        <w:t>H</w:t>
+      </w:r>
+      <w:r>
+        <w:t>eavy</w:t>
+      </w:r>
+      <w:r>
+        <w:t xml:space="preserve"> internal standard</w:t>
+      </w:r>
+      <w:r>
+        <w:t xml:space="preserve"> </w:t>
+      </w:r>
+      <w:r>
+        <w:t>(</w:t>
+      </w:r>
+      <w:r>
+        <w:t>IS</w:t>
+      </w:r>
+      <w:r>
+        <w:t>)</w:t>
+      </w:r>
+      <w:r>
         <w:t xml:space="preserve"> peptides</w:t>
       </w:r>
       <w:r>
-        <w:rPr>
-          <w:color w:val="000000"/>
-        </w:rPr>
-        <w:t xml:space="preserve"> and a constant spike in level of </w:t>
-      </w:r>
-      <w:r>
-        <w:rPr>
-          <w:color w:val="000000"/>
-        </w:rPr>
-        <w:t xml:space="preserve">their </w:t>
-      </w:r>
-      <w:r>
-        <w:rPr>
-          <w:color w:val="000000"/>
-        </w:rPr>
-        <w:t xml:space="preserve">corresponding </w:t>
-      </w:r>
-      <w:r>
-        <w:rPr>
-          <w:color w:val="000000"/>
-        </w:rPr>
-        <w:t xml:space="preserve">isotope labeled internal </w:t>
-      </w:r>
-      <w:r>
-        <w:rPr>
-          <w:color w:val="000000"/>
-        </w:rPr>
-        <w:t>standard</w:t>
-      </w:r>
-      <w:r>
-        <w:rPr>
-          <w:color w:val="000000"/>
-        </w:rPr>
-        <w:t>s</w:t>
-      </w:r>
-      <w:r>
-        <w:rPr>
-          <w:color w:val="000000"/>
-        </w:rPr>
-        <w:t>.</w:t>
-      </w:r>
-      <w:r>
-        <w:t xml:space="preserve"> </w:t>
-      </w:r>
-    </w:p>
-    <w:p>
-      <w:r>
-        <w:t>The Skyline file displays</w:t>
-      </w:r>
-      <w:r>
-        <w:t xml:space="preserve"> data from </w:t>
-      </w:r>
-      <w:r>
-        <w:t xml:space="preserve">a subset of </w:t>
-      </w:r>
-      <w:r>
-        <w:t>CPTAC S</w:t>
-      </w:r>
-      <w:r>
-        <w:t>tudy 7.2 data (in the paper referred to as “Study II”)</w:t>
-      </w:r>
-      <w:r>
-        <w:t xml:space="preserve"> acquired at one CPTAC site</w:t>
-      </w:r>
-      <w:r>
-        <w:t xml:space="preserve">.  The Skyline file </w:t>
-      </w:r>
-      <w:r>
-        <w:t>shows data for</w:t>
-      </w:r>
-      <w:r>
-        <w:t xml:space="preserve"> 10 different peptide</w:t>
-      </w:r>
-      <w:r>
-        <w:t xml:space="preserve"> sequence</w:t>
-      </w:r>
-      <w:r>
-        <w:t>s monitored by LC-MRM-MS with</w:t>
-      </w:r>
-      <w:r>
-        <w:t xml:space="preserve"> </w:t>
-      </w:r>
-      <w:r>
-        <w:t xml:space="preserve">concentrations for the </w:t>
-      </w:r>
-      <w:proofErr w:type="spellStart"/>
-      <w:r>
-        <w:t>analyte</w:t>
-      </w:r>
-      <w:proofErr w:type="spellEnd"/>
-      <w:r>
-        <w:t xml:space="preserve"> proteins (see light peptides) ranging from concentrations at </w:t>
-      </w:r>
-      <w:r>
-        <w:t xml:space="preserve">500 </w:t>
-      </w:r>
-      <w:proofErr w:type="spellStart"/>
-      <w:r>
-        <w:t>fmol</w:t>
-      </w:r>
-      <w:proofErr w:type="spellEnd"/>
-      <w:r>
-        <w:t xml:space="preserve"> to</w:t>
-      </w:r>
-      <w:r>
-        <w:t xml:space="preserve"> </w:t>
-      </w:r>
-      <w:r>
-        <w:t xml:space="preserve">2.92 </w:t>
-      </w:r>
-      <w:proofErr w:type="spellStart"/>
-      <w:r>
-        <w:t>fmol</w:t>
-      </w:r>
-      <w:proofErr w:type="spellEnd"/>
-      <w:r>
-        <w:t xml:space="preserve"> (replicates J: 500 </w:t>
-      </w:r>
-      <w:proofErr w:type="spellStart"/>
-      <w:r>
-        <w:t>fmol</w:t>
-      </w:r>
-      <w:proofErr w:type="spellEnd"/>
-      <w:r>
-        <w:t xml:space="preserve">; </w:t>
-      </w:r>
-      <w:r>
-        <w:t>I</w:t>
-      </w:r>
-      <w:r>
-        <w:t>:</w:t>
-      </w:r>
-      <w:r>
-        <w:t xml:space="preserve"> 275</w:t>
-      </w:r>
-      <w:r>
-        <w:t xml:space="preserve"> </w:t>
-      </w:r>
-      <w:proofErr w:type="spellStart"/>
-      <w:r>
-        <w:t>fmol</w:t>
-      </w:r>
-      <w:proofErr w:type="spellEnd"/>
-      <w:r>
-        <w:t xml:space="preserve">; H: 151 </w:t>
-      </w:r>
-      <w:proofErr w:type="spellStart"/>
-      <w:r>
-        <w:t>fmol</w:t>
-      </w:r>
-      <w:proofErr w:type="spellEnd"/>
-      <w:r>
-        <w:t xml:space="preserve">; G: 83 </w:t>
-      </w:r>
-      <w:proofErr w:type="spellStart"/>
-      <w:r>
-        <w:t>fmol</w:t>
-      </w:r>
-      <w:proofErr w:type="spellEnd"/>
-      <w:r>
-        <w:t>; F: 46</w:t>
-      </w:r>
-      <w:r>
-        <w:t xml:space="preserve"> </w:t>
-      </w:r>
-      <w:proofErr w:type="spellStart"/>
-      <w:r>
-        <w:t>fmol</w:t>
-      </w:r>
-      <w:proofErr w:type="spellEnd"/>
-      <w:r>
-        <w:t xml:space="preserve">; E: 25 </w:t>
-      </w:r>
-      <w:proofErr w:type="spellStart"/>
-      <w:r>
-        <w:t>fmol</w:t>
-      </w:r>
-      <w:proofErr w:type="spellEnd"/>
-      <w:r>
-        <w:t xml:space="preserve">; and D: 8.55 </w:t>
-      </w:r>
-      <w:proofErr w:type="spellStart"/>
-      <w:r>
-        <w:t>fmol</w:t>
-      </w:r>
-      <w:proofErr w:type="spellEnd"/>
-      <w:r>
-        <w:t xml:space="preserve"> </w:t>
-      </w:r>
-      <w:r>
-        <w:t>– lower concentration points although acquired are not included in this tutorial</w:t>
-      </w:r>
-      <w:r>
-        <w:t>)</w:t>
-      </w:r>
-      <w:r>
-        <w:t xml:space="preserve">.  </w:t>
-      </w:r>
-      <w:r>
-        <w:t>H</w:t>
-      </w:r>
-      <w:r>
-        <w:t>eavy</w:t>
-      </w:r>
-      <w:r>
-        <w:t xml:space="preserve"> internal standard</w:t>
-      </w:r>
-      <w:r>
-        <w:t xml:space="preserve"> </w:t>
-      </w:r>
-      <w:r>
-        <w:t>(</w:t>
-      </w:r>
-      <w:r>
-        <w:t>IS</w:t>
-      </w:r>
-      <w:r>
-        <w:t>)</w:t>
-      </w:r>
-      <w:r>
-        <w:t xml:space="preserve"> peptides</w:t>
-      </w:r>
-      <w:r>
         <w:t xml:space="preserve"> are </w:t>
       </w:r>
       <w:r>
@@ -822,15 +721,7 @@
         <w:t xml:space="preserve">a concentration of </w:t>
       </w:r>
       <w:r>
-        <w:t xml:space="preserve">50 </w:t>
-      </w:r>
-      <w:proofErr w:type="spellStart"/>
-      <w:r>
-        <w:t>fmol</w:t>
-      </w:r>
-      <w:proofErr w:type="spellEnd"/>
-      <w:r>
-        <w:t>.</w:t>
+        <w:t>50 fmol.</w:t>
       </w:r>
     </w:p>
     <w:p>
@@ -969,23 +860,7 @@
         <w:t xml:space="preserve"> a bar graph of</w:t>
       </w:r>
       <w:r>
-        <w:t xml:space="preserve"> peak area for each replicate.  The blue bars represent the heavy labeled version of this peptide (always spiked in at 50 </w:t>
-      </w:r>
-      <w:proofErr w:type="spellStart"/>
-      <w:r>
-        <w:t>fmol</w:t>
-      </w:r>
-      <w:proofErr w:type="spellEnd"/>
-      <w:r>
-        <w:t xml:space="preserve">), and the red bars represent the light </w:t>
-      </w:r>
-      <w:proofErr w:type="spellStart"/>
-      <w:r>
-        <w:t>analyte</w:t>
-      </w:r>
-      <w:proofErr w:type="spellEnd"/>
-      <w:r>
-        <w:t xml:space="preserve"> </w:t>
+        <w:t xml:space="preserve"> peak area for each replicate.  The blue bars represent the heavy labeled version of this peptide (always spiked in at 50 fmol), and the red bars represent the light analyte </w:t>
       </w:r>
       <w:r>
         <w:t xml:space="preserve">at varying concentrations </w:t>
@@ -1242,7 +1117,13 @@
         <w:rPr>
           <w:b/>
         </w:rPr>
-        <w:t xml:space="preserve">Edit Reports </w:t>
+        <w:t>Manage</w:t>
+      </w:r>
+      <w:r>
+        <w:rPr>
+          <w:b/>
+        </w:rPr>
+        <w:t xml:space="preserve"> Reports </w:t>
       </w:r>
       <w:r>
         <w:t xml:space="preserve">form, </w:t>
@@ -2104,23 +1985,7 @@
           <w:b/>
           <w:color w:val="000000"/>
         </w:rPr>
-        <w:t xml:space="preserve">Retention Time, </w:t>
-      </w:r>
-      <w:proofErr w:type="spellStart"/>
-      <w:r>
-        <w:rPr>
-          <w:b/>
-          <w:color w:val="000000"/>
-        </w:rPr>
-        <w:t>Fwhm</w:t>
-      </w:r>
-      <w:proofErr w:type="spellEnd"/>
-      <w:r>
-        <w:rPr>
-          <w:b/>
-          <w:color w:val="000000"/>
-        </w:rPr>
-        <w:t>, Start</w:t>
+        <w:t>Retention Time, Fwhm, Start</w:t>
       </w:r>
       <w:r>
         <w:rPr>
@@ -2431,14 +2296,12 @@
       <w:r>
         <w:t xml:space="preserve">precursor </w:t>
       </w:r>
-      <w:proofErr w:type="spellStart"/>
       <w:r>
         <w:rPr>
           <w:b/>
         </w:rPr>
         <w:t>Precursor</w:t>
       </w:r>
-      <w:proofErr w:type="spellEnd"/>
       <w:r>
         <w:rPr>
           <w:b/>
@@ -2505,14 +2368,12 @@
       <w:r>
         <w:t xml:space="preserve"> the </w:t>
       </w:r>
-      <w:proofErr w:type="spellStart"/>
       <w:r>
         <w:rPr>
           <w:b/>
         </w:rPr>
         <w:t>RetentionTime</w:t>
       </w:r>
-      <w:proofErr w:type="spellEnd"/>
       <w:r>
         <w:t xml:space="preserve"> value of the transition with the highest maximum intensity for the particular precursor</w:t>
       </w:r>
@@ -3104,15 +2965,7 @@
         <w:t xml:space="preserve">taken from samples </w:t>
       </w:r>
       <w:r>
-        <w:t xml:space="preserve">at the same light </w:t>
-      </w:r>
-      <w:proofErr w:type="spellStart"/>
-      <w:r>
-        <w:t>analyte</w:t>
-      </w:r>
-      <w:proofErr w:type="spellEnd"/>
-      <w:r>
-        <w:t xml:space="preserve"> concentration</w:t>
+        <w:t>at the same light analyte concentration</w:t>
       </w:r>
       <w:r>
         <w:t>.  Therefor</w:t>
@@ -3160,15 +3013,7 @@
         <w:t xml:space="preserve">a </w:t>
       </w:r>
       <w:r>
-        <w:t xml:space="preserve">different light </w:t>
-      </w:r>
-      <w:proofErr w:type="spellStart"/>
-      <w:r>
-        <w:t>analyte</w:t>
-      </w:r>
-      <w:proofErr w:type="spellEnd"/>
-      <w:r>
-        <w:t xml:space="preserve"> concentration</w:t>
+        <w:t>different light analyte concentration</w:t>
       </w:r>
       <w:r>
         <w:t>.  Each concentration was acquired in technical quadruplicate, indicated by numbers 01 through 04. The</w:t>
@@ -3180,15 +3025,7 @@
         <w:t xml:space="preserve">were held </w:t>
       </w:r>
       <w:r>
-        <w:t xml:space="preserve">constant at 50 </w:t>
-      </w:r>
-      <w:proofErr w:type="spellStart"/>
-      <w:r>
-        <w:t>fmol</w:t>
-      </w:r>
-      <w:proofErr w:type="spellEnd"/>
-      <w:r>
-        <w:t xml:space="preserve"> </w:t>
+        <w:t xml:space="preserve">constant at 50 fmol </w:t>
       </w:r>
       <w:r>
         <w:t>in all samples</w:t>
@@ -3781,15 +3618,7 @@
         <w:t xml:space="preserve">File </w:t>
       </w:r>
       <w:r>
-        <w:t xml:space="preserve">Explorer window, showing the </w:t>
-      </w:r>
-      <w:proofErr w:type="spellStart"/>
-      <w:r>
-        <w:t>CustomReports</w:t>
-      </w:r>
-      <w:proofErr w:type="spellEnd"/>
-      <w:r>
-        <w:t xml:space="preserve"> folder you created for this tutorial, you will see the Overview</w:t>
+        <w:t>Explorer window, showing the CustomReports folder you created for this tutorial, you will see the Overview</w:t>
       </w:r>
       <w:r>
         <w:t>_Study7</w:t>
@@ -3968,6 +3797,7 @@
           <w:numId w:val="1"/>
         </w:numPr>
       </w:pPr>
+      <w:bookmarkStart w:id="0" w:name="_Hlk72668715"/>
       <w:r>
         <w:t xml:space="preserve">Click the </w:t>
       </w:r>
@@ -3975,7 +3805,7 @@
         <w:rPr>
           <w:b/>
         </w:rPr>
-        <w:t>Share</w:t>
+        <w:t>Edit list</w:t>
       </w:r>
       <w:r>
         <w:t xml:space="preserve"> button</w:t>
@@ -3996,6 +3826,7 @@
         <w:t>.</w:t>
       </w:r>
     </w:p>
+    <w:bookmarkEnd w:id="0"/>
     <w:p>
       <w:pPr>
         <w:keepNext/>
@@ -4192,25 +4023,21 @@
       <w:r>
         <w:t>“</w:t>
       </w:r>
-      <w:proofErr w:type="spellStart"/>
       <w:r>
         <w:t>Overview</w:t>
       </w:r>
       <w:r>
         <w:t>.skyr</w:t>
       </w:r>
-      <w:proofErr w:type="spellEnd"/>
       <w:r>
         <w:t>”</w:t>
       </w:r>
       <w:r>
         <w:t xml:space="preserve"> in the </w:t>
       </w:r>
-      <w:proofErr w:type="spellStart"/>
       <w:r>
         <w:t>CustomReports</w:t>
       </w:r>
-      <w:proofErr w:type="spellEnd"/>
       <w:r>
         <w:t xml:space="preserve"> folder created for this tutorial.</w:t>
       </w:r>
@@ -4245,11 +4072,9 @@
       <w:r>
         <w:t>“</w:t>
       </w:r>
-      <w:proofErr w:type="spellStart"/>
       <w:r>
         <w:t>Overview.skyr</w:t>
       </w:r>
-      <w:proofErr w:type="spellEnd"/>
       <w:r>
         <w:t>”</w:t>
       </w:r>
@@ -4647,15 +4472,7 @@
         </w:numPr>
       </w:pPr>
       <w:r>
-        <w:t>Select the ‘</w:t>
-      </w:r>
-      <w:proofErr w:type="spellStart"/>
-      <w:r>
-        <w:t>Overview.skyr</w:t>
-      </w:r>
-      <w:proofErr w:type="spellEnd"/>
-      <w:r>
-        <w:t xml:space="preserve">’ file you created earlier in the </w:t>
+        <w:t xml:space="preserve">Select the ‘Overview.skyr’ file you created earlier in the </w:t>
       </w:r>
       <w:r>
         <w:rPr>
@@ -4664,15 +4481,7 @@
         <w:t>Open</w:t>
       </w:r>
       <w:r>
-        <w:t xml:space="preserve"> form (which should still be showing the contents of the ‘</w:t>
-      </w:r>
-      <w:proofErr w:type="spellStart"/>
-      <w:r>
-        <w:t>CustomReports</w:t>
-      </w:r>
-      <w:proofErr w:type="spellEnd"/>
-      <w:r>
-        <w:t>’ folder for this tutorial).</w:t>
+        <w:t xml:space="preserve"> form (which should still be showing the contents of the ‘CustomReports’ folder for this tutorial).</w:t>
       </w:r>
     </w:p>
     <w:p>
@@ -4966,7 +4775,7 @@
         <w:rPr>
           <w:b/>
         </w:rPr>
-        <w:t>Report</w:t>
+        <w:t>View</w:t>
       </w:r>
       <w:r>
         <w:rPr>
@@ -5696,14 +5505,12 @@
       <w:r>
         <w:t xml:space="preserve">as </w:t>
       </w:r>
-      <w:proofErr w:type="spellStart"/>
       <w:r>
         <w:rPr>
           <w:b/>
         </w:rPr>
         <w:t>PrecursorCharge</w:t>
       </w:r>
-      <w:proofErr w:type="spellEnd"/>
       <w:r>
         <w:t>)</w:t>
       </w:r>
@@ -5716,14 +5523,12 @@
           <w:numId w:val="2"/>
         </w:numPr>
       </w:pPr>
-      <w:proofErr w:type="spellStart"/>
       <w:r>
         <w:rPr>
           <w:b/>
         </w:rPr>
         <w:t>Mz</w:t>
       </w:r>
-      <w:proofErr w:type="spellEnd"/>
       <w:r>
         <w:t xml:space="preserve"> </w:t>
       </w:r>
@@ -5739,14 +5544,12 @@
       <w:r>
         <w:t xml:space="preserve">as </w:t>
       </w:r>
-      <w:proofErr w:type="spellStart"/>
       <w:r>
         <w:rPr>
           <w:b/>
         </w:rPr>
         <w:t>PrecursorMz</w:t>
       </w:r>
-      <w:proofErr w:type="spellEnd"/>
       <w:r>
         <w:t>)</w:t>
       </w:r>
@@ -5852,14 +5655,12 @@
         </w:rPr>
         <w:t xml:space="preserve"> </w:t>
       </w:r>
-      <w:proofErr w:type="spellStart"/>
       <w:r>
         <w:rPr>
           <w:b/>
         </w:rPr>
         <w:t>Mz</w:t>
       </w:r>
-      <w:proofErr w:type="spellEnd"/>
     </w:p>
     <w:p>
       <w:pPr>
@@ -5897,35 +5698,7 @@
         <w:rPr>
           <w:lang w:val="fr-CH"/>
         </w:rPr>
-        <w:t xml:space="preserve"> – the fragment ion </w:t>
-      </w:r>
-      <w:proofErr w:type="spellStart"/>
-      <w:r>
-        <w:rPr>
-          <w:lang w:val="fr-CH"/>
-        </w:rPr>
-        <w:t>name</w:t>
-      </w:r>
-      <w:proofErr w:type="spellEnd"/>
-      <w:r>
-        <w:rPr>
-          <w:lang w:val="fr-CH"/>
-        </w:rPr>
-        <w:t xml:space="preserve"> (</w:t>
-      </w:r>
-      <w:proofErr w:type="spellStart"/>
-      <w:r>
-        <w:rPr>
-          <w:lang w:val="fr-CH"/>
-        </w:rPr>
-        <w:t>e.g</w:t>
-      </w:r>
-      <w:proofErr w:type="spellEnd"/>
-      <w:r>
-        <w:rPr>
-          <w:lang w:val="fr-CH"/>
-        </w:rPr>
-        <w:t>. y8, y10, b7, etc.)</w:t>
+        <w:t xml:space="preserve"> – the fragment ion name (e.g. y8, y10, b7, etc.)</w:t>
       </w:r>
     </w:p>
     <w:p>
@@ -6005,19 +5778,11 @@
       <w:r>
         <w:t xml:space="preserve"> </w:t>
       </w:r>
-      <w:proofErr w:type="spellStart"/>
-      <w:r>
-        <w:rPr>
-          <w:b/>
-        </w:rPr>
-        <w:t>Precursor</w:t>
-      </w:r>
-      <w:proofErr w:type="spellEnd"/>
-      <w:r>
-        <w:rPr>
-          <w:b/>
-        </w:rPr>
-        <w:t xml:space="preserve"> </w:t>
+      <w:r>
+        <w:rPr>
+          <w:b/>
+        </w:rPr>
+        <w:t xml:space="preserve">Precursor </w:t>
       </w:r>
       <w:r>
         <w:rPr>
@@ -6049,14 +5814,12 @@
         </w:rPr>
         <w:t xml:space="preserve"> </w:t>
       </w:r>
-      <w:proofErr w:type="spellStart"/>
       <w:r>
         <w:rPr>
           <w:b/>
         </w:rPr>
         <w:t>Fhwm</w:t>
       </w:r>
-      <w:proofErr w:type="spellEnd"/>
       <w:r>
         <w:t xml:space="preserve"> </w:t>
       </w:r>
@@ -6118,7 +5881,11 @@
         <w:t>Time</w:t>
       </w:r>
       <w:r>
-        <w:t xml:space="preserve"> - e</w:t>
+        <w:t xml:space="preserve"> - </w:t>
+      </w:r>
+      <w:bookmarkStart w:id="1" w:name="_Hlk72669666"/>
+      <w:r>
+        <w:t>e</w:t>
       </w:r>
       <w:r>
         <w:t>lution time start at the baseline of a peak</w:t>
@@ -6129,6 +5896,7 @@
       <w:r>
         <w:t xml:space="preserve"> which will be the same for all transitions (Q1/Q3) from the same precursor</w:t>
       </w:r>
+      <w:bookmarkEnd w:id="1"/>
     </w:p>
     <w:p>
       <w:pPr>
@@ -6172,10 +5940,20 @@
         <w:t xml:space="preserve"> </w:t>
       </w:r>
       <w:r>
-        <w:t>- e</w:t>
-      </w:r>
-      <w:r>
-        <w:t>lution time start at the baseline of a peak</w:t>
+        <w:t xml:space="preserve">- </w:t>
+      </w:r>
+      <w:bookmarkStart w:id="2" w:name="_Hlk72669784"/>
+      <w:r>
+        <w:t>e</w:t>
+      </w:r>
+      <w:r>
+        <w:t xml:space="preserve">lution time </w:t>
+      </w:r>
+      <w:r>
+        <w:t>end</w:t>
+      </w:r>
+      <w:r>
+        <w:t xml:space="preserve"> at the baseline of a peak</w:t>
       </w:r>
       <w:r>
         <w:t>,</w:t>
@@ -6183,6 +5961,7 @@
       <w:r>
         <w:t xml:space="preserve"> which will be the same for all transitions (Q1/Q3) from the same precursor</w:t>
       </w:r>
+      <w:bookmarkEnd w:id="2"/>
     </w:p>
     <w:p>
       <w:pPr>
@@ -6306,14 +6085,12 @@
           <w:numId w:val="2"/>
         </w:numPr>
       </w:pPr>
-      <w:proofErr w:type="spellStart"/>
       <w:r>
         <w:rPr>
           <w:b/>
         </w:rPr>
         <w:t>Fwhm</w:t>
       </w:r>
-      <w:proofErr w:type="spellEnd"/>
       <w:r>
         <w:t xml:space="preserve"> –</w:t>
       </w:r>
@@ -6716,11 +6493,11 @@
         <w:t>You can achieve whatever ordering suits you best, in this way, using the up and down</w:t>
       </w:r>
       <w:r>
-        <w:t xml:space="preserve"> arrow buttons on the far right, and you can remove fields you may have added by mistake with the red ‘X’ button above </w:t>
+        <w:t xml:space="preserve"> arrow buttons on the far right, and you can remove fields you may have added by mistake with the ‘X’ button above the </w:t>
       </w:r>
       <w:r>
         <w:lastRenderedPageBreak/>
-        <w:t>the arrow buttons</w:t>
+        <w:t>arrow buttons</w:t>
       </w:r>
       <w:r>
         <w:t>, or by unchecking them in the list to the left</w:t>
@@ -6790,15 +6567,7 @@
     </w:p>
     <w:p>
       <w:r>
-        <w:t xml:space="preserve">With data like this, where each peptide has both a light </w:t>
-      </w:r>
-      <w:proofErr w:type="spellStart"/>
-      <w:r>
-        <w:t>analyte</w:t>
-      </w:r>
-      <w:proofErr w:type="spellEnd"/>
-      <w:r>
-        <w:t xml:space="preserve"> and a matching heavy isotope labeled internal standard, it may be more convenient to work with the data for these paired precursors all in a single row to allow you to compare matching transition values more easily.</w:t>
+        <w:t>With data like this, where each peptide has both a light analyte and a matching heavy isotope labeled internal standard, it may be more convenient to work with the data for these paired precursors all in a single row to allow you to compare matching transition values more easily.</w:t>
       </w:r>
     </w:p>
     <w:p>
@@ -7050,7 +6819,7 @@
         </w:numPr>
       </w:pPr>
       <w:r>
-        <w:t>Click the red ‘</w:t>
+        <w:t>Click the ‘</w:t>
       </w:r>
       <w:r>
         <w:rPr>
@@ -7059,7 +6828,13 @@
         <w:t>X</w:t>
       </w:r>
       <w:r>
-        <w:t>’ button on the far right edge of the column list.</w:t>
+        <w:t xml:space="preserve">’ button on the </w:t>
+      </w:r>
+      <w:r>
+        <w:t>far-right</w:t>
+      </w:r>
+      <w:r>
+        <w:t xml:space="preserve"> edge of the column list.</w:t>
       </w:r>
     </w:p>
     <w:p>
@@ -7160,7 +6935,13 @@
         <w:rPr>
           <w:b/>
         </w:rPr>
-        <w:t>Edit Reports</w:t>
+        <w:t>Manage</w:t>
+      </w:r>
+      <w:r>
+        <w:rPr>
+          <w:b/>
+        </w:rPr>
+        <w:t xml:space="preserve"> Reports</w:t>
       </w:r>
       <w:r>
         <w:t xml:space="preserve"> form.</w:t>
@@ -7377,15 +7158,7 @@
         <w:spacing w:after="0"/>
       </w:pPr>
       <w:r>
-        <w:t>Navigate to the ‘</w:t>
-      </w:r>
-      <w:proofErr w:type="spellStart"/>
-      <w:r>
-        <w:t>CustomReports</w:t>
-      </w:r>
-      <w:proofErr w:type="spellEnd"/>
-      <w:r>
-        <w:t>’ folder you created for this tutorial.  (</w:t>
+        <w:t>Navigate to the ‘CustomReports’ folder you created for this tutorial.  (</w:t>
       </w:r>
       <w:r>
         <w:t>if</w:t>
@@ -7452,23 +7225,7 @@
         <w:t>22</w:t>
       </w:r>
       <w:r>
-        <w:t xml:space="preserve"> </w:t>
-      </w:r>
-      <w:proofErr w:type="spellStart"/>
-      <w:r>
-        <w:t>analyte</w:t>
-      </w:r>
-      <w:proofErr w:type="spellEnd"/>
-      <w:r>
-        <w:t xml:space="preserve"> peptides at a constant concentration of 50 </w:t>
-      </w:r>
-      <w:proofErr w:type="spellStart"/>
-      <w:r>
-        <w:t>fmol</w:t>
-      </w:r>
-      <w:proofErr w:type="spellEnd"/>
-      <w:r>
-        <w:t xml:space="preserve"> over all 5 runs.  Such a dataset could potentially be used to assess reproducibility of replicate injections.  </w:t>
+        <w:t xml:space="preserve"> analyte peptides at a constant concentration of 50 fmol over all 5 runs.  Such a dataset could potentially be used to assess reproducibility of replicate injections.  </w:t>
       </w:r>
       <w:r>
         <w:t xml:space="preserve">In this part of the tutorial you will begin working with Live Reports, using the report to navigate around the document.  To do this you will use the </w:t>
@@ -7634,21 +7391,11 @@
       <w:r>
         <w:t xml:space="preserve"> the </w:t>
       </w:r>
-      <w:proofErr w:type="spellStart"/>
       <w:r>
         <w:t>Summary_stats.skyr</w:t>
       </w:r>
-      <w:proofErr w:type="spellEnd"/>
-      <w:r>
-        <w:t xml:space="preserve"> file from the ‘</w:t>
-      </w:r>
-      <w:proofErr w:type="spellStart"/>
-      <w:r>
-        <w:t>CustomReports</w:t>
-      </w:r>
-      <w:proofErr w:type="spellEnd"/>
-      <w:r>
-        <w:t xml:space="preserve">’ folder in the </w:t>
+      <w:r>
+        <w:t xml:space="preserve"> file from the ‘CustomReports’ folder in the </w:t>
       </w:r>
       <w:r>
         <w:rPr>
@@ -8529,14 +8276,12 @@
       <w:r>
         <w:t xml:space="preserve">In order to find the </w:t>
       </w:r>
-      <w:proofErr w:type="spellStart"/>
       <w:r>
         <w:rPr>
           <w:b/>
         </w:rPr>
         <w:t>Cv</w:t>
       </w:r>
-      <w:proofErr w:type="spellEnd"/>
       <w:r>
         <w:rPr>
           <w:b/>
@@ -8691,14 +8436,12 @@
       <w:r>
         <w:t xml:space="preserve">.  The </w:t>
       </w:r>
-      <w:proofErr w:type="spellStart"/>
       <w:r>
         <w:rPr>
           <w:b/>
         </w:rPr>
         <w:t>Cv</w:t>
       </w:r>
-      <w:proofErr w:type="spellEnd"/>
       <w:r>
         <w:rPr>
           <w:b/>
@@ -8905,14 +8648,12 @@
       <w:r>
         <w:t xml:space="preserve">Note that even though the </w:t>
       </w:r>
-      <w:proofErr w:type="spellStart"/>
       <w:r>
         <w:rPr>
           <w:b/>
         </w:rPr>
         <w:t>Cv</w:t>
       </w:r>
-      <w:proofErr w:type="spellEnd"/>
       <w:r>
         <w:rPr>
           <w:b/>
@@ -9155,19 +8896,11 @@
         </w:rPr>
         <w:t xml:space="preserve"> </w:t>
       </w:r>
-      <w:proofErr w:type="spellStart"/>
-      <w:r>
-        <w:rPr>
-          <w:b/>
-        </w:rPr>
-        <w:t>Cv</w:t>
-      </w:r>
-      <w:proofErr w:type="spellEnd"/>
-      <w:r>
-        <w:rPr>
-          <w:b/>
-        </w:rPr>
-        <w:t xml:space="preserve"> </w:t>
+      <w:r>
+        <w:rPr>
+          <w:b/>
+        </w:rPr>
+        <w:t xml:space="preserve">Cv </w:t>
       </w:r>
       <w:r>
         <w:rPr>
@@ -9832,7 +9565,6 @@
       <w:r>
         <w:t xml:space="preserve">.  This column allows you to associate a free text note with the </w:t>
       </w:r>
-      <w:proofErr w:type="spellStart"/>
       <w:r>
         <w:rPr>
           <w:b/>
@@ -9851,7 +9583,6 @@
         </w:rPr>
         <w:t>cursorResults</w:t>
       </w:r>
-      <w:proofErr w:type="spellEnd"/>
       <w:r>
         <w:t xml:space="preserve"> field group for the sel</w:t>
       </w:r>
@@ -10042,7 +9773,7 @@
         <w:rPr>
           <w:b/>
         </w:rPr>
-        <w:t>Edit</w:t>
+        <w:t>Customize</w:t>
       </w:r>
       <w:r>
         <w:rPr>
@@ -10068,58 +9799,28 @@
           <w:numId w:val="13"/>
         </w:numPr>
       </w:pPr>
-      <w:r>
-        <w:t xml:space="preserve">On the </w:t>
-      </w:r>
-      <w:r>
-        <w:rPr>
-          <w:b/>
-        </w:rPr>
-        <w:t xml:space="preserve">Customize </w:t>
-      </w:r>
-      <w:r>
-        <w:rPr>
-          <w:b/>
-        </w:rPr>
-        <w:t>Report</w:t>
-      </w:r>
-      <w:r>
-        <w:t xml:space="preserve"> form, </w:t>
-      </w:r>
-      <w:r>
-        <w:t>for</w:t>
-      </w:r>
-      <w:r>
-        <w:t xml:space="preserve"> each of the columns </w:t>
-      </w:r>
-      <w:r>
-        <w:rPr>
-          <w:b/>
-        </w:rPr>
-        <w:t>Min Start Time</w:t>
-      </w:r>
-      <w:r>
-        <w:t xml:space="preserve">, </w:t>
-      </w:r>
-      <w:r>
-        <w:rPr>
-          <w:b/>
-        </w:rPr>
-        <w:t>Max End Time</w:t>
-      </w:r>
-      <w:r>
-        <w:t xml:space="preserve">, and </w:t>
-      </w:r>
-      <w:r>
-        <w:rPr>
-          <w:b/>
-        </w:rPr>
-        <w:t>Library Dot Product</w:t>
-      </w:r>
-      <w:r>
-        <w:t>, click on the column name in the list box, and then click on the X button to the right of the list box.</w:t>
-      </w:r>
-    </w:p>
+      <w:bookmarkStart w:id="3" w:name="_Hlk72671130"/>
+      <w:r>
+        <w:t xml:space="preserve">In the </w:t>
+      </w:r>
+      <w:r>
+        <w:rPr>
+          <w:b/>
+          <w:bCs/>
+        </w:rPr>
+        <w:t>Report Name</w:t>
+      </w:r>
+      <w:r>
+        <w:t xml:space="preserve"> field, enter “</w:t>
+      </w:r>
+      <w:r>
+        <w:t>NewResultsGridView</w:t>
+      </w:r>
+      <w:r>
+        <w:t>”.</w:t>
+      </w:r>
+    </w:p>
+    <w:bookmarkEnd w:id="3"/>
     <w:p>
       <w:pPr>
         <w:pStyle w:val="ListParagraph"/>
@@ -10129,6 +9830,66 @@
         </w:numPr>
       </w:pPr>
       <w:r>
+        <w:t xml:space="preserve">On the </w:t>
+      </w:r>
+      <w:r>
+        <w:rPr>
+          <w:b/>
+        </w:rPr>
+        <w:t xml:space="preserve">Customize </w:t>
+      </w:r>
+      <w:r>
+        <w:rPr>
+          <w:b/>
+        </w:rPr>
+        <w:t>Report</w:t>
+      </w:r>
+      <w:r>
+        <w:t xml:space="preserve"> form, </w:t>
+      </w:r>
+      <w:r>
+        <w:t>for</w:t>
+      </w:r>
+      <w:r>
+        <w:t xml:space="preserve"> each of the columns </w:t>
+      </w:r>
+      <w:r>
+        <w:rPr>
+          <w:b/>
+        </w:rPr>
+        <w:t>Min Start Time</w:t>
+      </w:r>
+      <w:r>
+        <w:t xml:space="preserve">, </w:t>
+      </w:r>
+      <w:r>
+        <w:rPr>
+          <w:b/>
+        </w:rPr>
+        <w:t>Max End Time</w:t>
+      </w:r>
+      <w:r>
+        <w:t xml:space="preserve">, and </w:t>
+      </w:r>
+      <w:r>
+        <w:rPr>
+          <w:b/>
+        </w:rPr>
+        <w:t>Library Dot Product</w:t>
+      </w:r>
+      <w:r>
+        <w:t>, click on the column name in the list box, and then click on the X button to the right of the list box.</w:t>
+      </w:r>
+    </w:p>
+    <w:p>
+      <w:pPr>
+        <w:pStyle w:val="ListParagraph"/>
+        <w:numPr>
+          <w:ilvl w:val="0"/>
+          <w:numId w:val="13"/>
+        </w:numPr>
+      </w:pPr>
+      <w:r>
         <w:t xml:space="preserve">Click the </w:t>
       </w:r>
       <w:r>
@@ -10304,12 +10065,18 @@
     </w:p>
     <w:p>
       <w:r>
-        <w:t>The last two types can be used to collect information in a controlled vocabulary, as you process your data, which can later be exported in a Skyline report and used as input for programmatic statistical analysis.</w:t>
-      </w:r>
-    </w:p>
-    <w:p>
-      <w:r>
         <w:lastRenderedPageBreak/>
+        <w:t>The last two types can be used to collect information in a controlled vocabulary, as you process your data, which can later be exported in a Skyline report and used as input for statistical analysis</w:t>
+      </w:r>
+      <w:r>
+        <w:t xml:space="preserve"> with other tools</w:t>
+      </w:r>
+      <w:r>
+        <w:t>.</w:t>
+      </w:r>
+    </w:p>
+    <w:p>
+      <w:r>
         <w:t xml:space="preserve">To </w:t>
       </w:r>
       <w:r>
@@ -10641,6 +10408,7 @@
         </w:numPr>
       </w:pPr>
       <w:r>
+        <w:lastRenderedPageBreak/>
         <w:t xml:space="preserve">Click the </w:t>
       </w:r>
       <w:r>
@@ -10679,7 +10447,6 @@
         <w:keepNext/>
       </w:pPr>
       <w:r>
-        <w:lastRenderedPageBreak/>
         <w:t xml:space="preserve">The </w:t>
       </w:r>
       <w:r>
@@ -10802,7 +10569,13 @@
         <w:t>appear in</w:t>
       </w:r>
       <w:r>
-        <w:t xml:space="preserve"> the custom view in the </w:t>
+        <w:t xml:space="preserve"> the custom </w:t>
+      </w:r>
+      <w:r>
+        <w:t>report</w:t>
+      </w:r>
+      <w:r>
+        <w:t xml:space="preserve"> in the </w:t>
       </w:r>
       <w:r>
         <w:rPr>
@@ -11298,15 +11071,7 @@
         <w:t xml:space="preserve"> coded</w:t>
       </w:r>
       <w:r>
-        <w:t xml:space="preserve"> in R, </w:t>
-      </w:r>
-      <w:proofErr w:type="spellStart"/>
-      <w:r>
-        <w:t>Matlab</w:t>
-      </w:r>
-      <w:proofErr w:type="spellEnd"/>
-      <w:r>
-        <w:t>, Java or C++.</w:t>
+        <w:t xml:space="preserve"> in R, Matlab, Java or C++.</w:t>
       </w:r>
       <w:r>
         <w:t xml:space="preserve">  You have learned about</w:t>
@@ -11454,20 +11219,8 @@
 </w:document>
 </file>
 
-<file path=word/commentsIds.xml><?xml version="1.0" encoding="utf-8"?>
-<w16cid:commentsIds xmlns:wpc="http://schemas.microsoft.com/office/word/2010/wordprocessingCanvas" xmlns:cx="http://schemas.microsoft.com/office/drawing/2014/chartex" xmlns:cx1="http://schemas.microsoft.com/office/drawing/2015/9/8/chartex" xmlns:cx2="http://schemas.microsoft.com/office/drawing/2015/10/21/chartex" xmlns:cx3="http://schemas.microsoft.com/office/drawing/2016/5/9/chartex" xmlns:cx4="http://schemas.microsoft.com/office/drawing/2016/5/10/chartex" xmlns:cx5="http://schemas.microsoft.com/office/drawing/2016/5/11/chartex" xmlns:cx6="http://schemas.microsoft.com/office/drawing/2016/5/12/chartex" xmlns:cx7="http://schemas.microsoft.com/office/drawing/2016/5/13/chartex" xmlns:cx8="http://schemas.microsoft.com/office/drawing/2016/5/14/chartex" xmlns:mc="http://schemas.openxmlformats.org/markup-compatibility/2006" xmlns:aink="http://schemas.microsoft.com/office/drawing/2016/ink" xmlns:am3d="http://schemas.microsoft.com/office/drawing/2017/model3d" xmlns:o="urn:schemas-microsoft-com:office:office" xmlns:r="http://schemas.openxmlformats.org/officeDocument/2006/relationships" xmlns:m="http://schemas.openxmlformats.org/officeDocument/2006/math" xmlns:v="urn:schemas-microsoft-com:vml" xmlns:wp14="http://schemas.microsoft.com/office/word/2010/wordprocessingDrawing" xmlns:wp="http://schemas.openxmlformats.org/drawingml/2006/wordprocessingDrawing" xmlns:w10="urn:schemas-microsoft-com:office:word" xmlns:w="http://schemas.openxmlformats.org/wordprocessingml/2006/main" xmlns:w14="http://schemas.microsoft.com/office/word/2010/wordml" xmlns:w15="http://schemas.microsoft.com/office/word/2012/wordml" xmlns:w16cid="http://schemas.microsoft.com/office/word/2016/wordml/cid" xmlns:w16se="http://schemas.microsoft.com/office/word/2015/wordml/symex" xmlns:wpg="http://schemas.microsoft.com/office/word/2010/wordprocessingGroup" xmlns:wpi="http://schemas.microsoft.com/office/word/2010/wordprocessingInk" xmlns:wne="http://schemas.microsoft.com/office/word/2006/wordml" xmlns:wps="http://schemas.microsoft.com/office/word/2010/wordprocessingShape" mc:Ignorable="w14 w15 w16se w16cid wp14">
-  <w16cid:commentId w16cid:paraId="1C3B91B3" w16cid:durableId="214B0DD6"/>
-  <w16cid:commentId w16cid:paraId="4E87573D" w16cid:durableId="214B0DF1"/>
-  <w16cid:commentId w16cid:paraId="6C2C65C5" w16cid:durableId="214B0E87"/>
-  <w16cid:commentId w16cid:paraId="7CD86AA7" w16cid:durableId="214B0EB4"/>
-  <w16cid:commentId w16cid:paraId="108BA88A" w16cid:durableId="214B0ED4"/>
-  <w16cid:commentId w16cid:paraId="7C7178CB" w16cid:durableId="215044E7"/>
-  <w16cid:commentId w16cid:paraId="68BBD42B" w16cid:durableId="214B0F19"/>
-</w16cid:commentsIds>
-</file>
-
 <file path=word/endnotes.xml><?xml version="1.0" encoding="utf-8"?>
-<w:endnotes xmlns:wpc="http://schemas.microsoft.com/office/word/2010/wordprocessingCanvas" xmlns:mc="http://schemas.openxmlformats.org/markup-compatibility/2006" xmlns:o="urn:schemas-microsoft-com:office:office" xmlns:r="http://schemas.openxmlformats.org/officeDocument/2006/relationships" xmlns:m="http://schemas.openxmlformats.org/officeDocument/2006/math" xmlns:v="urn:schemas-microsoft-com:vml" xmlns:wp14="http://schemas.microsoft.com/office/word/2010/wordprocessingDrawing" xmlns:wp="http://schemas.openxmlformats.org/drawingml/2006/wordprocessingDrawing" xmlns:w10="urn:schemas-microsoft-com:office:word" xmlns:w="http://schemas.openxmlformats.org/wordprocessingml/2006/main" xmlns:w14="http://schemas.microsoft.com/office/word/2010/wordml" xmlns:w15="http://schemas.microsoft.com/office/word/2012/wordml" xmlns:wpg="http://schemas.microsoft.com/office/word/2010/wordprocessingGroup" xmlns:wpi="http://schemas.microsoft.com/office/word/2010/wordprocessingInk" xmlns:wne="http://schemas.microsoft.com/office/word/2006/wordml" xmlns:wps="http://schemas.microsoft.com/office/word/2010/wordprocessingShape" mc:Ignorable="w14 w15 wp14">
+<w:endnotes xmlns:wpc="http://schemas.microsoft.com/office/word/2010/wordprocessingCanvas" xmlns:cx="http://schemas.microsoft.com/office/drawing/2014/chartex" xmlns:cx1="http://schemas.microsoft.com/office/drawing/2015/9/8/chartex" xmlns:cx2="http://schemas.microsoft.com/office/drawing/2015/10/21/chartex" xmlns:cx3="http://schemas.microsoft.com/office/drawing/2016/5/9/chartex" xmlns:cx4="http://schemas.microsoft.com/office/drawing/2016/5/10/chartex" xmlns:cx5="http://schemas.microsoft.com/office/drawing/2016/5/11/chartex" xmlns:cx6="http://schemas.microsoft.com/office/drawing/2016/5/12/chartex" xmlns:cx7="http://schemas.microsoft.com/office/drawing/2016/5/13/chartex" xmlns:cx8="http://schemas.microsoft.com/office/drawing/2016/5/14/chartex" xmlns:mc="http://schemas.openxmlformats.org/markup-compatibility/2006" xmlns:aink="http://schemas.microsoft.com/office/drawing/2016/ink" xmlns:am3d="http://schemas.microsoft.com/office/drawing/2017/model3d" xmlns:o="urn:schemas-microsoft-com:office:office" xmlns:r="http://schemas.openxmlformats.org/officeDocument/2006/relationships" xmlns:m="http://schemas.openxmlformats.org/officeDocument/2006/math" xmlns:v="urn:schemas-microsoft-com:vml" xmlns:wp14="http://schemas.microsoft.com/office/word/2010/wordprocessingDrawing" xmlns:wp="http://schemas.openxmlformats.org/drawingml/2006/wordprocessingDrawing" xmlns:w10="urn:schemas-microsoft-com:office:word" xmlns:w="http://schemas.openxmlformats.org/wordprocessingml/2006/main" xmlns:w14="http://schemas.microsoft.com/office/word/2010/wordml" xmlns:w15="http://schemas.microsoft.com/office/word/2012/wordml" xmlns:w16cex="http://schemas.microsoft.com/office/word/2018/wordml/cex" xmlns:w16cid="http://schemas.microsoft.com/office/word/2016/wordml/cid" xmlns:w16="http://schemas.microsoft.com/office/word/2018/wordml" xmlns:w16sdtdh="http://schemas.microsoft.com/office/word/2020/wordml/sdtdatahash" xmlns:w16se="http://schemas.microsoft.com/office/word/2015/wordml/symex" xmlns:wpg="http://schemas.microsoft.com/office/word/2010/wordprocessingGroup" xmlns:wpi="http://schemas.microsoft.com/office/word/2010/wordprocessingInk" xmlns:wne="http://schemas.microsoft.com/office/word/2006/wordml" xmlns:wps="http://schemas.microsoft.com/office/word/2010/wordprocessingShape" mc:Ignorable="w14 w15 w16se w16cid w16 w16cex w16sdtdh wp14">
   <w:endnote w:type="separator" w:id="-1">
     <w:p>
       <w:pPr>
@@ -11492,7 +11245,7 @@
 </file>
 
 <file path=word/footer1.xml><?xml version="1.0" encoding="utf-8"?>
-<w:ftr xmlns:wpc="http://schemas.microsoft.com/office/word/2010/wordprocessingCanvas" xmlns:mc="http://schemas.openxmlformats.org/markup-compatibility/2006" xmlns:o="urn:schemas-microsoft-com:office:office" xmlns:r="http://schemas.openxmlformats.org/officeDocument/2006/relationships" xmlns:m="http://schemas.openxmlformats.org/officeDocument/2006/math" xmlns:v="urn:schemas-microsoft-com:vml" xmlns:wp14="http://schemas.microsoft.com/office/word/2010/wordprocessingDrawing" xmlns:wp="http://schemas.openxmlformats.org/drawingml/2006/wordprocessingDrawing" xmlns:w10="urn:schemas-microsoft-com:office:word" xmlns:w="http://schemas.openxmlformats.org/wordprocessingml/2006/main" xmlns:w14="http://schemas.microsoft.com/office/word/2010/wordml" xmlns:w15="http://schemas.microsoft.com/office/word/2012/wordml" xmlns:wpg="http://schemas.microsoft.com/office/word/2010/wordprocessingGroup" xmlns:wpi="http://schemas.microsoft.com/office/word/2010/wordprocessingInk" xmlns:wne="http://schemas.microsoft.com/office/word/2006/wordml" xmlns:wps="http://schemas.microsoft.com/office/word/2010/wordprocessingShape" mc:Ignorable="w14 w15 wp14">
+<w:ftr xmlns:wpc="http://schemas.microsoft.com/office/word/2010/wordprocessingCanvas" xmlns:cx="http://schemas.microsoft.com/office/drawing/2014/chartex" xmlns:cx1="http://schemas.microsoft.com/office/drawing/2015/9/8/chartex" xmlns:cx2="http://schemas.microsoft.com/office/drawing/2015/10/21/chartex" xmlns:cx3="http://schemas.microsoft.com/office/drawing/2016/5/9/chartex" xmlns:cx4="http://schemas.microsoft.com/office/drawing/2016/5/10/chartex" xmlns:cx5="http://schemas.microsoft.com/office/drawing/2016/5/11/chartex" xmlns:cx6="http://schemas.microsoft.com/office/drawing/2016/5/12/chartex" xmlns:cx7="http://schemas.microsoft.com/office/drawing/2016/5/13/chartex" xmlns:cx8="http://schemas.microsoft.com/office/drawing/2016/5/14/chartex" xmlns:mc="http://schemas.openxmlformats.org/markup-compatibility/2006" xmlns:aink="http://schemas.microsoft.com/office/drawing/2016/ink" xmlns:am3d="http://schemas.microsoft.com/office/drawing/2017/model3d" xmlns:o="urn:schemas-microsoft-com:office:office" xmlns:r="http://schemas.openxmlformats.org/officeDocument/2006/relationships" xmlns:m="http://schemas.openxmlformats.org/officeDocument/2006/math" xmlns:v="urn:schemas-microsoft-com:vml" xmlns:wp14="http://schemas.microsoft.com/office/word/2010/wordprocessingDrawing" xmlns:wp="http://schemas.openxmlformats.org/drawingml/2006/wordprocessingDrawing" xmlns:w10="urn:schemas-microsoft-com:office:word" xmlns:w="http://schemas.openxmlformats.org/wordprocessingml/2006/main" xmlns:w14="http://schemas.microsoft.com/office/word/2010/wordml" xmlns:w15="http://schemas.microsoft.com/office/word/2012/wordml" xmlns:w16cex="http://schemas.microsoft.com/office/word/2018/wordml/cex" xmlns:w16cid="http://schemas.microsoft.com/office/word/2016/wordml/cid" xmlns:w16="http://schemas.microsoft.com/office/word/2018/wordml" xmlns:w16sdtdh="http://schemas.microsoft.com/office/word/2020/wordml/sdtdatahash" xmlns:w16se="http://schemas.microsoft.com/office/word/2015/wordml/symex" xmlns:wpg="http://schemas.microsoft.com/office/word/2010/wordprocessingGroup" xmlns:wpi="http://schemas.microsoft.com/office/word/2010/wordprocessingInk" xmlns:wne="http://schemas.microsoft.com/office/word/2006/wordml" xmlns:wps="http://schemas.microsoft.com/office/word/2010/wordprocessingShape" mc:Ignorable="w14 w15 w16se w16cid w16 w16cex w16sdtdh wp14">
   <w:sdt>
     <w:sdtPr>
       <w:id w:val="608523402"/>
@@ -11541,7 +11294,7 @@
 </file>
 
 <file path=word/footnotes.xml><?xml version="1.0" encoding="utf-8"?>
-<w:footnotes xmlns:wpc="http://schemas.microsoft.com/office/word/2010/wordprocessingCanvas" xmlns:mc="http://schemas.openxmlformats.org/markup-compatibility/2006" xmlns:o="urn:schemas-microsoft-com:office:office" xmlns:r="http://schemas.openxmlformats.org/officeDocument/2006/relationships" xmlns:m="http://schemas.openxmlformats.org/officeDocument/2006/math" xmlns:v="urn:schemas-microsoft-com:vml" xmlns:wp14="http://schemas.microsoft.com/office/word/2010/wordprocessingDrawing" xmlns:wp="http://schemas.openxmlformats.org/drawingml/2006/wordprocessingDrawing" xmlns:w10="urn:schemas-microsoft-com:office:word" xmlns:w="http://schemas.openxmlformats.org/wordprocessingml/2006/main" xmlns:w14="http://schemas.microsoft.com/office/word/2010/wordml" xmlns:w15="http://schemas.microsoft.com/office/word/2012/wordml" xmlns:wpg="http://schemas.microsoft.com/office/word/2010/wordprocessingGroup" xmlns:wpi="http://schemas.microsoft.com/office/word/2010/wordprocessingInk" xmlns:wne="http://schemas.microsoft.com/office/word/2006/wordml" xmlns:wps="http://schemas.microsoft.com/office/word/2010/wordprocessingShape" mc:Ignorable="w14 w15 wp14">
+<w:footnotes xmlns:wpc="http://schemas.microsoft.com/office/word/2010/wordprocessingCanvas" xmlns:cx="http://schemas.microsoft.com/office/drawing/2014/chartex" xmlns:cx1="http://schemas.microsoft.com/office/drawing/2015/9/8/chartex" xmlns:cx2="http://schemas.microsoft.com/office/drawing/2015/10/21/chartex" xmlns:cx3="http://schemas.microsoft.com/office/drawing/2016/5/9/chartex" xmlns:cx4="http://schemas.microsoft.com/office/drawing/2016/5/10/chartex" xmlns:cx5="http://schemas.microsoft.com/office/drawing/2016/5/11/chartex" xmlns:cx6="http://schemas.microsoft.com/office/drawing/2016/5/12/chartex" xmlns:cx7="http://schemas.microsoft.com/office/drawing/2016/5/13/chartex" xmlns:cx8="http://schemas.microsoft.com/office/drawing/2016/5/14/chartex" xmlns:mc="http://schemas.openxmlformats.org/markup-compatibility/2006" xmlns:aink="http://schemas.microsoft.com/office/drawing/2016/ink" xmlns:am3d="http://schemas.microsoft.com/office/drawing/2017/model3d" xmlns:o="urn:schemas-microsoft-com:office:office" xmlns:r="http://schemas.openxmlformats.org/officeDocument/2006/relationships" xmlns:m="http://schemas.openxmlformats.org/officeDocument/2006/math" xmlns:v="urn:schemas-microsoft-com:vml" xmlns:wp14="http://schemas.microsoft.com/office/word/2010/wordprocessingDrawing" xmlns:wp="http://schemas.openxmlformats.org/drawingml/2006/wordprocessingDrawing" xmlns:w10="urn:schemas-microsoft-com:office:word" xmlns:w="http://schemas.openxmlformats.org/wordprocessingml/2006/main" xmlns:w14="http://schemas.microsoft.com/office/word/2010/wordml" xmlns:w15="http://schemas.microsoft.com/office/word/2012/wordml" xmlns:w16cex="http://schemas.microsoft.com/office/word/2018/wordml/cex" xmlns:w16cid="http://schemas.microsoft.com/office/word/2016/wordml/cid" xmlns:w16="http://schemas.microsoft.com/office/word/2018/wordml" xmlns:w16sdtdh="http://schemas.microsoft.com/office/word/2020/wordml/sdtdatahash" xmlns:w16se="http://schemas.microsoft.com/office/word/2015/wordml/symex" xmlns:wpg="http://schemas.microsoft.com/office/word/2010/wordprocessingGroup" xmlns:wpi="http://schemas.microsoft.com/office/word/2010/wordprocessingInk" xmlns:wne="http://schemas.microsoft.com/office/word/2006/wordml" xmlns:wps="http://schemas.microsoft.com/office/word/2010/wordprocessingShape" mc:Ignorable="w14 w15 w16se w16cid w16 w16cex w16sdtdh wp14">
   <w:footnote w:type="separator" w:id="-1">
     <w:p>
       <w:pPr>
@@ -11566,7 +11319,7 @@
 </file>
 
 <file path=word/numbering.xml><?xml version="1.0" encoding="utf-8"?>
-<w:numbering xmlns:wpc="http://schemas.microsoft.com/office/word/2010/wordprocessingCanvas" xmlns:mc="http://schemas.openxmlformats.org/markup-compatibility/2006" xmlns:o="urn:schemas-microsoft-com:office:office" xmlns:r="http://schemas.openxmlformats.org/officeDocument/2006/relationships" xmlns:m="http://schemas.openxmlformats.org/officeDocument/2006/math" xmlns:v="urn:schemas-microsoft-com:vml" xmlns:wp14="http://schemas.microsoft.com/office/word/2010/wordprocessingDrawing" xmlns:wp="http://schemas.openxmlformats.org/drawingml/2006/wordprocessingDrawing" xmlns:w10="urn:schemas-microsoft-com:office:word" xmlns:w="http://schemas.openxmlformats.org/wordprocessingml/2006/main" xmlns:w14="http://schemas.microsoft.com/office/word/2010/wordml" xmlns:w15="http://schemas.microsoft.com/office/word/2012/wordml" xmlns:wpg="http://schemas.microsoft.com/office/word/2010/wordprocessingGroup" xmlns:wpi="http://schemas.microsoft.com/office/word/2010/wordprocessingInk" xmlns:wne="http://schemas.microsoft.com/office/word/2006/wordml" xmlns:wps="http://schemas.microsoft.com/office/word/2010/wordprocessingShape" mc:Ignorable="w14 w15 wp14">
+<w:numbering xmlns:wpc="http://schemas.microsoft.com/office/word/2010/wordprocessingCanvas" xmlns:cx="http://schemas.microsoft.com/office/drawing/2014/chartex" xmlns:cx1="http://schemas.microsoft.com/office/drawing/2015/9/8/chartex" xmlns:cx2="http://schemas.microsoft.com/office/drawing/2015/10/21/chartex" xmlns:cx3="http://schemas.microsoft.com/office/drawing/2016/5/9/chartex" xmlns:cx4="http://schemas.microsoft.com/office/drawing/2016/5/10/chartex" xmlns:cx5="http://schemas.microsoft.com/office/drawing/2016/5/11/chartex" xmlns:cx6="http://schemas.microsoft.com/office/drawing/2016/5/12/chartex" xmlns:cx7="http://schemas.microsoft.com/office/drawing/2016/5/13/chartex" xmlns:cx8="http://schemas.microsoft.com/office/drawing/2016/5/14/chartex" xmlns:mc="http://schemas.openxmlformats.org/markup-compatibility/2006" xmlns:aink="http://schemas.microsoft.com/office/drawing/2016/ink" xmlns:am3d="http://schemas.microsoft.com/office/drawing/2017/model3d" xmlns:o="urn:schemas-microsoft-com:office:office" xmlns:r="http://schemas.openxmlformats.org/officeDocument/2006/relationships" xmlns:m="http://schemas.openxmlformats.org/officeDocument/2006/math" xmlns:v="urn:schemas-microsoft-com:vml" xmlns:wp14="http://schemas.microsoft.com/office/word/2010/wordprocessingDrawing" xmlns:wp="http://schemas.openxmlformats.org/drawingml/2006/wordprocessingDrawing" xmlns:w10="urn:schemas-microsoft-com:office:word" xmlns:w="http://schemas.openxmlformats.org/wordprocessingml/2006/main" xmlns:w14="http://schemas.microsoft.com/office/word/2010/wordml" xmlns:w15="http://schemas.microsoft.com/office/word/2012/wordml" xmlns:w16cex="http://schemas.microsoft.com/office/word/2018/wordml/cex" xmlns:w16cid="http://schemas.microsoft.com/office/word/2016/wordml/cid" xmlns:w16="http://schemas.microsoft.com/office/word/2018/wordml" xmlns:w16sdtdh="http://schemas.microsoft.com/office/word/2020/wordml/sdtdatahash" xmlns:w16se="http://schemas.microsoft.com/office/word/2015/wordml/symex" xmlns:wpg="http://schemas.microsoft.com/office/word/2010/wordprocessingGroup" xmlns:wpi="http://schemas.microsoft.com/office/word/2010/wordprocessingInk" xmlns:wne="http://schemas.microsoft.com/office/word/2006/wordml" xmlns:wps="http://schemas.microsoft.com/office/word/2010/wordprocessingShape" mc:Ignorable="w14 w15 w16se w16cid w16 w16cex w16sdtdh wp14">
   <w:abstractNum w:abstractNumId="0" w15:restartNumberingAfterBreak="0">
     <w:nsid w:val="012E76F6"/>
     <w:multiLevelType w:val="hybridMultilevel"/>
@@ -15344,7 +15097,7 @@
 </file>
 
 <file path=word/styles.xml><?xml version="1.0" encoding="utf-8"?>
-<w:styles xmlns:mc="http://schemas.openxmlformats.org/markup-compatibility/2006" xmlns:r="http://schemas.openxmlformats.org/officeDocument/2006/relationships" xmlns:w="http://schemas.openxmlformats.org/wordprocessingml/2006/main" xmlns:w14="http://schemas.microsoft.com/office/word/2010/wordml" xmlns:w15="http://schemas.microsoft.com/office/word/2012/wordml" mc:Ignorable="w14 w15">
+<w:styles xmlns:mc="http://schemas.openxmlformats.org/markup-compatibility/2006" xmlns:r="http://schemas.openxmlformats.org/officeDocument/2006/relationships" xmlns:w="http://schemas.openxmlformats.org/wordprocessingml/2006/main" xmlns:w14="http://schemas.microsoft.com/office/word/2010/wordml" xmlns:w15="http://schemas.microsoft.com/office/word/2012/wordml" xmlns:w16cex="http://schemas.microsoft.com/office/word/2018/wordml/cex" xmlns:w16cid="http://schemas.microsoft.com/office/word/2016/wordml/cid" xmlns:w16="http://schemas.microsoft.com/office/word/2018/wordml" xmlns:w16sdtdh="http://schemas.microsoft.com/office/word/2020/wordml/sdtdatahash" xmlns:w16se="http://schemas.microsoft.com/office/word/2015/wordml/symex" mc:Ignorable="w14 w15 w16se w16cid w16 w16cex w16sdtdh">
   <w:docDefaults>
     <w:rPrDefault>
       <w:rPr>
@@ -15354,7 +15107,7 @@
     </w:rPrDefault>
     <w:pPrDefault/>
   </w:docDefaults>
-  <w:latentStyles w:defLockedState="0" w:defUIPriority="0" w:defSemiHidden="0" w:defUnhideWhenUsed="0" w:defQFormat="0" w:count="371">
+  <w:latentStyles w:defLockedState="0" w:defUIPriority="0" w:defSemiHidden="0" w:defUnhideWhenUsed="0" w:defQFormat="0" w:count="376">
     <w:lsdException w:name="Normal" w:locked="1" w:qFormat="1"/>
     <w:lsdException w:name="heading 1" w:locked="1" w:qFormat="1"/>
     <w:lsdException w:name="heading 2" w:locked="1" w:qFormat="1"/>
@@ -15454,7 +15207,6 @@
     <w:lsdException w:name="HTML Sample" w:semiHidden="1" w:unhideWhenUsed="1"/>
     <w:lsdException w:name="HTML Typewriter" w:semiHidden="1" w:unhideWhenUsed="1"/>
     <w:lsdException w:name="HTML Variable" w:semiHidden="1" w:unhideWhenUsed="1"/>
-    <w:lsdException w:name="Normal Table" w:semiHidden="1" w:unhideWhenUsed="1"/>
     <w:lsdException w:name="annotation subject" w:semiHidden="1" w:unhideWhenUsed="1"/>
     <w:lsdException w:name="No List" w:semiHidden="1" w:unhideWhenUsed="1"/>
     <w:lsdException w:name="Outline List 1" w:semiHidden="1" w:unhideWhenUsed="1"/>
@@ -15497,11 +15249,8 @@
     <w:lsdException w:name="Table Contemporary" w:semiHidden="1" w:unhideWhenUsed="1"/>
     <w:lsdException w:name="Table Elegant" w:semiHidden="1" w:unhideWhenUsed="1"/>
     <w:lsdException w:name="Table Professional" w:semiHidden="1" w:unhideWhenUsed="1"/>
-    <w:lsdException w:name="Table Subtle 1" w:semiHidden="1" w:unhideWhenUsed="1"/>
     <w:lsdException w:name="Table Subtle 2" w:semiHidden="1" w:unhideWhenUsed="1"/>
     <w:lsdException w:name="Table Web 1" w:semiHidden="1" w:unhideWhenUsed="1"/>
-    <w:lsdException w:name="Table Web 2" w:semiHidden="1" w:unhideWhenUsed="1"/>
-    <w:lsdException w:name="Table Web 3" w:semiHidden="1" w:unhideWhenUsed="1"/>
     <w:lsdException w:name="Balloon Text" w:semiHidden="1" w:unhideWhenUsed="1"/>
     <w:lsdException w:name="Table Grid" w:locked="1"/>
     <w:lsdException w:name="Table Theme" w:semiHidden="1" w:unhideWhenUsed="1"/>
@@ -15720,6 +15469,11 @@
     <w:lsdException w:name="List Table 5 Dark Accent 6" w:uiPriority="50"/>
     <w:lsdException w:name="List Table 6 Colorful Accent 6" w:uiPriority="51"/>
     <w:lsdException w:name="List Table 7 Colorful Accent 6" w:uiPriority="52"/>
+    <w:lsdException w:name="Mention" w:semiHidden="1" w:uiPriority="99" w:unhideWhenUsed="1"/>
+    <w:lsdException w:name="Smart Hyperlink" w:semiHidden="1" w:uiPriority="99" w:unhideWhenUsed="1"/>
+    <w:lsdException w:name="Hashtag" w:semiHidden="1" w:uiPriority="99" w:unhideWhenUsed="1"/>
+    <w:lsdException w:name="Unresolved Mention" w:semiHidden="1" w:uiPriority="99" w:unhideWhenUsed="1"/>
+    <w:lsdException w:name="Smart Link" w:semiHidden="1" w:uiPriority="99" w:unhideWhenUsed="1"/>
   </w:latentStyles>
   <w:style w:type="paragraph" w:default="1" w:styleId="Normal">
     <w:name w:val="Normal"/>

</xml_diff>